<commit_message>
Avances en el login (2)
</commit_message>
<xml_diff>
--- a/sos_triaje/protected/docs/Documentación del API sos_triaje.docx
+++ b/sos_triaje/protected/docs/Documentación del API sos_triaje.docx
@@ -4,26 +4,34 @@
   <w:body>
     <w:p>
       <w:pPr>
-        <w:pStyle w:val="Ttulo"/>
+        <w:pStyle w:val="Title"/>
         <w:jc w:val="center"/>
       </w:pPr>
       <w:r>
-        <w:t>Documentación del API sos_triaje</w:t>
+        <w:t xml:space="preserve">Documentación del API </w:t>
       </w:r>
+      <w:proofErr w:type="spellStart"/>
+      <w:r>
+        <w:t>sos_triaje</w:t>
+      </w:r>
+      <w:proofErr w:type="spellEnd"/>
     </w:p>
-    <w:p/>
+    <w:p>
+      <w:bookmarkStart w:id="0" w:name="_GoBack"/>
+      <w:bookmarkEnd w:id="0"/>
+    </w:p>
     <w:tbl>
       <w:tblPr>
-        <w:tblStyle w:val="Cuadrculaclara"/>
-        <w:tblW w:w="9047" w:type="dxa"/>
+        <w:tblStyle w:val="LightGrid"/>
+        <w:tblW w:w="8838" w:type="dxa"/>
         <w:tblLook w:val="06A0" w:firstRow="1" w:lastRow="0" w:firstColumn="1" w:lastColumn="0" w:noHBand="1" w:noVBand="1"/>
       </w:tblPr>
       <w:tblGrid>
-        <w:gridCol w:w="1721"/>
-        <w:gridCol w:w="1068"/>
-        <w:gridCol w:w="1611"/>
-        <w:gridCol w:w="1942"/>
-        <w:gridCol w:w="2705"/>
+        <w:gridCol w:w="1638"/>
+        <w:gridCol w:w="990"/>
+        <w:gridCol w:w="1532"/>
+        <w:gridCol w:w="2428"/>
+        <w:gridCol w:w="2250"/>
       </w:tblGrid>
       <w:tr>
         <w:trPr>
@@ -32,7 +40,7 @@
         <w:tc>
           <w:tcPr>
             <w:cnfStyle w:val="001000000000" w:firstRow="0" w:lastRow="0" w:firstColumn="1" w:lastColumn="0" w:oddVBand="0" w:evenVBand="0" w:oddHBand="0" w:evenHBand="0" w:firstRowFirstColumn="0" w:firstRowLastColumn="0" w:lastRowFirstColumn="0" w:lastRowLastColumn="0"/>
-            <w:tcW w:w="1721" w:type="dxa"/>
+            <w:tcW w:w="1638" w:type="dxa"/>
           </w:tcPr>
           <w:p>
             <w:pPr>
@@ -52,7 +60,7 @@
         </w:tc>
         <w:tc>
           <w:tcPr>
-            <w:tcW w:w="1068" w:type="dxa"/>
+            <w:tcW w:w="990" w:type="dxa"/>
           </w:tcPr>
           <w:p>
             <w:pPr>
@@ -73,7 +81,7 @@
         </w:tc>
         <w:tc>
           <w:tcPr>
-            <w:tcW w:w="1611" w:type="dxa"/>
+            <w:tcW w:w="1532" w:type="dxa"/>
           </w:tcPr>
           <w:p>
             <w:pPr>
@@ -94,7 +102,7 @@
         </w:tc>
         <w:tc>
           <w:tcPr>
-            <w:tcW w:w="1942" w:type="dxa"/>
+            <w:tcW w:w="2428" w:type="dxa"/>
           </w:tcPr>
           <w:p>
             <w:pPr>
@@ -115,7 +123,7 @@
         </w:tc>
         <w:tc>
           <w:tcPr>
-            <w:tcW w:w="2705" w:type="dxa"/>
+            <w:tcW w:w="2250" w:type="dxa"/>
           </w:tcPr>
           <w:p>
             <w:pPr>
@@ -139,7 +147,7 @@
         <w:tc>
           <w:tcPr>
             <w:cnfStyle w:val="001000000000" w:firstRow="0" w:lastRow="0" w:firstColumn="1" w:lastColumn="0" w:oddVBand="0" w:evenVBand="0" w:oddHBand="0" w:evenHBand="0" w:firstRowFirstColumn="0" w:firstRowLastColumn="0" w:lastRowFirstColumn="0" w:lastRowLastColumn="0"/>
-            <w:tcW w:w="1721" w:type="dxa"/>
+            <w:tcW w:w="1638" w:type="dxa"/>
           </w:tcPr>
           <w:p>
             <w:pPr>
@@ -156,11 +164,20 @@
               </w:rPr>
               <w:t>/</w:t>
             </w:r>
-          </w:p>
-        </w:tc>
-        <w:tc>
-          <w:tcPr>
-            <w:tcW w:w="1068" w:type="dxa"/>
+            <w:proofErr w:type="spellStart"/>
+            <w:r>
+              <w:rPr>
+                <w:rFonts w:asciiTheme="minorHAnsi" w:hAnsiTheme="minorHAnsi" w:cstheme="minorHAnsi"/>
+                <w:b w:val="0"/>
+              </w:rPr>
+              <w:t>login</w:t>
+            </w:r>
+            <w:proofErr w:type="spellEnd"/>
+          </w:p>
+        </w:tc>
+        <w:tc>
+          <w:tcPr>
+            <w:tcW w:w="990" w:type="dxa"/>
           </w:tcPr>
           <w:p>
             <w:pPr>
@@ -174,13 +191,11 @@
             <w:r>
               <w:t>POST</w:t>
             </w:r>
-            <w:bookmarkStart w:id="0" w:name="_GoBack"/>
-            <w:bookmarkEnd w:id="0"/>
-          </w:p>
-        </w:tc>
-        <w:tc>
-          <w:tcPr>
-            <w:tcW w:w="1611" w:type="dxa"/>
+          </w:p>
+        </w:tc>
+        <w:tc>
+          <w:tcPr>
+            <w:tcW w:w="1532" w:type="dxa"/>
           </w:tcPr>
           <w:p>
             <w:pPr>
@@ -195,28 +210,98 @@
         </w:tc>
         <w:tc>
           <w:tcPr>
-            <w:tcW w:w="1942" w:type="dxa"/>
-          </w:tcPr>
-          <w:p>
-            <w:pPr>
-              <w:spacing w:before="120" w:after="120"/>
-              <w:jc w:val="center"/>
-              <w:cnfStyle w:val="000000000000" w:firstRow="0" w:lastRow="0" w:firstColumn="0" w:lastColumn="0" w:oddVBand="0" w:evenVBand="0" w:oddHBand="0" w:evenHBand="0" w:firstRowFirstColumn="0" w:firstRowLastColumn="0" w:lastRowFirstColumn="0" w:lastRowLastColumn="0"/>
-              <w:rPr>
-                <w:rFonts w:cstheme="minorHAnsi"/>
-              </w:rPr>
-            </w:pPr>
+            <w:tcW w:w="2428" w:type="dxa"/>
+          </w:tcPr>
+          <w:p>
+            <w:pPr>
+              <w:pStyle w:val="ListParagraph"/>
+              <w:numPr>
+                <w:ilvl w:val="0"/>
+                <w:numId w:val="1"/>
+              </w:numPr>
+              <w:spacing w:before="120" w:after="120"/>
+              <w:ind w:left="190" w:hanging="190"/>
+              <w:jc w:val="both"/>
+              <w:cnfStyle w:val="000000000000" w:firstRow="0" w:lastRow="0" w:firstColumn="0" w:lastColumn="0" w:oddVBand="0" w:evenVBand="0" w:oddHBand="0" w:evenHBand="0" w:firstRowFirstColumn="0" w:firstRowLastColumn="0" w:lastRowFirstColumn="0" w:lastRowLastColumn="0"/>
+              <w:rPr>
+                <w:rFonts w:cstheme="minorHAnsi"/>
+              </w:rPr>
+            </w:pPr>
+            <w:proofErr w:type="spellStart"/>
             <w:r>
               <w:rPr>
                 <w:rFonts w:cstheme="minorHAnsi"/>
-              </w:rPr>
-              <w:t>-</w:t>
+                <w:b/>
+              </w:rPr>
+              <w:t>user</w:t>
             </w:r>
-          </w:p>
-        </w:tc>
-        <w:tc>
-          <w:tcPr>
-            <w:tcW w:w="2705" w:type="dxa"/>
+            <w:proofErr w:type="spellEnd"/>
+            <w:r>
+              <w:rPr>
+                <w:rFonts w:cstheme="minorHAnsi"/>
+              </w:rPr>
+              <w:t xml:space="preserve">: correo o </w:t>
+            </w:r>
+            <w:proofErr w:type="spellStart"/>
+            <w:r>
+              <w:rPr>
+                <w:rFonts w:cstheme="minorHAnsi"/>
+              </w:rPr>
+              <w:t>login</w:t>
+            </w:r>
+            <w:proofErr w:type="spellEnd"/>
+            <w:r>
+              <w:rPr>
+                <w:rFonts w:cstheme="minorHAnsi"/>
+              </w:rPr>
+              <w:t xml:space="preserve"> del usuario en el sistema.</w:t>
+            </w:r>
+          </w:p>
+          <w:p>
+            <w:pPr>
+              <w:pStyle w:val="ListParagraph"/>
+              <w:spacing w:before="120" w:after="120"/>
+              <w:cnfStyle w:val="000000000000" w:firstRow="0" w:lastRow="0" w:firstColumn="0" w:lastColumn="0" w:oddVBand="0" w:evenVBand="0" w:oddHBand="0" w:evenHBand="0" w:firstRowFirstColumn="0" w:firstRowLastColumn="0" w:lastRowFirstColumn="0" w:lastRowLastColumn="0"/>
+              <w:rPr>
+                <w:rFonts w:cstheme="minorHAnsi"/>
+              </w:rPr>
+            </w:pPr>
+          </w:p>
+          <w:p>
+            <w:pPr>
+              <w:pStyle w:val="ListParagraph"/>
+              <w:numPr>
+                <w:ilvl w:val="0"/>
+                <w:numId w:val="1"/>
+              </w:numPr>
+              <w:spacing w:before="120" w:after="120"/>
+              <w:ind w:left="190" w:hanging="190"/>
+              <w:jc w:val="both"/>
+              <w:cnfStyle w:val="000000000000" w:firstRow="0" w:lastRow="0" w:firstColumn="0" w:lastColumn="0" w:oddVBand="0" w:evenVBand="0" w:oddHBand="0" w:evenHBand="0" w:firstRowFirstColumn="0" w:firstRowLastColumn="0" w:lastRowFirstColumn="0" w:lastRowLastColumn="0"/>
+              <w:rPr>
+                <w:rFonts w:cstheme="minorHAnsi"/>
+              </w:rPr>
+            </w:pPr>
+            <w:proofErr w:type="spellStart"/>
+            <w:r>
+              <w:rPr>
+                <w:rFonts w:cstheme="minorHAnsi"/>
+                <w:b/>
+              </w:rPr>
+              <w:t>password</w:t>
+            </w:r>
+            <w:proofErr w:type="spellEnd"/>
+            <w:r>
+              <w:rPr>
+                <w:rFonts w:cstheme="minorHAnsi"/>
+              </w:rPr>
+              <w:t>: contraseña del usuario en el sistema.</w:t>
+            </w:r>
+          </w:p>
+        </w:tc>
+        <w:tc>
+          <w:tcPr>
+            <w:tcW w:w="2250" w:type="dxa"/>
           </w:tcPr>
           <w:p>
             <w:pPr>
@@ -235,7 +320,7 @@
         <w:tc>
           <w:tcPr>
             <w:cnfStyle w:val="001000000000" w:firstRow="0" w:lastRow="0" w:firstColumn="1" w:lastColumn="0" w:oddVBand="0" w:evenVBand="0" w:oddHBand="0" w:evenHBand="0" w:firstRowFirstColumn="0" w:firstRowLastColumn="0" w:lastRowFirstColumn="0" w:lastRowLastColumn="0"/>
-            <w:tcW w:w="1721" w:type="dxa"/>
+            <w:tcW w:w="1638" w:type="dxa"/>
           </w:tcPr>
           <w:p>
             <w:pPr>
@@ -256,7 +341,7 @@
         </w:tc>
         <w:tc>
           <w:tcPr>
-            <w:tcW w:w="1068" w:type="dxa"/>
+            <w:tcW w:w="990" w:type="dxa"/>
           </w:tcPr>
           <w:p>
             <w:pPr>
@@ -271,7 +356,7 @@
         </w:tc>
         <w:tc>
           <w:tcPr>
-            <w:tcW w:w="1611" w:type="dxa"/>
+            <w:tcW w:w="1532" w:type="dxa"/>
           </w:tcPr>
           <w:p>
             <w:pPr>
@@ -286,7 +371,7 @@
         </w:tc>
         <w:tc>
           <w:tcPr>
-            <w:tcW w:w="1942" w:type="dxa"/>
+            <w:tcW w:w="2428" w:type="dxa"/>
           </w:tcPr>
           <w:p>
             <w:pPr>
@@ -307,7 +392,7 @@
         </w:tc>
         <w:tc>
           <w:tcPr>
-            <w:tcW w:w="2705" w:type="dxa"/>
+            <w:tcW w:w="2250" w:type="dxa"/>
           </w:tcPr>
           <w:p>
             <w:pPr>
@@ -332,7 +417,7 @@
         <w:tc>
           <w:tcPr>
             <w:cnfStyle w:val="001000000000" w:firstRow="0" w:lastRow="0" w:firstColumn="1" w:lastColumn="0" w:oddVBand="0" w:evenVBand="0" w:oddHBand="0" w:evenHBand="0" w:firstRowFirstColumn="0" w:firstRowLastColumn="0" w:lastRowFirstColumn="0" w:lastRowLastColumn="0"/>
-            <w:tcW w:w="1721" w:type="dxa"/>
+            <w:tcW w:w="1638" w:type="dxa"/>
           </w:tcPr>
           <w:p>
             <w:pPr>
@@ -346,18 +431,18 @@
         </w:tc>
         <w:tc>
           <w:tcPr>
-            <w:tcW w:w="1068" w:type="dxa"/>
-          </w:tcPr>
-          <w:p>
-            <w:pPr>
-              <w:spacing w:before="120" w:after="120"/>
-              <w:cnfStyle w:val="000000000000" w:firstRow="0" w:lastRow="0" w:firstColumn="0" w:lastColumn="0" w:oddVBand="0" w:evenVBand="0" w:oddHBand="0" w:evenHBand="0" w:firstRowFirstColumn="0" w:firstRowLastColumn="0" w:lastRowFirstColumn="0" w:lastRowLastColumn="0"/>
-            </w:pPr>
-          </w:p>
-        </w:tc>
-        <w:tc>
-          <w:tcPr>
-            <w:tcW w:w="1611" w:type="dxa"/>
+            <w:tcW w:w="990" w:type="dxa"/>
+          </w:tcPr>
+          <w:p>
+            <w:pPr>
+              <w:spacing w:before="120" w:after="120"/>
+              <w:cnfStyle w:val="000000000000" w:firstRow="0" w:lastRow="0" w:firstColumn="0" w:lastColumn="0" w:oddVBand="0" w:evenVBand="0" w:oddHBand="0" w:evenHBand="0" w:firstRowFirstColumn="0" w:firstRowLastColumn="0" w:lastRowFirstColumn="0" w:lastRowLastColumn="0"/>
+            </w:pPr>
+          </w:p>
+        </w:tc>
+        <w:tc>
+          <w:tcPr>
+            <w:tcW w:w="1532" w:type="dxa"/>
           </w:tcPr>
           <w:p>
             <w:pPr>
@@ -372,21 +457,21 @@
         </w:tc>
         <w:tc>
           <w:tcPr>
-            <w:tcW w:w="1942" w:type="dxa"/>
-          </w:tcPr>
-          <w:p>
-            <w:pPr>
-              <w:spacing w:before="120" w:after="120"/>
-              <w:cnfStyle w:val="000000000000" w:firstRow="0" w:lastRow="0" w:firstColumn="0" w:lastColumn="0" w:oddVBand="0" w:evenVBand="0" w:oddHBand="0" w:evenHBand="0" w:firstRowFirstColumn="0" w:firstRowLastColumn="0" w:lastRowFirstColumn="0" w:lastRowLastColumn="0"/>
-              <w:rPr>
-                <w:rFonts w:cstheme="minorHAnsi"/>
-              </w:rPr>
-            </w:pPr>
-          </w:p>
-        </w:tc>
-        <w:tc>
-          <w:tcPr>
-            <w:tcW w:w="2705" w:type="dxa"/>
+            <w:tcW w:w="2428" w:type="dxa"/>
+          </w:tcPr>
+          <w:p>
+            <w:pPr>
+              <w:spacing w:before="120" w:after="120"/>
+              <w:cnfStyle w:val="000000000000" w:firstRow="0" w:lastRow="0" w:firstColumn="0" w:lastColumn="0" w:oddVBand="0" w:evenVBand="0" w:oddHBand="0" w:evenHBand="0" w:firstRowFirstColumn="0" w:firstRowLastColumn="0" w:lastRowFirstColumn="0" w:lastRowLastColumn="0"/>
+              <w:rPr>
+                <w:rFonts w:cstheme="minorHAnsi"/>
+              </w:rPr>
+            </w:pPr>
+          </w:p>
+        </w:tc>
+        <w:tc>
+          <w:tcPr>
+            <w:tcW w:w="2250" w:type="dxa"/>
           </w:tcPr>
           <w:p>
             <w:pPr>
@@ -404,7 +489,7 @@
         <w:tc>
           <w:tcPr>
             <w:cnfStyle w:val="001000000000" w:firstRow="0" w:lastRow="0" w:firstColumn="1" w:lastColumn="0" w:oddVBand="0" w:evenVBand="0" w:oddHBand="0" w:evenHBand="0" w:firstRowFirstColumn="0" w:firstRowLastColumn="0" w:lastRowFirstColumn="0" w:lastRowLastColumn="0"/>
-            <w:tcW w:w="1721" w:type="dxa"/>
+            <w:tcW w:w="1638" w:type="dxa"/>
           </w:tcPr>
           <w:p>
             <w:pPr>
@@ -418,18 +503,18 @@
         </w:tc>
         <w:tc>
           <w:tcPr>
-            <w:tcW w:w="1068" w:type="dxa"/>
-          </w:tcPr>
-          <w:p>
-            <w:pPr>
-              <w:spacing w:before="120" w:after="120"/>
-              <w:cnfStyle w:val="000000000000" w:firstRow="0" w:lastRow="0" w:firstColumn="0" w:lastColumn="0" w:oddVBand="0" w:evenVBand="0" w:oddHBand="0" w:evenHBand="0" w:firstRowFirstColumn="0" w:firstRowLastColumn="0" w:lastRowFirstColumn="0" w:lastRowLastColumn="0"/>
-            </w:pPr>
-          </w:p>
-        </w:tc>
-        <w:tc>
-          <w:tcPr>
-            <w:tcW w:w="1611" w:type="dxa"/>
+            <w:tcW w:w="990" w:type="dxa"/>
+          </w:tcPr>
+          <w:p>
+            <w:pPr>
+              <w:spacing w:before="120" w:after="120"/>
+              <w:cnfStyle w:val="000000000000" w:firstRow="0" w:lastRow="0" w:firstColumn="0" w:lastColumn="0" w:oddVBand="0" w:evenVBand="0" w:oddHBand="0" w:evenHBand="0" w:firstRowFirstColumn="0" w:firstRowLastColumn="0" w:lastRowFirstColumn="0" w:lastRowLastColumn="0"/>
+            </w:pPr>
+          </w:p>
+        </w:tc>
+        <w:tc>
+          <w:tcPr>
+            <w:tcW w:w="1532" w:type="dxa"/>
           </w:tcPr>
           <w:p>
             <w:pPr>
@@ -444,21 +529,21 @@
         </w:tc>
         <w:tc>
           <w:tcPr>
-            <w:tcW w:w="1942" w:type="dxa"/>
-          </w:tcPr>
-          <w:p>
-            <w:pPr>
-              <w:spacing w:before="120" w:after="120"/>
-              <w:cnfStyle w:val="000000000000" w:firstRow="0" w:lastRow="0" w:firstColumn="0" w:lastColumn="0" w:oddVBand="0" w:evenVBand="0" w:oddHBand="0" w:evenHBand="0" w:firstRowFirstColumn="0" w:firstRowLastColumn="0" w:lastRowFirstColumn="0" w:lastRowLastColumn="0"/>
-              <w:rPr>
-                <w:rFonts w:cstheme="minorHAnsi"/>
-              </w:rPr>
-            </w:pPr>
-          </w:p>
-        </w:tc>
-        <w:tc>
-          <w:tcPr>
-            <w:tcW w:w="2705" w:type="dxa"/>
+            <w:tcW w:w="2428" w:type="dxa"/>
+          </w:tcPr>
+          <w:p>
+            <w:pPr>
+              <w:spacing w:before="120" w:after="120"/>
+              <w:cnfStyle w:val="000000000000" w:firstRow="0" w:lastRow="0" w:firstColumn="0" w:lastColumn="0" w:oddVBand="0" w:evenVBand="0" w:oddHBand="0" w:evenHBand="0" w:firstRowFirstColumn="0" w:firstRowLastColumn="0" w:lastRowFirstColumn="0" w:lastRowLastColumn="0"/>
+              <w:rPr>
+                <w:rFonts w:cstheme="minorHAnsi"/>
+              </w:rPr>
+            </w:pPr>
+          </w:p>
+        </w:tc>
+        <w:tc>
+          <w:tcPr>
+            <w:tcW w:w="2250" w:type="dxa"/>
           </w:tcPr>
           <w:p>
             <w:pPr>
@@ -476,7 +561,7 @@
         <w:tc>
           <w:tcPr>
             <w:cnfStyle w:val="001000000000" w:firstRow="0" w:lastRow="0" w:firstColumn="1" w:lastColumn="0" w:oddVBand="0" w:evenVBand="0" w:oddHBand="0" w:evenHBand="0" w:firstRowFirstColumn="0" w:firstRowLastColumn="0" w:lastRowFirstColumn="0" w:lastRowLastColumn="0"/>
-            <w:tcW w:w="1721" w:type="dxa"/>
+            <w:tcW w:w="1638" w:type="dxa"/>
           </w:tcPr>
           <w:p>
             <w:pPr>
@@ -490,18 +575,18 @@
         </w:tc>
         <w:tc>
           <w:tcPr>
-            <w:tcW w:w="1068" w:type="dxa"/>
-          </w:tcPr>
-          <w:p>
-            <w:pPr>
-              <w:spacing w:before="120" w:after="120"/>
-              <w:cnfStyle w:val="000000000000" w:firstRow="0" w:lastRow="0" w:firstColumn="0" w:lastColumn="0" w:oddVBand="0" w:evenVBand="0" w:oddHBand="0" w:evenHBand="0" w:firstRowFirstColumn="0" w:firstRowLastColumn="0" w:lastRowFirstColumn="0" w:lastRowLastColumn="0"/>
-            </w:pPr>
-          </w:p>
-        </w:tc>
-        <w:tc>
-          <w:tcPr>
-            <w:tcW w:w="1611" w:type="dxa"/>
+            <w:tcW w:w="990" w:type="dxa"/>
+          </w:tcPr>
+          <w:p>
+            <w:pPr>
+              <w:spacing w:before="120" w:after="120"/>
+              <w:cnfStyle w:val="000000000000" w:firstRow="0" w:lastRow="0" w:firstColumn="0" w:lastColumn="0" w:oddVBand="0" w:evenVBand="0" w:oddHBand="0" w:evenHBand="0" w:firstRowFirstColumn="0" w:firstRowLastColumn="0" w:lastRowFirstColumn="0" w:lastRowLastColumn="0"/>
+            </w:pPr>
+          </w:p>
+        </w:tc>
+        <w:tc>
+          <w:tcPr>
+            <w:tcW w:w="1532" w:type="dxa"/>
           </w:tcPr>
           <w:p>
             <w:pPr>
@@ -516,21 +601,21 @@
         </w:tc>
         <w:tc>
           <w:tcPr>
-            <w:tcW w:w="1942" w:type="dxa"/>
-          </w:tcPr>
-          <w:p>
-            <w:pPr>
-              <w:spacing w:before="120" w:after="120"/>
-              <w:cnfStyle w:val="000000000000" w:firstRow="0" w:lastRow="0" w:firstColumn="0" w:lastColumn="0" w:oddVBand="0" w:evenVBand="0" w:oddHBand="0" w:evenHBand="0" w:firstRowFirstColumn="0" w:firstRowLastColumn="0" w:lastRowFirstColumn="0" w:lastRowLastColumn="0"/>
-              <w:rPr>
-                <w:rFonts w:cstheme="minorHAnsi"/>
-              </w:rPr>
-            </w:pPr>
-          </w:p>
-        </w:tc>
-        <w:tc>
-          <w:tcPr>
-            <w:tcW w:w="2705" w:type="dxa"/>
+            <w:tcW w:w="2428" w:type="dxa"/>
+          </w:tcPr>
+          <w:p>
+            <w:pPr>
+              <w:spacing w:before="120" w:after="120"/>
+              <w:cnfStyle w:val="000000000000" w:firstRow="0" w:lastRow="0" w:firstColumn="0" w:lastColumn="0" w:oddVBand="0" w:evenVBand="0" w:oddHBand="0" w:evenHBand="0" w:firstRowFirstColumn="0" w:firstRowLastColumn="0" w:lastRowFirstColumn="0" w:lastRowLastColumn="0"/>
+              <w:rPr>
+                <w:rFonts w:cstheme="minorHAnsi"/>
+              </w:rPr>
+            </w:pPr>
+          </w:p>
+        </w:tc>
+        <w:tc>
+          <w:tcPr>
+            <w:tcW w:w="2250" w:type="dxa"/>
           </w:tcPr>
           <w:p>
             <w:pPr>
@@ -548,7 +633,7 @@
         <w:tc>
           <w:tcPr>
             <w:cnfStyle w:val="001000000000" w:firstRow="0" w:lastRow="0" w:firstColumn="1" w:lastColumn="0" w:oddVBand="0" w:evenVBand="0" w:oddHBand="0" w:evenHBand="0" w:firstRowFirstColumn="0" w:firstRowLastColumn="0" w:lastRowFirstColumn="0" w:lastRowLastColumn="0"/>
-            <w:tcW w:w="1721" w:type="dxa"/>
+            <w:tcW w:w="1638" w:type="dxa"/>
           </w:tcPr>
           <w:p>
             <w:pPr>
@@ -562,18 +647,18 @@
         </w:tc>
         <w:tc>
           <w:tcPr>
-            <w:tcW w:w="1068" w:type="dxa"/>
-          </w:tcPr>
-          <w:p>
-            <w:pPr>
-              <w:spacing w:before="120" w:after="120"/>
-              <w:cnfStyle w:val="000000000000" w:firstRow="0" w:lastRow="0" w:firstColumn="0" w:lastColumn="0" w:oddVBand="0" w:evenVBand="0" w:oddHBand="0" w:evenHBand="0" w:firstRowFirstColumn="0" w:firstRowLastColumn="0" w:lastRowFirstColumn="0" w:lastRowLastColumn="0"/>
-            </w:pPr>
-          </w:p>
-        </w:tc>
-        <w:tc>
-          <w:tcPr>
-            <w:tcW w:w="1611" w:type="dxa"/>
+            <w:tcW w:w="990" w:type="dxa"/>
+          </w:tcPr>
+          <w:p>
+            <w:pPr>
+              <w:spacing w:before="120" w:after="120"/>
+              <w:cnfStyle w:val="000000000000" w:firstRow="0" w:lastRow="0" w:firstColumn="0" w:lastColumn="0" w:oddVBand="0" w:evenVBand="0" w:oddHBand="0" w:evenHBand="0" w:firstRowFirstColumn="0" w:firstRowLastColumn="0" w:lastRowFirstColumn="0" w:lastRowLastColumn="0"/>
+            </w:pPr>
+          </w:p>
+        </w:tc>
+        <w:tc>
+          <w:tcPr>
+            <w:tcW w:w="1532" w:type="dxa"/>
           </w:tcPr>
           <w:p>
             <w:pPr>
@@ -588,21 +673,21 @@
         </w:tc>
         <w:tc>
           <w:tcPr>
-            <w:tcW w:w="1942" w:type="dxa"/>
-          </w:tcPr>
-          <w:p>
-            <w:pPr>
-              <w:spacing w:before="120" w:after="120"/>
-              <w:cnfStyle w:val="000000000000" w:firstRow="0" w:lastRow="0" w:firstColumn="0" w:lastColumn="0" w:oddVBand="0" w:evenVBand="0" w:oddHBand="0" w:evenHBand="0" w:firstRowFirstColumn="0" w:firstRowLastColumn="0" w:lastRowFirstColumn="0" w:lastRowLastColumn="0"/>
-              <w:rPr>
-                <w:rFonts w:cstheme="minorHAnsi"/>
-              </w:rPr>
-            </w:pPr>
-          </w:p>
-        </w:tc>
-        <w:tc>
-          <w:tcPr>
-            <w:tcW w:w="2705" w:type="dxa"/>
+            <w:tcW w:w="2428" w:type="dxa"/>
+          </w:tcPr>
+          <w:p>
+            <w:pPr>
+              <w:spacing w:before="120" w:after="120"/>
+              <w:cnfStyle w:val="000000000000" w:firstRow="0" w:lastRow="0" w:firstColumn="0" w:lastColumn="0" w:oddVBand="0" w:evenVBand="0" w:oddHBand="0" w:evenHBand="0" w:firstRowFirstColumn="0" w:firstRowLastColumn="0" w:lastRowFirstColumn="0" w:lastRowLastColumn="0"/>
+              <w:rPr>
+                <w:rFonts w:cstheme="minorHAnsi"/>
+              </w:rPr>
+            </w:pPr>
+          </w:p>
+        </w:tc>
+        <w:tc>
+          <w:tcPr>
+            <w:tcW w:w="2250" w:type="dxa"/>
           </w:tcPr>
           <w:p>
             <w:pPr>
@@ -620,7 +705,7 @@
         <w:tc>
           <w:tcPr>
             <w:cnfStyle w:val="001000000000" w:firstRow="0" w:lastRow="0" w:firstColumn="1" w:lastColumn="0" w:oddVBand="0" w:evenVBand="0" w:oddHBand="0" w:evenHBand="0" w:firstRowFirstColumn="0" w:firstRowLastColumn="0" w:lastRowFirstColumn="0" w:lastRowLastColumn="0"/>
-            <w:tcW w:w="1721" w:type="dxa"/>
+            <w:tcW w:w="1638" w:type="dxa"/>
           </w:tcPr>
           <w:p>
             <w:pPr>
@@ -634,18 +719,18 @@
         </w:tc>
         <w:tc>
           <w:tcPr>
-            <w:tcW w:w="1068" w:type="dxa"/>
-          </w:tcPr>
-          <w:p>
-            <w:pPr>
-              <w:spacing w:before="120" w:after="120"/>
-              <w:cnfStyle w:val="000000000000" w:firstRow="0" w:lastRow="0" w:firstColumn="0" w:lastColumn="0" w:oddVBand="0" w:evenVBand="0" w:oddHBand="0" w:evenHBand="0" w:firstRowFirstColumn="0" w:firstRowLastColumn="0" w:lastRowFirstColumn="0" w:lastRowLastColumn="0"/>
-            </w:pPr>
-          </w:p>
-        </w:tc>
-        <w:tc>
-          <w:tcPr>
-            <w:tcW w:w="1611" w:type="dxa"/>
+            <w:tcW w:w="990" w:type="dxa"/>
+          </w:tcPr>
+          <w:p>
+            <w:pPr>
+              <w:spacing w:before="120" w:after="120"/>
+              <w:cnfStyle w:val="000000000000" w:firstRow="0" w:lastRow="0" w:firstColumn="0" w:lastColumn="0" w:oddVBand="0" w:evenVBand="0" w:oddHBand="0" w:evenHBand="0" w:firstRowFirstColumn="0" w:firstRowLastColumn="0" w:lastRowFirstColumn="0" w:lastRowLastColumn="0"/>
+            </w:pPr>
+          </w:p>
+        </w:tc>
+        <w:tc>
+          <w:tcPr>
+            <w:tcW w:w="1532" w:type="dxa"/>
           </w:tcPr>
           <w:p>
             <w:pPr>
@@ -660,21 +745,21 @@
         </w:tc>
         <w:tc>
           <w:tcPr>
-            <w:tcW w:w="1942" w:type="dxa"/>
-          </w:tcPr>
-          <w:p>
-            <w:pPr>
-              <w:spacing w:before="120" w:after="120"/>
-              <w:cnfStyle w:val="000000000000" w:firstRow="0" w:lastRow="0" w:firstColumn="0" w:lastColumn="0" w:oddVBand="0" w:evenVBand="0" w:oddHBand="0" w:evenHBand="0" w:firstRowFirstColumn="0" w:firstRowLastColumn="0" w:lastRowFirstColumn="0" w:lastRowLastColumn="0"/>
-              <w:rPr>
-                <w:rFonts w:cstheme="minorHAnsi"/>
-              </w:rPr>
-            </w:pPr>
-          </w:p>
-        </w:tc>
-        <w:tc>
-          <w:tcPr>
-            <w:tcW w:w="2705" w:type="dxa"/>
+            <w:tcW w:w="2428" w:type="dxa"/>
+          </w:tcPr>
+          <w:p>
+            <w:pPr>
+              <w:spacing w:before="120" w:after="120"/>
+              <w:cnfStyle w:val="000000000000" w:firstRow="0" w:lastRow="0" w:firstColumn="0" w:lastColumn="0" w:oddVBand="0" w:evenVBand="0" w:oddHBand="0" w:evenHBand="0" w:firstRowFirstColumn="0" w:firstRowLastColumn="0" w:lastRowFirstColumn="0" w:lastRowLastColumn="0"/>
+              <w:rPr>
+                <w:rFonts w:cstheme="minorHAnsi"/>
+              </w:rPr>
+            </w:pPr>
+          </w:p>
+        </w:tc>
+        <w:tc>
+          <w:tcPr>
+            <w:tcW w:w="2250" w:type="dxa"/>
           </w:tcPr>
           <w:p>
             <w:pPr>
@@ -692,7 +777,7 @@
         <w:tc>
           <w:tcPr>
             <w:cnfStyle w:val="001000000000" w:firstRow="0" w:lastRow="0" w:firstColumn="1" w:lastColumn="0" w:oddVBand="0" w:evenVBand="0" w:oddHBand="0" w:evenHBand="0" w:firstRowFirstColumn="0" w:firstRowLastColumn="0" w:lastRowFirstColumn="0" w:lastRowLastColumn="0"/>
-            <w:tcW w:w="1721" w:type="dxa"/>
+            <w:tcW w:w="1638" w:type="dxa"/>
           </w:tcPr>
           <w:p>
             <w:pPr>
@@ -706,18 +791,18 @@
         </w:tc>
         <w:tc>
           <w:tcPr>
-            <w:tcW w:w="1068" w:type="dxa"/>
-          </w:tcPr>
-          <w:p>
-            <w:pPr>
-              <w:spacing w:before="120" w:after="120"/>
-              <w:cnfStyle w:val="000000000000" w:firstRow="0" w:lastRow="0" w:firstColumn="0" w:lastColumn="0" w:oddVBand="0" w:evenVBand="0" w:oddHBand="0" w:evenHBand="0" w:firstRowFirstColumn="0" w:firstRowLastColumn="0" w:lastRowFirstColumn="0" w:lastRowLastColumn="0"/>
-            </w:pPr>
-          </w:p>
-        </w:tc>
-        <w:tc>
-          <w:tcPr>
-            <w:tcW w:w="1611" w:type="dxa"/>
+            <w:tcW w:w="990" w:type="dxa"/>
+          </w:tcPr>
+          <w:p>
+            <w:pPr>
+              <w:spacing w:before="120" w:after="120"/>
+              <w:cnfStyle w:val="000000000000" w:firstRow="0" w:lastRow="0" w:firstColumn="0" w:lastColumn="0" w:oddVBand="0" w:evenVBand="0" w:oddHBand="0" w:evenHBand="0" w:firstRowFirstColumn="0" w:firstRowLastColumn="0" w:lastRowFirstColumn="0" w:lastRowLastColumn="0"/>
+            </w:pPr>
+          </w:p>
+        </w:tc>
+        <w:tc>
+          <w:tcPr>
+            <w:tcW w:w="1532" w:type="dxa"/>
           </w:tcPr>
           <w:p>
             <w:pPr>
@@ -732,21 +817,21 @@
         </w:tc>
         <w:tc>
           <w:tcPr>
-            <w:tcW w:w="1942" w:type="dxa"/>
-          </w:tcPr>
-          <w:p>
-            <w:pPr>
-              <w:spacing w:before="120" w:after="120"/>
-              <w:cnfStyle w:val="000000000000" w:firstRow="0" w:lastRow="0" w:firstColumn="0" w:lastColumn="0" w:oddVBand="0" w:evenVBand="0" w:oddHBand="0" w:evenHBand="0" w:firstRowFirstColumn="0" w:firstRowLastColumn="0" w:lastRowFirstColumn="0" w:lastRowLastColumn="0"/>
-              <w:rPr>
-                <w:rFonts w:cstheme="minorHAnsi"/>
-              </w:rPr>
-            </w:pPr>
-          </w:p>
-        </w:tc>
-        <w:tc>
-          <w:tcPr>
-            <w:tcW w:w="2705" w:type="dxa"/>
+            <w:tcW w:w="2428" w:type="dxa"/>
+          </w:tcPr>
+          <w:p>
+            <w:pPr>
+              <w:spacing w:before="120" w:after="120"/>
+              <w:cnfStyle w:val="000000000000" w:firstRow="0" w:lastRow="0" w:firstColumn="0" w:lastColumn="0" w:oddVBand="0" w:evenVBand="0" w:oddHBand="0" w:evenHBand="0" w:firstRowFirstColumn="0" w:firstRowLastColumn="0" w:lastRowFirstColumn="0" w:lastRowLastColumn="0"/>
+              <w:rPr>
+                <w:rFonts w:cstheme="minorHAnsi"/>
+              </w:rPr>
+            </w:pPr>
+          </w:p>
+        </w:tc>
+        <w:tc>
+          <w:tcPr>
+            <w:tcW w:w="2250" w:type="dxa"/>
           </w:tcPr>
           <w:p>
             <w:pPr>
@@ -764,7 +849,7 @@
         <w:tc>
           <w:tcPr>
             <w:cnfStyle w:val="001000000000" w:firstRow="0" w:lastRow="0" w:firstColumn="1" w:lastColumn="0" w:oddVBand="0" w:evenVBand="0" w:oddHBand="0" w:evenHBand="0" w:firstRowFirstColumn="0" w:firstRowLastColumn="0" w:lastRowFirstColumn="0" w:lastRowLastColumn="0"/>
-            <w:tcW w:w="1721" w:type="dxa"/>
+            <w:tcW w:w="1638" w:type="dxa"/>
           </w:tcPr>
           <w:p>
             <w:pPr>
@@ -778,18 +863,18 @@
         </w:tc>
         <w:tc>
           <w:tcPr>
-            <w:tcW w:w="1068" w:type="dxa"/>
-          </w:tcPr>
-          <w:p>
-            <w:pPr>
-              <w:spacing w:before="120" w:after="120"/>
-              <w:cnfStyle w:val="000000000000" w:firstRow="0" w:lastRow="0" w:firstColumn="0" w:lastColumn="0" w:oddVBand="0" w:evenVBand="0" w:oddHBand="0" w:evenHBand="0" w:firstRowFirstColumn="0" w:firstRowLastColumn="0" w:lastRowFirstColumn="0" w:lastRowLastColumn="0"/>
-            </w:pPr>
-          </w:p>
-        </w:tc>
-        <w:tc>
-          <w:tcPr>
-            <w:tcW w:w="1611" w:type="dxa"/>
+            <w:tcW w:w="990" w:type="dxa"/>
+          </w:tcPr>
+          <w:p>
+            <w:pPr>
+              <w:spacing w:before="120" w:after="120"/>
+              <w:cnfStyle w:val="000000000000" w:firstRow="0" w:lastRow="0" w:firstColumn="0" w:lastColumn="0" w:oddVBand="0" w:evenVBand="0" w:oddHBand="0" w:evenHBand="0" w:firstRowFirstColumn="0" w:firstRowLastColumn="0" w:lastRowFirstColumn="0" w:lastRowLastColumn="0"/>
+            </w:pPr>
+          </w:p>
+        </w:tc>
+        <w:tc>
+          <w:tcPr>
+            <w:tcW w:w="1532" w:type="dxa"/>
           </w:tcPr>
           <w:p>
             <w:pPr>
@@ -804,21 +889,21 @@
         </w:tc>
         <w:tc>
           <w:tcPr>
-            <w:tcW w:w="1942" w:type="dxa"/>
-          </w:tcPr>
-          <w:p>
-            <w:pPr>
-              <w:spacing w:before="120" w:after="120"/>
-              <w:cnfStyle w:val="000000000000" w:firstRow="0" w:lastRow="0" w:firstColumn="0" w:lastColumn="0" w:oddVBand="0" w:evenVBand="0" w:oddHBand="0" w:evenHBand="0" w:firstRowFirstColumn="0" w:firstRowLastColumn="0" w:lastRowFirstColumn="0" w:lastRowLastColumn="0"/>
-              <w:rPr>
-                <w:rFonts w:cstheme="minorHAnsi"/>
-              </w:rPr>
-            </w:pPr>
-          </w:p>
-        </w:tc>
-        <w:tc>
-          <w:tcPr>
-            <w:tcW w:w="2705" w:type="dxa"/>
+            <w:tcW w:w="2428" w:type="dxa"/>
+          </w:tcPr>
+          <w:p>
+            <w:pPr>
+              <w:spacing w:before="120" w:after="120"/>
+              <w:cnfStyle w:val="000000000000" w:firstRow="0" w:lastRow="0" w:firstColumn="0" w:lastColumn="0" w:oddVBand="0" w:evenVBand="0" w:oddHBand="0" w:evenHBand="0" w:firstRowFirstColumn="0" w:firstRowLastColumn="0" w:lastRowFirstColumn="0" w:lastRowLastColumn="0"/>
+              <w:rPr>
+                <w:rFonts w:cstheme="minorHAnsi"/>
+              </w:rPr>
+            </w:pPr>
+          </w:p>
+        </w:tc>
+        <w:tc>
+          <w:tcPr>
+            <w:tcW w:w="2250" w:type="dxa"/>
           </w:tcPr>
           <w:p>
             <w:pPr>
@@ -836,7 +921,7 @@
         <w:tc>
           <w:tcPr>
             <w:cnfStyle w:val="001000000000" w:firstRow="0" w:lastRow="0" w:firstColumn="1" w:lastColumn="0" w:oddVBand="0" w:evenVBand="0" w:oddHBand="0" w:evenHBand="0" w:firstRowFirstColumn="0" w:firstRowLastColumn="0" w:lastRowFirstColumn="0" w:lastRowLastColumn="0"/>
-            <w:tcW w:w="1721" w:type="dxa"/>
+            <w:tcW w:w="1638" w:type="dxa"/>
           </w:tcPr>
           <w:p>
             <w:pPr>
@@ -850,18 +935,18 @@
         </w:tc>
         <w:tc>
           <w:tcPr>
-            <w:tcW w:w="1068" w:type="dxa"/>
-          </w:tcPr>
-          <w:p>
-            <w:pPr>
-              <w:spacing w:before="120" w:after="120"/>
-              <w:cnfStyle w:val="000000000000" w:firstRow="0" w:lastRow="0" w:firstColumn="0" w:lastColumn="0" w:oddVBand="0" w:evenVBand="0" w:oddHBand="0" w:evenHBand="0" w:firstRowFirstColumn="0" w:firstRowLastColumn="0" w:lastRowFirstColumn="0" w:lastRowLastColumn="0"/>
-            </w:pPr>
-          </w:p>
-        </w:tc>
-        <w:tc>
-          <w:tcPr>
-            <w:tcW w:w="1611" w:type="dxa"/>
+            <w:tcW w:w="990" w:type="dxa"/>
+          </w:tcPr>
+          <w:p>
+            <w:pPr>
+              <w:spacing w:before="120" w:after="120"/>
+              <w:cnfStyle w:val="000000000000" w:firstRow="0" w:lastRow="0" w:firstColumn="0" w:lastColumn="0" w:oddVBand="0" w:evenVBand="0" w:oddHBand="0" w:evenHBand="0" w:firstRowFirstColumn="0" w:firstRowLastColumn="0" w:lastRowFirstColumn="0" w:lastRowLastColumn="0"/>
+            </w:pPr>
+          </w:p>
+        </w:tc>
+        <w:tc>
+          <w:tcPr>
+            <w:tcW w:w="1532" w:type="dxa"/>
           </w:tcPr>
           <w:p>
             <w:pPr>
@@ -876,21 +961,21 @@
         </w:tc>
         <w:tc>
           <w:tcPr>
-            <w:tcW w:w="1942" w:type="dxa"/>
-          </w:tcPr>
-          <w:p>
-            <w:pPr>
-              <w:spacing w:before="120" w:after="120"/>
-              <w:cnfStyle w:val="000000000000" w:firstRow="0" w:lastRow="0" w:firstColumn="0" w:lastColumn="0" w:oddVBand="0" w:evenVBand="0" w:oddHBand="0" w:evenHBand="0" w:firstRowFirstColumn="0" w:firstRowLastColumn="0" w:lastRowFirstColumn="0" w:lastRowLastColumn="0"/>
-              <w:rPr>
-                <w:rFonts w:cstheme="minorHAnsi"/>
-              </w:rPr>
-            </w:pPr>
-          </w:p>
-        </w:tc>
-        <w:tc>
-          <w:tcPr>
-            <w:tcW w:w="2705" w:type="dxa"/>
+            <w:tcW w:w="2428" w:type="dxa"/>
+          </w:tcPr>
+          <w:p>
+            <w:pPr>
+              <w:spacing w:before="120" w:after="120"/>
+              <w:cnfStyle w:val="000000000000" w:firstRow="0" w:lastRow="0" w:firstColumn="0" w:lastColumn="0" w:oddVBand="0" w:evenVBand="0" w:oddHBand="0" w:evenHBand="0" w:firstRowFirstColumn="0" w:firstRowLastColumn="0" w:lastRowFirstColumn="0" w:lastRowLastColumn="0"/>
+              <w:rPr>
+                <w:rFonts w:cstheme="minorHAnsi"/>
+              </w:rPr>
+            </w:pPr>
+          </w:p>
+        </w:tc>
+        <w:tc>
+          <w:tcPr>
+            <w:tcW w:w="2250" w:type="dxa"/>
           </w:tcPr>
           <w:p>
             <w:pPr>
@@ -914,6 +999,127 @@
     </w:sectPr>
   </w:body>
 </w:document>
+</file>
+
+<file path=word/numbering.xml><?xml version="1.0" encoding="utf-8"?>
+<w:numbering xmlns:wpc="http://schemas.microsoft.com/office/word/2010/wordprocessingCanvas" xmlns:mc="http://schemas.openxmlformats.org/markup-compatibility/2006" xmlns:o="urn:schemas-microsoft-com:office:office" xmlns:r="http://schemas.openxmlformats.org/officeDocument/2006/relationships" xmlns:m="http://schemas.openxmlformats.org/officeDocument/2006/math" xmlns:v="urn:schemas-microsoft-com:vml" xmlns:wp14="http://schemas.microsoft.com/office/word/2010/wordprocessingDrawing" xmlns:wp="http://schemas.openxmlformats.org/drawingml/2006/wordprocessingDrawing" xmlns:w10="urn:schemas-microsoft-com:office:word" xmlns:w="http://schemas.openxmlformats.org/wordprocessingml/2006/main" xmlns:w14="http://schemas.microsoft.com/office/word/2010/wordml" xmlns:wpg="http://schemas.microsoft.com/office/word/2010/wordprocessingGroup" xmlns:wpi="http://schemas.microsoft.com/office/word/2010/wordprocessingInk" xmlns:wne="http://schemas.microsoft.com/office/word/2006/wordml" xmlns:wps="http://schemas.microsoft.com/office/word/2010/wordprocessingShape" mc:Ignorable="w14 wp14">
+  <w:abstractNum w:abstractNumId="0">
+    <w:nsid w:val="61D576F1"/>
+    <w:multiLevelType w:val="hybridMultilevel"/>
+    <w:tmpl w:val="760C08A8"/>
+    <w:lvl w:ilvl="0" w:tplc="04090001">
+      <w:start w:val="1"/>
+      <w:numFmt w:val="bullet"/>
+      <w:lvlText w:val=""/>
+      <w:lvlJc w:val="left"/>
+      <w:pPr>
+        <w:ind w:left="360" w:hanging="360"/>
+      </w:pPr>
+      <w:rPr>
+        <w:rFonts w:ascii="Symbol" w:hAnsi="Symbol" w:hint="default"/>
+      </w:rPr>
+    </w:lvl>
+    <w:lvl w:ilvl="1" w:tplc="04090003" w:tentative="1">
+      <w:start w:val="1"/>
+      <w:numFmt w:val="bullet"/>
+      <w:lvlText w:val="o"/>
+      <w:lvlJc w:val="left"/>
+      <w:pPr>
+        <w:ind w:left="1080" w:hanging="360"/>
+      </w:pPr>
+      <w:rPr>
+        <w:rFonts w:ascii="Courier New" w:hAnsi="Courier New" w:cs="Courier New" w:hint="default"/>
+      </w:rPr>
+    </w:lvl>
+    <w:lvl w:ilvl="2" w:tplc="04090005" w:tentative="1">
+      <w:start w:val="1"/>
+      <w:numFmt w:val="bullet"/>
+      <w:lvlText w:val=""/>
+      <w:lvlJc w:val="left"/>
+      <w:pPr>
+        <w:ind w:left="1800" w:hanging="360"/>
+      </w:pPr>
+      <w:rPr>
+        <w:rFonts w:ascii="Wingdings" w:hAnsi="Wingdings" w:hint="default"/>
+      </w:rPr>
+    </w:lvl>
+    <w:lvl w:ilvl="3" w:tplc="04090001" w:tentative="1">
+      <w:start w:val="1"/>
+      <w:numFmt w:val="bullet"/>
+      <w:lvlText w:val=""/>
+      <w:lvlJc w:val="left"/>
+      <w:pPr>
+        <w:ind w:left="2520" w:hanging="360"/>
+      </w:pPr>
+      <w:rPr>
+        <w:rFonts w:ascii="Symbol" w:hAnsi="Symbol" w:hint="default"/>
+      </w:rPr>
+    </w:lvl>
+    <w:lvl w:ilvl="4" w:tplc="04090003" w:tentative="1">
+      <w:start w:val="1"/>
+      <w:numFmt w:val="bullet"/>
+      <w:lvlText w:val="o"/>
+      <w:lvlJc w:val="left"/>
+      <w:pPr>
+        <w:ind w:left="3240" w:hanging="360"/>
+      </w:pPr>
+      <w:rPr>
+        <w:rFonts w:ascii="Courier New" w:hAnsi="Courier New" w:cs="Courier New" w:hint="default"/>
+      </w:rPr>
+    </w:lvl>
+    <w:lvl w:ilvl="5" w:tplc="04090005" w:tentative="1">
+      <w:start w:val="1"/>
+      <w:numFmt w:val="bullet"/>
+      <w:lvlText w:val=""/>
+      <w:lvlJc w:val="left"/>
+      <w:pPr>
+        <w:ind w:left="3960" w:hanging="360"/>
+      </w:pPr>
+      <w:rPr>
+        <w:rFonts w:ascii="Wingdings" w:hAnsi="Wingdings" w:hint="default"/>
+      </w:rPr>
+    </w:lvl>
+    <w:lvl w:ilvl="6" w:tplc="04090001" w:tentative="1">
+      <w:start w:val="1"/>
+      <w:numFmt w:val="bullet"/>
+      <w:lvlText w:val=""/>
+      <w:lvlJc w:val="left"/>
+      <w:pPr>
+        <w:ind w:left="4680" w:hanging="360"/>
+      </w:pPr>
+      <w:rPr>
+        <w:rFonts w:ascii="Symbol" w:hAnsi="Symbol" w:hint="default"/>
+      </w:rPr>
+    </w:lvl>
+    <w:lvl w:ilvl="7" w:tplc="04090003" w:tentative="1">
+      <w:start w:val="1"/>
+      <w:numFmt w:val="bullet"/>
+      <w:lvlText w:val="o"/>
+      <w:lvlJc w:val="left"/>
+      <w:pPr>
+        <w:ind w:left="5400" w:hanging="360"/>
+      </w:pPr>
+      <w:rPr>
+        <w:rFonts w:ascii="Courier New" w:hAnsi="Courier New" w:cs="Courier New" w:hint="default"/>
+      </w:rPr>
+    </w:lvl>
+    <w:lvl w:ilvl="8" w:tplc="04090005" w:tentative="1">
+      <w:start w:val="1"/>
+      <w:numFmt w:val="bullet"/>
+      <w:lvlText w:val=""/>
+      <w:lvlJc w:val="left"/>
+      <w:pPr>
+        <w:ind w:left="6120" w:hanging="360"/>
+      </w:pPr>
+      <w:rPr>
+        <w:rFonts w:ascii="Wingdings" w:hAnsi="Wingdings" w:hint="default"/>
+      </w:rPr>
+    </w:lvl>
+  </w:abstractNum>
+  <w:num w:numId="1">
+    <w:abstractNumId w:val="0"/>
+  </w:num>
+</w:numbering>
 </file>
 
 <file path=word/styles.xml><?xml version="1.0" encoding="utf-8"?>
@@ -1076,11 +1282,11 @@
     <w:name w:val="Normal"/>
     <w:qFormat/>
   </w:style>
-  <w:style w:type="paragraph" w:styleId="Ttulo1">
+  <w:style w:type="paragraph" w:styleId="Heading1">
     <w:name w:val="heading 1"/>
     <w:basedOn w:val="Normal"/>
     <w:next w:val="Normal"/>
-    <w:link w:val="Ttulo1Car"/>
+    <w:link w:val="Heading1Char"/>
     <w:uiPriority w:val="9"/>
     <w:qFormat/>
     <w:rsid w:val="00231E26"/>
@@ -1099,12 +1305,13 @@
       <w:szCs w:val="28"/>
     </w:rPr>
   </w:style>
-  <w:style w:type="character" w:default="1" w:styleId="Fuentedeprrafopredeter">
+  <w:style w:type="character" w:default="1" w:styleId="DefaultParagraphFont">
     <w:name w:val="Default Paragraph Font"/>
     <w:uiPriority w:val="1"/>
+    <w:semiHidden/>
     <w:unhideWhenUsed/>
   </w:style>
-  <w:style w:type="table" w:default="1" w:styleId="Tablanormal">
+  <w:style w:type="table" w:default="1" w:styleId="TableNormal">
     <w:name w:val="Normal Table"/>
     <w:uiPriority w:val="99"/>
     <w:semiHidden/>
@@ -1119,16 +1326,16 @@
       </w:tblCellMar>
     </w:tblPr>
   </w:style>
-  <w:style w:type="numbering" w:default="1" w:styleId="Sinlista">
+  <w:style w:type="numbering" w:default="1" w:styleId="NoList">
     <w:name w:val="No List"/>
     <w:uiPriority w:val="99"/>
     <w:semiHidden/>
     <w:unhideWhenUsed/>
   </w:style>
-  <w:style w:type="character" w:customStyle="1" w:styleId="Ttulo1Car">
-    <w:name w:val="Título 1 Car"/>
-    <w:basedOn w:val="Fuentedeprrafopredeter"/>
-    <w:link w:val="Ttulo1"/>
+  <w:style w:type="character" w:customStyle="1" w:styleId="Heading1Char">
+    <w:name w:val="Heading 1 Char"/>
+    <w:basedOn w:val="DefaultParagraphFont"/>
+    <w:link w:val="Heading1"/>
     <w:uiPriority w:val="9"/>
     <w:rsid w:val="00231E26"/>
     <w:rPr>
@@ -1140,11 +1347,11 @@
       <w:szCs w:val="28"/>
     </w:rPr>
   </w:style>
-  <w:style w:type="paragraph" w:styleId="Ttulo">
+  <w:style w:type="paragraph" w:styleId="Title">
     <w:name w:val="Title"/>
     <w:basedOn w:val="Normal"/>
     <w:next w:val="Normal"/>
-    <w:link w:val="TtuloCar"/>
+    <w:link w:val="TitleChar"/>
     <w:uiPriority w:val="10"/>
     <w:qFormat/>
     <w:rsid w:val="00231E26"/>
@@ -1164,10 +1371,10 @@
       <w:szCs w:val="52"/>
     </w:rPr>
   </w:style>
-  <w:style w:type="character" w:customStyle="1" w:styleId="TtuloCar">
-    <w:name w:val="Título Car"/>
-    <w:basedOn w:val="Fuentedeprrafopredeter"/>
-    <w:link w:val="Ttulo"/>
+  <w:style w:type="character" w:customStyle="1" w:styleId="TitleChar">
+    <w:name w:val="Title Char"/>
+    <w:basedOn w:val="DefaultParagraphFont"/>
+    <w:link w:val="Title"/>
     <w:uiPriority w:val="10"/>
     <w:rsid w:val="00231E26"/>
     <w:rPr>
@@ -1179,16 +1386,15 @@
       <w:szCs w:val="52"/>
     </w:rPr>
   </w:style>
-  <w:style w:type="table" w:styleId="Tablaconcuadrcula">
+  <w:style w:type="table" w:styleId="TableGrid">
     <w:name w:val="Table Grid"/>
-    <w:basedOn w:val="Tablanormal"/>
+    <w:basedOn w:val="TableNormal"/>
     <w:uiPriority w:val="59"/>
     <w:rsid w:val="00231E26"/>
     <w:pPr>
       <w:spacing w:after="0" w:line="240" w:lineRule="auto"/>
     </w:pPr>
     <w:tblPr>
-      <w:tblInd w:w="0" w:type="dxa"/>
       <w:tblBorders>
         <w:top w:val="single" w:sz="4" w:space="0" w:color="auto"/>
         <w:left w:val="single" w:sz="4" w:space="0" w:color="auto"/>
@@ -1197,17 +1403,11 @@
         <w:insideH w:val="single" w:sz="4" w:space="0" w:color="auto"/>
         <w:insideV w:val="single" w:sz="4" w:space="0" w:color="auto"/>
       </w:tblBorders>
-      <w:tblCellMar>
-        <w:top w:w="0" w:type="dxa"/>
-        <w:left w:w="108" w:type="dxa"/>
-        <w:bottom w:w="0" w:type="dxa"/>
-        <w:right w:w="108" w:type="dxa"/>
-      </w:tblCellMar>
     </w:tblPr>
   </w:style>
-  <w:style w:type="table" w:styleId="Sombreadoclaro">
+  <w:style w:type="table" w:styleId="LightShading">
     <w:name w:val="Light Shading"/>
-    <w:basedOn w:val="Tablanormal"/>
+    <w:basedOn w:val="TableNormal"/>
     <w:uiPriority w:val="60"/>
     <w:rsid w:val="00231E26"/>
     <w:pPr>
@@ -1219,17 +1419,10 @@
     <w:tblPr>
       <w:tblStyleRowBandSize w:val="1"/>
       <w:tblStyleColBandSize w:val="1"/>
-      <w:tblInd w:w="0" w:type="dxa"/>
       <w:tblBorders>
         <w:top w:val="single" w:sz="8" w:space="0" w:color="000000" w:themeColor="text1"/>
         <w:bottom w:val="single" w:sz="8" w:space="0" w:color="000000" w:themeColor="text1"/>
       </w:tblBorders>
-      <w:tblCellMar>
-        <w:top w:w="0" w:type="dxa"/>
-        <w:left w:w="108" w:type="dxa"/>
-        <w:bottom w:w="0" w:type="dxa"/>
-        <w:right w:w="108" w:type="dxa"/>
-      </w:tblCellMar>
     </w:tblPr>
     <w:tblStylePr w:type="firstRow">
       <w:pPr>
@@ -1308,9 +1501,9 @@
       </w:tcPr>
     </w:tblStylePr>
   </w:style>
-  <w:style w:type="table" w:styleId="Cuadrculaclara">
+  <w:style w:type="table" w:styleId="LightGrid">
     <w:name w:val="Light Grid"/>
-    <w:basedOn w:val="Tablanormal"/>
+    <w:basedOn w:val="TableNormal"/>
     <w:uiPriority w:val="62"/>
     <w:rsid w:val="00231E26"/>
     <w:pPr>
@@ -1319,7 +1512,6 @@
     <w:tblPr>
       <w:tblStyleRowBandSize w:val="1"/>
       <w:tblStyleColBandSize w:val="1"/>
-      <w:tblInd w:w="0" w:type="dxa"/>
       <w:tblBorders>
         <w:top w:val="single" w:sz="8" w:space="0" w:color="000000" w:themeColor="text1"/>
         <w:left w:val="single" w:sz="8" w:space="0" w:color="000000" w:themeColor="text1"/>
@@ -1328,12 +1520,6 @@
         <w:insideH w:val="single" w:sz="8" w:space="0" w:color="000000" w:themeColor="text1"/>
         <w:insideV w:val="single" w:sz="8" w:space="0" w:color="000000" w:themeColor="text1"/>
       </w:tblBorders>
-      <w:tblCellMar>
-        <w:top w:w="0" w:type="dxa"/>
-        <w:left w:w="108" w:type="dxa"/>
-        <w:bottom w:w="0" w:type="dxa"/>
-        <w:right w:w="108" w:type="dxa"/>
-      </w:tblCellMar>
     </w:tblPr>
     <w:tblStylePr w:type="firstRow">
       <w:pPr>
@@ -1437,6 +1623,17 @@
         </w:tcBorders>
       </w:tcPr>
     </w:tblStylePr>
+  </w:style>
+  <w:style w:type="paragraph" w:styleId="ListParagraph">
+    <w:name w:val="List Paragraph"/>
+    <w:basedOn w:val="Normal"/>
+    <w:uiPriority w:val="34"/>
+    <w:qFormat/>
+    <w:rsid w:val="004A6A0B"/>
+    <w:pPr>
+      <w:ind w:left="720"/>
+      <w:contextualSpacing/>
+    </w:pPr>
   </w:style>
 </w:styles>
 </file>
@@ -1601,11 +1798,11 @@
     <w:name w:val="Normal"/>
     <w:qFormat/>
   </w:style>
-  <w:style w:type="paragraph" w:styleId="Ttulo1">
+  <w:style w:type="paragraph" w:styleId="Heading1">
     <w:name w:val="heading 1"/>
     <w:basedOn w:val="Normal"/>
     <w:next w:val="Normal"/>
-    <w:link w:val="Ttulo1Car"/>
+    <w:link w:val="Heading1Char"/>
     <w:uiPriority w:val="9"/>
     <w:qFormat/>
     <w:rsid w:val="00231E26"/>
@@ -1624,12 +1821,13 @@
       <w:szCs w:val="28"/>
     </w:rPr>
   </w:style>
-  <w:style w:type="character" w:default="1" w:styleId="Fuentedeprrafopredeter">
+  <w:style w:type="character" w:default="1" w:styleId="DefaultParagraphFont">
     <w:name w:val="Default Paragraph Font"/>
     <w:uiPriority w:val="1"/>
+    <w:semiHidden/>
     <w:unhideWhenUsed/>
   </w:style>
-  <w:style w:type="table" w:default="1" w:styleId="Tablanormal">
+  <w:style w:type="table" w:default="1" w:styleId="TableNormal">
     <w:name w:val="Normal Table"/>
     <w:uiPriority w:val="99"/>
     <w:semiHidden/>
@@ -1644,16 +1842,16 @@
       </w:tblCellMar>
     </w:tblPr>
   </w:style>
-  <w:style w:type="numbering" w:default="1" w:styleId="Sinlista">
+  <w:style w:type="numbering" w:default="1" w:styleId="NoList">
     <w:name w:val="No List"/>
     <w:uiPriority w:val="99"/>
     <w:semiHidden/>
     <w:unhideWhenUsed/>
   </w:style>
-  <w:style w:type="character" w:customStyle="1" w:styleId="Ttulo1Car">
-    <w:name w:val="Título 1 Car"/>
-    <w:basedOn w:val="Fuentedeprrafopredeter"/>
-    <w:link w:val="Ttulo1"/>
+  <w:style w:type="character" w:customStyle="1" w:styleId="Heading1Char">
+    <w:name w:val="Heading 1 Char"/>
+    <w:basedOn w:val="DefaultParagraphFont"/>
+    <w:link w:val="Heading1"/>
     <w:uiPriority w:val="9"/>
     <w:rsid w:val="00231E26"/>
     <w:rPr>
@@ -1665,11 +1863,11 @@
       <w:szCs w:val="28"/>
     </w:rPr>
   </w:style>
-  <w:style w:type="paragraph" w:styleId="Ttulo">
+  <w:style w:type="paragraph" w:styleId="Title">
     <w:name w:val="Title"/>
     <w:basedOn w:val="Normal"/>
     <w:next w:val="Normal"/>
-    <w:link w:val="TtuloCar"/>
+    <w:link w:val="TitleChar"/>
     <w:uiPriority w:val="10"/>
     <w:qFormat/>
     <w:rsid w:val="00231E26"/>
@@ -1689,10 +1887,10 @@
       <w:szCs w:val="52"/>
     </w:rPr>
   </w:style>
-  <w:style w:type="character" w:customStyle="1" w:styleId="TtuloCar">
-    <w:name w:val="Título Car"/>
-    <w:basedOn w:val="Fuentedeprrafopredeter"/>
-    <w:link w:val="Ttulo"/>
+  <w:style w:type="character" w:customStyle="1" w:styleId="TitleChar">
+    <w:name w:val="Title Char"/>
+    <w:basedOn w:val="DefaultParagraphFont"/>
+    <w:link w:val="Title"/>
     <w:uiPriority w:val="10"/>
     <w:rsid w:val="00231E26"/>
     <w:rPr>
@@ -1704,16 +1902,15 @@
       <w:szCs w:val="52"/>
     </w:rPr>
   </w:style>
-  <w:style w:type="table" w:styleId="Tablaconcuadrcula">
+  <w:style w:type="table" w:styleId="TableGrid">
     <w:name w:val="Table Grid"/>
-    <w:basedOn w:val="Tablanormal"/>
+    <w:basedOn w:val="TableNormal"/>
     <w:uiPriority w:val="59"/>
     <w:rsid w:val="00231E26"/>
     <w:pPr>
       <w:spacing w:after="0" w:line="240" w:lineRule="auto"/>
     </w:pPr>
     <w:tblPr>
-      <w:tblInd w:w="0" w:type="dxa"/>
       <w:tblBorders>
         <w:top w:val="single" w:sz="4" w:space="0" w:color="auto"/>
         <w:left w:val="single" w:sz="4" w:space="0" w:color="auto"/>
@@ -1722,17 +1919,11 @@
         <w:insideH w:val="single" w:sz="4" w:space="0" w:color="auto"/>
         <w:insideV w:val="single" w:sz="4" w:space="0" w:color="auto"/>
       </w:tblBorders>
-      <w:tblCellMar>
-        <w:top w:w="0" w:type="dxa"/>
-        <w:left w:w="108" w:type="dxa"/>
-        <w:bottom w:w="0" w:type="dxa"/>
-        <w:right w:w="108" w:type="dxa"/>
-      </w:tblCellMar>
     </w:tblPr>
   </w:style>
-  <w:style w:type="table" w:styleId="Sombreadoclaro">
+  <w:style w:type="table" w:styleId="LightShading">
     <w:name w:val="Light Shading"/>
-    <w:basedOn w:val="Tablanormal"/>
+    <w:basedOn w:val="TableNormal"/>
     <w:uiPriority w:val="60"/>
     <w:rsid w:val="00231E26"/>
     <w:pPr>
@@ -1744,17 +1935,10 @@
     <w:tblPr>
       <w:tblStyleRowBandSize w:val="1"/>
       <w:tblStyleColBandSize w:val="1"/>
-      <w:tblInd w:w="0" w:type="dxa"/>
       <w:tblBorders>
         <w:top w:val="single" w:sz="8" w:space="0" w:color="000000" w:themeColor="text1"/>
         <w:bottom w:val="single" w:sz="8" w:space="0" w:color="000000" w:themeColor="text1"/>
       </w:tblBorders>
-      <w:tblCellMar>
-        <w:top w:w="0" w:type="dxa"/>
-        <w:left w:w="108" w:type="dxa"/>
-        <w:bottom w:w="0" w:type="dxa"/>
-        <w:right w:w="108" w:type="dxa"/>
-      </w:tblCellMar>
     </w:tblPr>
     <w:tblStylePr w:type="firstRow">
       <w:pPr>
@@ -1833,9 +2017,9 @@
       </w:tcPr>
     </w:tblStylePr>
   </w:style>
-  <w:style w:type="table" w:styleId="Cuadrculaclara">
+  <w:style w:type="table" w:styleId="LightGrid">
     <w:name w:val="Light Grid"/>
-    <w:basedOn w:val="Tablanormal"/>
+    <w:basedOn w:val="TableNormal"/>
     <w:uiPriority w:val="62"/>
     <w:rsid w:val="00231E26"/>
     <w:pPr>
@@ -1844,7 +2028,6 @@
     <w:tblPr>
       <w:tblStyleRowBandSize w:val="1"/>
       <w:tblStyleColBandSize w:val="1"/>
-      <w:tblInd w:w="0" w:type="dxa"/>
       <w:tblBorders>
         <w:top w:val="single" w:sz="8" w:space="0" w:color="000000" w:themeColor="text1"/>
         <w:left w:val="single" w:sz="8" w:space="0" w:color="000000" w:themeColor="text1"/>
@@ -1853,12 +2036,6 @@
         <w:insideH w:val="single" w:sz="8" w:space="0" w:color="000000" w:themeColor="text1"/>
         <w:insideV w:val="single" w:sz="8" w:space="0" w:color="000000" w:themeColor="text1"/>
       </w:tblBorders>
-      <w:tblCellMar>
-        <w:top w:w="0" w:type="dxa"/>
-        <w:left w:w="108" w:type="dxa"/>
-        <w:bottom w:w="0" w:type="dxa"/>
-        <w:right w:w="108" w:type="dxa"/>
-      </w:tblCellMar>
     </w:tblPr>
     <w:tblStylePr w:type="firstRow">
       <w:pPr>
@@ -1962,6 +2139,17 @@
         </w:tcBorders>
       </w:tcPr>
     </w:tblStylePr>
+  </w:style>
+  <w:style w:type="paragraph" w:styleId="ListParagraph">
+    <w:name w:val="List Paragraph"/>
+    <w:basedOn w:val="Normal"/>
+    <w:uiPriority w:val="34"/>
+    <w:qFormat/>
+    <w:rsid w:val="004A6A0B"/>
+    <w:pPr>
+      <w:ind w:left="720"/>
+      <w:contextualSpacing/>
+    </w:pPr>
   </w:style>
 </w:styles>
 </file>
@@ -2256,7 +2444,7 @@
 </file>
 
 <file path=customXml/itemProps1.xml><?xml version="1.0" encoding="utf-8"?>
-<ds:datastoreItem xmlns:ds="http://schemas.openxmlformats.org/officeDocument/2006/customXml" ds:itemID="{53129928-FFA3-4C07-8F97-76FD96CDBC06}">
+<ds:datastoreItem xmlns:ds="http://schemas.openxmlformats.org/officeDocument/2006/customXml" ds:itemID="{83AC0BC1-C6B1-49E9-B7A3-77CB80A38706}">
   <ds:schemaRefs>
     <ds:schemaRef ds:uri="http://schemas.openxmlformats.org/officeDocument/2006/bibliography"/>
   </ds:schemaRefs>

</xml_diff>

<commit_message>
Avances, login completado, especialidades completado... casos en proceso
</commit_message>
<xml_diff>
--- a/sos_triaje/protected/docs/Documentación del API sos_triaje.docx
+++ b/sos_triaje/protected/docs/Documentación del API sos_triaje.docx
@@ -4,26 +4,18 @@
   <w:body>
     <w:p>
       <w:pPr>
-        <w:pStyle w:val="Title"/>
+        <w:pStyle w:val="Ttulo"/>
         <w:jc w:val="center"/>
       </w:pPr>
       <w:r>
-        <w:t xml:space="preserve">Documentación del API </w:t>
+        <w:t>Documentación del API sos_triaje</w:t>
       </w:r>
-      <w:proofErr w:type="spellStart"/>
-      <w:r>
-        <w:t>sos_triaje</w:t>
-      </w:r>
-      <w:proofErr w:type="spellEnd"/>
     </w:p>
-    <w:p>
-      <w:bookmarkStart w:id="0" w:name="_GoBack"/>
-      <w:bookmarkEnd w:id="0"/>
-    </w:p>
+    <w:p/>
     <w:tbl>
       <w:tblPr>
-        <w:tblStyle w:val="LightGrid"/>
-        <w:tblW w:w="8838" w:type="dxa"/>
+        <w:tblStyle w:val="Cuadrculaclara"/>
+        <w:tblW w:w="9039" w:type="dxa"/>
         <w:tblLook w:val="06A0" w:firstRow="1" w:lastRow="0" w:firstColumn="1" w:lastColumn="0" w:noHBand="1" w:noVBand="1"/>
       </w:tblPr>
       <w:tblGrid>
@@ -31,7 +23,7 @@
         <w:gridCol w:w="990"/>
         <w:gridCol w:w="1532"/>
         <w:gridCol w:w="2428"/>
-        <w:gridCol w:w="2250"/>
+        <w:gridCol w:w="2451"/>
       </w:tblGrid>
       <w:tr>
         <w:trPr>
@@ -123,7 +115,7 @@
         </w:tc>
         <w:tc>
           <w:tcPr>
-            <w:tcW w:w="2250" w:type="dxa"/>
+            <w:tcW w:w="2451" w:type="dxa"/>
           </w:tcPr>
           <w:p>
             <w:pPr>
@@ -164,7 +156,6 @@
               </w:rPr>
               <w:t>/</w:t>
             </w:r>
-            <w:proofErr w:type="spellStart"/>
             <w:r>
               <w:rPr>
                 <w:rFonts w:asciiTheme="minorHAnsi" w:hAnsiTheme="minorHAnsi" w:cstheme="minorHAnsi"/>
@@ -172,7 +163,6 @@
               </w:rPr>
               <w:t>login</w:t>
             </w:r>
-            <w:proofErr w:type="spellEnd"/>
           </w:p>
         </w:tc>
         <w:tc>
@@ -214,20 +204,18 @@
           </w:tcPr>
           <w:p>
             <w:pPr>
-              <w:pStyle w:val="ListParagraph"/>
+              <w:pStyle w:val="Prrafodelista"/>
               <w:numPr>
                 <w:ilvl w:val="0"/>
                 <w:numId w:val="1"/>
               </w:numPr>
               <w:spacing w:before="120" w:after="120"/>
               <w:ind w:left="190" w:hanging="190"/>
-              <w:jc w:val="both"/>
-              <w:cnfStyle w:val="000000000000" w:firstRow="0" w:lastRow="0" w:firstColumn="0" w:lastColumn="0" w:oddVBand="0" w:evenVBand="0" w:oddHBand="0" w:evenHBand="0" w:firstRowFirstColumn="0" w:firstRowLastColumn="0" w:lastRowFirstColumn="0" w:lastRowLastColumn="0"/>
-              <w:rPr>
-                <w:rFonts w:cstheme="minorHAnsi"/>
-              </w:rPr>
-            </w:pPr>
-            <w:proofErr w:type="spellStart"/>
+              <w:cnfStyle w:val="000000000000" w:firstRow="0" w:lastRow="0" w:firstColumn="0" w:lastColumn="0" w:oddVBand="0" w:evenVBand="0" w:oddHBand="0" w:evenHBand="0" w:firstRowFirstColumn="0" w:firstRowLastColumn="0" w:lastRowFirstColumn="0" w:lastRowLastColumn="0"/>
+              <w:rPr>
+                <w:rFonts w:cstheme="minorHAnsi"/>
+              </w:rPr>
+            </w:pPr>
             <w:r>
               <w:rPr>
                 <w:rFonts w:cstheme="minorHAnsi"/>
@@ -235,54 +223,37 @@
               </w:rPr>
               <w:t>user</w:t>
             </w:r>
-            <w:proofErr w:type="spellEnd"/>
-            <w:r>
-              <w:rPr>
-                <w:rFonts w:cstheme="minorHAnsi"/>
-              </w:rPr>
-              <w:t xml:space="preserve">: correo o </w:t>
-            </w:r>
-            <w:proofErr w:type="spellStart"/>
-            <w:r>
-              <w:rPr>
-                <w:rFonts w:cstheme="minorHAnsi"/>
-              </w:rPr>
-              <w:t>login</w:t>
-            </w:r>
-            <w:proofErr w:type="spellEnd"/>
-            <w:r>
-              <w:rPr>
-                <w:rFonts w:cstheme="minorHAnsi"/>
-              </w:rPr>
-              <w:t xml:space="preserve"> del usuario en el sistema.</w:t>
-            </w:r>
-          </w:p>
-          <w:p>
-            <w:pPr>
-              <w:pStyle w:val="ListParagraph"/>
-              <w:spacing w:before="120" w:after="120"/>
-              <w:cnfStyle w:val="000000000000" w:firstRow="0" w:lastRow="0" w:firstColumn="0" w:lastColumn="0" w:oddVBand="0" w:evenVBand="0" w:oddHBand="0" w:evenHBand="0" w:firstRowFirstColumn="0" w:firstRowLastColumn="0" w:lastRowFirstColumn="0" w:lastRowLastColumn="0"/>
-              <w:rPr>
-                <w:rFonts w:cstheme="minorHAnsi"/>
-              </w:rPr>
-            </w:pPr>
-          </w:p>
-          <w:p>
-            <w:pPr>
-              <w:pStyle w:val="ListParagraph"/>
+            <w:r>
+              <w:rPr>
+                <w:rFonts w:cstheme="minorHAnsi"/>
+              </w:rPr>
+              <w:t>: correo o login del usuario en el sistema.</w:t>
+            </w:r>
+          </w:p>
+          <w:p>
+            <w:pPr>
+              <w:pStyle w:val="Prrafodelista"/>
+              <w:spacing w:before="120" w:after="120"/>
+              <w:cnfStyle w:val="000000000000" w:firstRow="0" w:lastRow="0" w:firstColumn="0" w:lastColumn="0" w:oddVBand="0" w:evenVBand="0" w:oddHBand="0" w:evenHBand="0" w:firstRowFirstColumn="0" w:firstRowLastColumn="0" w:lastRowFirstColumn="0" w:lastRowLastColumn="0"/>
+              <w:rPr>
+                <w:rFonts w:cstheme="minorHAnsi"/>
+              </w:rPr>
+            </w:pPr>
+          </w:p>
+          <w:p>
+            <w:pPr>
+              <w:pStyle w:val="Prrafodelista"/>
               <w:numPr>
                 <w:ilvl w:val="0"/>
                 <w:numId w:val="1"/>
               </w:numPr>
               <w:spacing w:before="120" w:after="120"/>
               <w:ind w:left="190" w:hanging="190"/>
-              <w:jc w:val="both"/>
-              <w:cnfStyle w:val="000000000000" w:firstRow="0" w:lastRow="0" w:firstColumn="0" w:lastColumn="0" w:oddVBand="0" w:evenVBand="0" w:oddHBand="0" w:evenHBand="0" w:firstRowFirstColumn="0" w:firstRowLastColumn="0" w:lastRowFirstColumn="0" w:lastRowLastColumn="0"/>
-              <w:rPr>
-                <w:rFonts w:cstheme="minorHAnsi"/>
-              </w:rPr>
-            </w:pPr>
-            <w:proofErr w:type="spellStart"/>
+              <w:cnfStyle w:val="000000000000" w:firstRow="0" w:lastRow="0" w:firstColumn="0" w:lastColumn="0" w:oddVBand="0" w:evenVBand="0" w:oddHBand="0" w:evenHBand="0" w:firstRowFirstColumn="0" w:firstRowLastColumn="0" w:lastRowFirstColumn="0" w:lastRowLastColumn="0"/>
+              <w:rPr>
+                <w:rFonts w:cstheme="minorHAnsi"/>
+              </w:rPr>
+            </w:pPr>
             <w:r>
               <w:rPr>
                 <w:rFonts w:cstheme="minorHAnsi"/>
@@ -290,7 +261,6 @@
               </w:rPr>
               <w:t>password</w:t>
             </w:r>
-            <w:proofErr w:type="spellEnd"/>
             <w:r>
               <w:rPr>
                 <w:rFonts w:cstheme="minorHAnsi"/>
@@ -301,18 +271,83 @@
         </w:tc>
         <w:tc>
           <w:tcPr>
-            <w:tcW w:w="2250" w:type="dxa"/>
-          </w:tcPr>
-          <w:p>
-            <w:pPr>
-              <w:spacing w:before="120" w:after="120"/>
-              <w:jc w:val="both"/>
-              <w:cnfStyle w:val="000000000000" w:firstRow="0" w:lastRow="0" w:firstColumn="0" w:lastColumn="0" w:oddVBand="0" w:evenVBand="0" w:oddHBand="0" w:evenHBand="0" w:firstRowFirstColumn="0" w:firstRowLastColumn="0" w:lastRowFirstColumn="0" w:lastRowLastColumn="0"/>
-              <w:rPr>
-                <w:rFonts w:cstheme="minorHAnsi"/>
+            <w:tcW w:w="2451" w:type="dxa"/>
+          </w:tcPr>
+          <w:p>
+            <w:pPr>
+              <w:spacing w:before="120" w:after="120"/>
+              <w:cnfStyle w:val="000000000000" w:firstRow="0" w:lastRow="0" w:firstColumn="0" w:lastColumn="0" w:oddVBand="0" w:evenVBand="0" w:oddHBand="0" w:evenHBand="0" w:firstRowFirstColumn="0" w:firstRowLastColumn="0" w:lastRowFirstColumn="0" w:lastRowLastColumn="0"/>
+              <w:rPr>
                 <w:u w:val="single"/>
               </w:rPr>
             </w:pPr>
+            <w:r>
+              <w:rPr>
+                <w:rFonts w:cstheme="minorHAnsi"/>
+              </w:rPr>
+              <w:t xml:space="preserve">Verifica si </w:t>
+            </w:r>
+            <w:r>
+              <w:rPr>
+                <w:rFonts w:cstheme="minorHAnsi"/>
+              </w:rPr>
+              <w:t xml:space="preserve">el usuario esta registrado en el sistema y de ser </w:t>
+            </w:r>
+            <w:r>
+              <w:rPr>
+                <w:rFonts w:cstheme="minorHAnsi"/>
+              </w:rPr>
+              <w:t>as</w:t>
+            </w:r>
+            <w:r>
+              <w:rPr>
+                <w:rFonts w:ascii="Arial" w:hAnsi="Arial" w:cs="Arial"/>
+              </w:rPr>
+              <w:t xml:space="preserve">í </w:t>
+            </w:r>
+            <w:r>
+              <w:rPr>
+                <w:rFonts w:cstheme="minorHAnsi"/>
+              </w:rPr>
+              <w:t>retorna datos del usuario incluyendo el “</w:t>
+            </w:r>
+            <w:r>
+              <w:rPr>
+                <w:rFonts w:cstheme="minorHAnsi"/>
+                <w:b/>
+              </w:rPr>
+              <w:t>api_key</w:t>
+            </w:r>
+            <w:r>
+              <w:rPr>
+                <w:rFonts w:cstheme="minorHAnsi"/>
+              </w:rPr>
+              <w:t>”</w:t>
+            </w:r>
+            <w:r>
+              <w:rPr>
+                <w:rFonts w:cstheme="minorHAnsi"/>
+              </w:rPr>
+              <w:t xml:space="preserve"> el cual es</w:t>
+            </w:r>
+            <w:r>
+              <w:rPr>
+                <w:rFonts w:cstheme="minorHAnsi"/>
+              </w:rPr>
+              <w:t xml:space="preserve"> necesario para </w:t>
+            </w:r>
+            <w:r>
+              <w:rPr>
+                <w:rFonts w:cstheme="minorHAnsi"/>
+              </w:rPr>
+              <w:t xml:space="preserve">realizar </w:t>
+            </w:r>
+            <w:r>
+              <w:rPr>
+                <w:rFonts w:cstheme="minorHAnsi"/>
+              </w:rPr>
+              <w:t>operaciones que requieran autenticación.</w:t>
+            </w:r>
           </w:p>
         </w:tc>
       </w:tr>
@@ -392,12 +427,11 @@
         </w:tc>
         <w:tc>
           <w:tcPr>
-            <w:tcW w:w="2250" w:type="dxa"/>
-          </w:tcPr>
-          <w:p>
-            <w:pPr>
-              <w:spacing w:before="120" w:after="120"/>
-              <w:jc w:val="both"/>
+            <w:tcW w:w="2451" w:type="dxa"/>
+          </w:tcPr>
+          <w:p>
+            <w:pPr>
+              <w:spacing w:before="120" w:after="120"/>
               <w:cnfStyle w:val="000000000000" w:firstRow="0" w:lastRow="0" w:firstColumn="0" w:lastColumn="0" w:oddVBand="0" w:evenVBand="0" w:oddHBand="0" w:evenHBand="0" w:firstRowFirstColumn="0" w:firstRowLastColumn="0" w:lastRowFirstColumn="0" w:lastRowLastColumn="0"/>
               <w:rPr>
                 <w:rFonts w:cstheme="minorHAnsi"/>
@@ -427,6 +461,13 @@
                 <w:b w:val="0"/>
               </w:rPr>
             </w:pPr>
+            <w:r>
+              <w:rPr>
+                <w:rFonts w:cstheme="minorHAnsi"/>
+                <w:b w:val="0"/>
+              </w:rPr>
+              <w:t>/casos</w:t>
+            </w:r>
           </w:p>
         </w:tc>
         <w:tc>
@@ -436,8 +477,12 @@
           <w:p>
             <w:pPr>
               <w:spacing w:before="120" w:after="120"/>
-              <w:cnfStyle w:val="000000000000" w:firstRow="0" w:lastRow="0" w:firstColumn="0" w:lastColumn="0" w:oddVBand="0" w:evenVBand="0" w:oddHBand="0" w:evenHBand="0" w:firstRowFirstColumn="0" w:firstRowLastColumn="0" w:lastRowFirstColumn="0" w:lastRowLastColumn="0"/>
-            </w:pPr>
+              <w:jc w:val="center"/>
+              <w:cnfStyle w:val="000000000000" w:firstRow="0" w:lastRow="0" w:firstColumn="0" w:lastColumn="0" w:oddVBand="0" w:evenVBand="0" w:oddHBand="0" w:evenHBand="0" w:firstRowFirstColumn="0" w:firstRowLastColumn="0" w:lastRowFirstColumn="0" w:lastRowLastColumn="0"/>
+            </w:pPr>
+            <w:r>
+              <w:t>/GET</w:t>
+            </w:r>
           </w:p>
         </w:tc>
         <w:tc>
@@ -453,6 +498,12 @@
                 <w:rFonts w:cstheme="minorHAnsi"/>
               </w:rPr>
             </w:pPr>
+            <w:r>
+              <w:rPr>
+                <w:rFonts w:cstheme="minorHAnsi"/>
+              </w:rPr>
+              <w:t>Si</w:t>
+            </w:r>
           </w:p>
         </w:tc>
         <w:tc>
@@ -462,26 +513,52 @@
           <w:p>
             <w:pPr>
               <w:spacing w:before="120" w:after="120"/>
-              <w:cnfStyle w:val="000000000000" w:firstRow="0" w:lastRow="0" w:firstColumn="0" w:lastColumn="0" w:oddVBand="0" w:evenVBand="0" w:oddHBand="0" w:evenHBand="0" w:firstRowFirstColumn="0" w:firstRowLastColumn="0" w:lastRowFirstColumn="0" w:lastRowLastColumn="0"/>
-              <w:rPr>
-                <w:rFonts w:cstheme="minorHAnsi"/>
-              </w:rPr>
-            </w:pPr>
-          </w:p>
-        </w:tc>
-        <w:tc>
-          <w:tcPr>
-            <w:tcW w:w="2250" w:type="dxa"/>
-          </w:tcPr>
-          <w:p>
-            <w:pPr>
-              <w:spacing w:before="120" w:after="120"/>
-              <w:jc w:val="both"/>
-              <w:cnfStyle w:val="000000000000" w:firstRow="0" w:lastRow="0" w:firstColumn="0" w:lastColumn="0" w:oddVBand="0" w:evenVBand="0" w:oddHBand="0" w:evenHBand="0" w:firstRowFirstColumn="0" w:firstRowLastColumn="0" w:lastRowFirstColumn="0" w:lastRowLastColumn="0"/>
-              <w:rPr>
-                <w:rFonts w:cstheme="minorHAnsi"/>
-              </w:rPr>
-            </w:pPr>
+              <w:jc w:val="center"/>
+              <w:cnfStyle w:val="000000000000" w:firstRow="0" w:lastRow="0" w:firstColumn="0" w:lastColumn="0" w:oddVBand="0" w:evenVBand="0" w:oddHBand="0" w:evenHBand="0" w:firstRowFirstColumn="0" w:firstRowLastColumn="0" w:lastRowFirstColumn="0" w:lastRowLastColumn="0"/>
+              <w:rPr>
+                <w:rFonts w:cstheme="minorHAnsi"/>
+              </w:rPr>
+            </w:pPr>
+            <w:r>
+              <w:rPr>
+                <w:rFonts w:cstheme="minorHAnsi"/>
+              </w:rPr>
+              <w:t>-</w:t>
+            </w:r>
+          </w:p>
+        </w:tc>
+        <w:tc>
+          <w:tcPr>
+            <w:tcW w:w="2451" w:type="dxa"/>
+          </w:tcPr>
+          <w:p>
+            <w:pPr>
+              <w:spacing w:before="120" w:after="120"/>
+              <w:cnfStyle w:val="000000000000" w:firstRow="0" w:lastRow="0" w:firstColumn="0" w:lastColumn="0" w:oddVBand="0" w:evenVBand="0" w:oddHBand="0" w:evenHBand="0" w:firstRowFirstColumn="0" w:firstRowLastColumn="0" w:lastRowFirstColumn="0" w:lastRowLastColumn="0"/>
+              <w:rPr>
+                <w:rFonts w:cstheme="minorHAnsi"/>
+              </w:rPr>
+            </w:pPr>
+            <w:r>
+              <w:rPr>
+                <w:rFonts w:cstheme="minorHAnsi"/>
+              </w:rPr>
+              <w:t xml:space="preserve">Retorna el conjunto de </w:t>
+            </w:r>
+            <w:r>
+              <w:rPr>
+                <w:rFonts w:cstheme="minorHAnsi"/>
+              </w:rPr>
+              <w:t xml:space="preserve">casos </w:t>
+            </w:r>
+            <w:bookmarkStart w:id="0" w:name="_GoBack"/>
+            <w:bookmarkEnd w:id="0"/>
+            <w:r>
+              <w:rPr>
+                <w:rFonts w:cstheme="minorHAnsi"/>
+              </w:rPr>
+              <w:t>que existen en el sistema.</w:t>
+            </w:r>
           </w:p>
         </w:tc>
       </w:tr>
@@ -543,12 +620,11 @@
         </w:tc>
         <w:tc>
           <w:tcPr>
-            <w:tcW w:w="2250" w:type="dxa"/>
-          </w:tcPr>
-          <w:p>
-            <w:pPr>
-              <w:spacing w:before="120" w:after="120"/>
-              <w:jc w:val="both"/>
+            <w:tcW w:w="2451" w:type="dxa"/>
+          </w:tcPr>
+          <w:p>
+            <w:pPr>
+              <w:spacing w:before="120" w:after="120"/>
               <w:cnfStyle w:val="000000000000" w:firstRow="0" w:lastRow="0" w:firstColumn="0" w:lastColumn="0" w:oddVBand="0" w:evenVBand="0" w:oddHBand="0" w:evenHBand="0" w:firstRowFirstColumn="0" w:firstRowLastColumn="0" w:lastRowFirstColumn="0" w:lastRowLastColumn="0"/>
               <w:rPr>
                 <w:rFonts w:cstheme="minorHAnsi"/>
@@ -615,12 +691,11 @@
         </w:tc>
         <w:tc>
           <w:tcPr>
-            <w:tcW w:w="2250" w:type="dxa"/>
-          </w:tcPr>
-          <w:p>
-            <w:pPr>
-              <w:spacing w:before="120" w:after="120"/>
-              <w:jc w:val="both"/>
+            <w:tcW w:w="2451" w:type="dxa"/>
+          </w:tcPr>
+          <w:p>
+            <w:pPr>
+              <w:spacing w:before="120" w:after="120"/>
               <w:cnfStyle w:val="000000000000" w:firstRow="0" w:lastRow="0" w:firstColumn="0" w:lastColumn="0" w:oddVBand="0" w:evenVBand="0" w:oddHBand="0" w:evenHBand="0" w:firstRowFirstColumn="0" w:firstRowLastColumn="0" w:lastRowFirstColumn="0" w:lastRowLastColumn="0"/>
               <w:rPr>
                 <w:rFonts w:cstheme="minorHAnsi"/>
@@ -687,12 +762,11 @@
         </w:tc>
         <w:tc>
           <w:tcPr>
-            <w:tcW w:w="2250" w:type="dxa"/>
-          </w:tcPr>
-          <w:p>
-            <w:pPr>
-              <w:spacing w:before="120" w:after="120"/>
-              <w:jc w:val="both"/>
+            <w:tcW w:w="2451" w:type="dxa"/>
+          </w:tcPr>
+          <w:p>
+            <w:pPr>
+              <w:spacing w:before="120" w:after="120"/>
               <w:cnfStyle w:val="000000000000" w:firstRow="0" w:lastRow="0" w:firstColumn="0" w:lastColumn="0" w:oddVBand="0" w:evenVBand="0" w:oddHBand="0" w:evenHBand="0" w:firstRowFirstColumn="0" w:firstRowLastColumn="0" w:lastRowFirstColumn="0" w:lastRowLastColumn="0"/>
               <w:rPr>
                 <w:rFonts w:cstheme="minorHAnsi"/>
@@ -759,12 +833,11 @@
         </w:tc>
         <w:tc>
           <w:tcPr>
-            <w:tcW w:w="2250" w:type="dxa"/>
-          </w:tcPr>
-          <w:p>
-            <w:pPr>
-              <w:spacing w:before="120" w:after="120"/>
-              <w:jc w:val="both"/>
+            <w:tcW w:w="2451" w:type="dxa"/>
+          </w:tcPr>
+          <w:p>
+            <w:pPr>
+              <w:spacing w:before="120" w:after="120"/>
               <w:cnfStyle w:val="000000000000" w:firstRow="0" w:lastRow="0" w:firstColumn="0" w:lastColumn="0" w:oddVBand="0" w:evenVBand="0" w:oddHBand="0" w:evenHBand="0" w:firstRowFirstColumn="0" w:firstRowLastColumn="0" w:lastRowFirstColumn="0" w:lastRowLastColumn="0"/>
               <w:rPr>
                 <w:rFonts w:cstheme="minorHAnsi"/>
@@ -831,12 +904,11 @@
         </w:tc>
         <w:tc>
           <w:tcPr>
-            <w:tcW w:w="2250" w:type="dxa"/>
-          </w:tcPr>
-          <w:p>
-            <w:pPr>
-              <w:spacing w:before="120" w:after="120"/>
-              <w:jc w:val="both"/>
+            <w:tcW w:w="2451" w:type="dxa"/>
+          </w:tcPr>
+          <w:p>
+            <w:pPr>
+              <w:spacing w:before="120" w:after="120"/>
               <w:cnfStyle w:val="000000000000" w:firstRow="0" w:lastRow="0" w:firstColumn="0" w:lastColumn="0" w:oddVBand="0" w:evenVBand="0" w:oddHBand="0" w:evenHBand="0" w:firstRowFirstColumn="0" w:firstRowLastColumn="0" w:lastRowFirstColumn="0" w:lastRowLastColumn="0"/>
               <w:rPr>
                 <w:rFonts w:cstheme="minorHAnsi"/>
@@ -903,12 +975,11 @@
         </w:tc>
         <w:tc>
           <w:tcPr>
-            <w:tcW w:w="2250" w:type="dxa"/>
-          </w:tcPr>
-          <w:p>
-            <w:pPr>
-              <w:spacing w:before="120" w:after="120"/>
-              <w:jc w:val="both"/>
+            <w:tcW w:w="2451" w:type="dxa"/>
+          </w:tcPr>
+          <w:p>
+            <w:pPr>
+              <w:spacing w:before="120" w:after="120"/>
               <w:cnfStyle w:val="000000000000" w:firstRow="0" w:lastRow="0" w:firstColumn="0" w:lastColumn="0" w:oddVBand="0" w:evenVBand="0" w:oddHBand="0" w:evenHBand="0" w:firstRowFirstColumn="0" w:firstRowLastColumn="0" w:lastRowFirstColumn="0" w:lastRowLastColumn="0"/>
               <w:rPr>
                 <w:rFonts w:cstheme="minorHAnsi"/>
@@ -975,12 +1046,11 @@
         </w:tc>
         <w:tc>
           <w:tcPr>
-            <w:tcW w:w="2250" w:type="dxa"/>
-          </w:tcPr>
-          <w:p>
-            <w:pPr>
-              <w:spacing w:before="120" w:after="120"/>
-              <w:jc w:val="both"/>
+            <w:tcW w:w="2451" w:type="dxa"/>
+          </w:tcPr>
+          <w:p>
+            <w:pPr>
+              <w:spacing w:before="120" w:after="120"/>
               <w:cnfStyle w:val="000000000000" w:firstRow="0" w:lastRow="0" w:firstColumn="0" w:lastColumn="0" w:oddVBand="0" w:evenVBand="0" w:oddHBand="0" w:evenHBand="0" w:firstRowFirstColumn="0" w:firstRowLastColumn="0" w:lastRowFirstColumn="0" w:lastRowLastColumn="0"/>
               <w:rPr>
                 <w:rFonts w:cstheme="minorHAnsi"/>
@@ -1282,11 +1352,11 @@
     <w:name w:val="Normal"/>
     <w:qFormat/>
   </w:style>
-  <w:style w:type="paragraph" w:styleId="Heading1">
+  <w:style w:type="paragraph" w:styleId="Ttulo1">
     <w:name w:val="heading 1"/>
     <w:basedOn w:val="Normal"/>
     <w:next w:val="Normal"/>
-    <w:link w:val="Heading1Char"/>
+    <w:link w:val="Ttulo1Car"/>
     <w:uiPriority w:val="9"/>
     <w:qFormat/>
     <w:rsid w:val="00231E26"/>
@@ -1305,13 +1375,12 @@
       <w:szCs w:val="28"/>
     </w:rPr>
   </w:style>
-  <w:style w:type="character" w:default="1" w:styleId="DefaultParagraphFont">
+  <w:style w:type="character" w:default="1" w:styleId="Fuentedeprrafopredeter">
     <w:name w:val="Default Paragraph Font"/>
     <w:uiPriority w:val="1"/>
-    <w:semiHidden/>
     <w:unhideWhenUsed/>
   </w:style>
-  <w:style w:type="table" w:default="1" w:styleId="TableNormal">
+  <w:style w:type="table" w:default="1" w:styleId="Tablanormal">
     <w:name w:val="Normal Table"/>
     <w:uiPriority w:val="99"/>
     <w:semiHidden/>
@@ -1326,16 +1395,16 @@
       </w:tblCellMar>
     </w:tblPr>
   </w:style>
-  <w:style w:type="numbering" w:default="1" w:styleId="NoList">
+  <w:style w:type="numbering" w:default="1" w:styleId="Sinlista">
     <w:name w:val="No List"/>
     <w:uiPriority w:val="99"/>
     <w:semiHidden/>
     <w:unhideWhenUsed/>
   </w:style>
-  <w:style w:type="character" w:customStyle="1" w:styleId="Heading1Char">
-    <w:name w:val="Heading 1 Char"/>
-    <w:basedOn w:val="DefaultParagraphFont"/>
-    <w:link w:val="Heading1"/>
+  <w:style w:type="character" w:customStyle="1" w:styleId="Ttulo1Car">
+    <w:name w:val="Título 1 Car"/>
+    <w:basedOn w:val="Fuentedeprrafopredeter"/>
+    <w:link w:val="Ttulo1"/>
     <w:uiPriority w:val="9"/>
     <w:rsid w:val="00231E26"/>
     <w:rPr>
@@ -1347,11 +1416,11 @@
       <w:szCs w:val="28"/>
     </w:rPr>
   </w:style>
-  <w:style w:type="paragraph" w:styleId="Title">
+  <w:style w:type="paragraph" w:styleId="Ttulo">
     <w:name w:val="Title"/>
     <w:basedOn w:val="Normal"/>
     <w:next w:val="Normal"/>
-    <w:link w:val="TitleChar"/>
+    <w:link w:val="TtuloCar"/>
     <w:uiPriority w:val="10"/>
     <w:qFormat/>
     <w:rsid w:val="00231E26"/>
@@ -1371,10 +1440,10 @@
       <w:szCs w:val="52"/>
     </w:rPr>
   </w:style>
-  <w:style w:type="character" w:customStyle="1" w:styleId="TitleChar">
-    <w:name w:val="Title Char"/>
-    <w:basedOn w:val="DefaultParagraphFont"/>
-    <w:link w:val="Title"/>
+  <w:style w:type="character" w:customStyle="1" w:styleId="TtuloCar">
+    <w:name w:val="Título Car"/>
+    <w:basedOn w:val="Fuentedeprrafopredeter"/>
+    <w:link w:val="Ttulo"/>
     <w:uiPriority w:val="10"/>
     <w:rsid w:val="00231E26"/>
     <w:rPr>
@@ -1386,15 +1455,16 @@
       <w:szCs w:val="52"/>
     </w:rPr>
   </w:style>
-  <w:style w:type="table" w:styleId="TableGrid">
+  <w:style w:type="table" w:styleId="Tablaconcuadrcula">
     <w:name w:val="Table Grid"/>
-    <w:basedOn w:val="TableNormal"/>
+    <w:basedOn w:val="Tablanormal"/>
     <w:uiPriority w:val="59"/>
     <w:rsid w:val="00231E26"/>
     <w:pPr>
       <w:spacing w:after="0" w:line="240" w:lineRule="auto"/>
     </w:pPr>
     <w:tblPr>
+      <w:tblInd w:w="0" w:type="dxa"/>
       <w:tblBorders>
         <w:top w:val="single" w:sz="4" w:space="0" w:color="auto"/>
         <w:left w:val="single" w:sz="4" w:space="0" w:color="auto"/>
@@ -1403,11 +1473,17 @@
         <w:insideH w:val="single" w:sz="4" w:space="0" w:color="auto"/>
         <w:insideV w:val="single" w:sz="4" w:space="0" w:color="auto"/>
       </w:tblBorders>
+      <w:tblCellMar>
+        <w:top w:w="0" w:type="dxa"/>
+        <w:left w:w="108" w:type="dxa"/>
+        <w:bottom w:w="0" w:type="dxa"/>
+        <w:right w:w="108" w:type="dxa"/>
+      </w:tblCellMar>
     </w:tblPr>
   </w:style>
-  <w:style w:type="table" w:styleId="LightShading">
+  <w:style w:type="table" w:styleId="Sombreadoclaro">
     <w:name w:val="Light Shading"/>
-    <w:basedOn w:val="TableNormal"/>
+    <w:basedOn w:val="Tablanormal"/>
     <w:uiPriority w:val="60"/>
     <w:rsid w:val="00231E26"/>
     <w:pPr>
@@ -1419,10 +1495,17 @@
     <w:tblPr>
       <w:tblStyleRowBandSize w:val="1"/>
       <w:tblStyleColBandSize w:val="1"/>
+      <w:tblInd w:w="0" w:type="dxa"/>
       <w:tblBorders>
         <w:top w:val="single" w:sz="8" w:space="0" w:color="000000" w:themeColor="text1"/>
         <w:bottom w:val="single" w:sz="8" w:space="0" w:color="000000" w:themeColor="text1"/>
       </w:tblBorders>
+      <w:tblCellMar>
+        <w:top w:w="0" w:type="dxa"/>
+        <w:left w:w="108" w:type="dxa"/>
+        <w:bottom w:w="0" w:type="dxa"/>
+        <w:right w:w="108" w:type="dxa"/>
+      </w:tblCellMar>
     </w:tblPr>
     <w:tblStylePr w:type="firstRow">
       <w:pPr>
@@ -1501,9 +1584,9 @@
       </w:tcPr>
     </w:tblStylePr>
   </w:style>
-  <w:style w:type="table" w:styleId="LightGrid">
+  <w:style w:type="table" w:styleId="Cuadrculaclara">
     <w:name w:val="Light Grid"/>
-    <w:basedOn w:val="TableNormal"/>
+    <w:basedOn w:val="Tablanormal"/>
     <w:uiPriority w:val="62"/>
     <w:rsid w:val="00231E26"/>
     <w:pPr>
@@ -1512,6 +1595,7 @@
     <w:tblPr>
       <w:tblStyleRowBandSize w:val="1"/>
       <w:tblStyleColBandSize w:val="1"/>
+      <w:tblInd w:w="0" w:type="dxa"/>
       <w:tblBorders>
         <w:top w:val="single" w:sz="8" w:space="0" w:color="000000" w:themeColor="text1"/>
         <w:left w:val="single" w:sz="8" w:space="0" w:color="000000" w:themeColor="text1"/>
@@ -1520,6 +1604,12 @@
         <w:insideH w:val="single" w:sz="8" w:space="0" w:color="000000" w:themeColor="text1"/>
         <w:insideV w:val="single" w:sz="8" w:space="0" w:color="000000" w:themeColor="text1"/>
       </w:tblBorders>
+      <w:tblCellMar>
+        <w:top w:w="0" w:type="dxa"/>
+        <w:left w:w="108" w:type="dxa"/>
+        <w:bottom w:w="0" w:type="dxa"/>
+        <w:right w:w="108" w:type="dxa"/>
+      </w:tblCellMar>
     </w:tblPr>
     <w:tblStylePr w:type="firstRow">
       <w:pPr>
@@ -1624,7 +1714,7 @@
       </w:tcPr>
     </w:tblStylePr>
   </w:style>
-  <w:style w:type="paragraph" w:styleId="ListParagraph">
+  <w:style w:type="paragraph" w:styleId="Prrafodelista">
     <w:name w:val="List Paragraph"/>
     <w:basedOn w:val="Normal"/>
     <w:uiPriority w:val="34"/>
@@ -1798,11 +1888,11 @@
     <w:name w:val="Normal"/>
     <w:qFormat/>
   </w:style>
-  <w:style w:type="paragraph" w:styleId="Heading1">
+  <w:style w:type="paragraph" w:styleId="Ttulo1">
     <w:name w:val="heading 1"/>
     <w:basedOn w:val="Normal"/>
     <w:next w:val="Normal"/>
-    <w:link w:val="Heading1Char"/>
+    <w:link w:val="Ttulo1Car"/>
     <w:uiPriority w:val="9"/>
     <w:qFormat/>
     <w:rsid w:val="00231E26"/>
@@ -1821,13 +1911,12 @@
       <w:szCs w:val="28"/>
     </w:rPr>
   </w:style>
-  <w:style w:type="character" w:default="1" w:styleId="DefaultParagraphFont">
+  <w:style w:type="character" w:default="1" w:styleId="Fuentedeprrafopredeter">
     <w:name w:val="Default Paragraph Font"/>
     <w:uiPriority w:val="1"/>
-    <w:semiHidden/>
     <w:unhideWhenUsed/>
   </w:style>
-  <w:style w:type="table" w:default="1" w:styleId="TableNormal">
+  <w:style w:type="table" w:default="1" w:styleId="Tablanormal">
     <w:name w:val="Normal Table"/>
     <w:uiPriority w:val="99"/>
     <w:semiHidden/>
@@ -1842,16 +1931,16 @@
       </w:tblCellMar>
     </w:tblPr>
   </w:style>
-  <w:style w:type="numbering" w:default="1" w:styleId="NoList">
+  <w:style w:type="numbering" w:default="1" w:styleId="Sinlista">
     <w:name w:val="No List"/>
     <w:uiPriority w:val="99"/>
     <w:semiHidden/>
     <w:unhideWhenUsed/>
   </w:style>
-  <w:style w:type="character" w:customStyle="1" w:styleId="Heading1Char">
-    <w:name w:val="Heading 1 Char"/>
-    <w:basedOn w:val="DefaultParagraphFont"/>
-    <w:link w:val="Heading1"/>
+  <w:style w:type="character" w:customStyle="1" w:styleId="Ttulo1Car">
+    <w:name w:val="Título 1 Car"/>
+    <w:basedOn w:val="Fuentedeprrafopredeter"/>
+    <w:link w:val="Ttulo1"/>
     <w:uiPriority w:val="9"/>
     <w:rsid w:val="00231E26"/>
     <w:rPr>
@@ -1863,11 +1952,11 @@
       <w:szCs w:val="28"/>
     </w:rPr>
   </w:style>
-  <w:style w:type="paragraph" w:styleId="Title">
+  <w:style w:type="paragraph" w:styleId="Ttulo">
     <w:name w:val="Title"/>
     <w:basedOn w:val="Normal"/>
     <w:next w:val="Normal"/>
-    <w:link w:val="TitleChar"/>
+    <w:link w:val="TtuloCar"/>
     <w:uiPriority w:val="10"/>
     <w:qFormat/>
     <w:rsid w:val="00231E26"/>
@@ -1887,10 +1976,10 @@
       <w:szCs w:val="52"/>
     </w:rPr>
   </w:style>
-  <w:style w:type="character" w:customStyle="1" w:styleId="TitleChar">
-    <w:name w:val="Title Char"/>
-    <w:basedOn w:val="DefaultParagraphFont"/>
-    <w:link w:val="Title"/>
+  <w:style w:type="character" w:customStyle="1" w:styleId="TtuloCar">
+    <w:name w:val="Título Car"/>
+    <w:basedOn w:val="Fuentedeprrafopredeter"/>
+    <w:link w:val="Ttulo"/>
     <w:uiPriority w:val="10"/>
     <w:rsid w:val="00231E26"/>
     <w:rPr>
@@ -1902,15 +1991,16 @@
       <w:szCs w:val="52"/>
     </w:rPr>
   </w:style>
-  <w:style w:type="table" w:styleId="TableGrid">
+  <w:style w:type="table" w:styleId="Tablaconcuadrcula">
     <w:name w:val="Table Grid"/>
-    <w:basedOn w:val="TableNormal"/>
+    <w:basedOn w:val="Tablanormal"/>
     <w:uiPriority w:val="59"/>
     <w:rsid w:val="00231E26"/>
     <w:pPr>
       <w:spacing w:after="0" w:line="240" w:lineRule="auto"/>
     </w:pPr>
     <w:tblPr>
+      <w:tblInd w:w="0" w:type="dxa"/>
       <w:tblBorders>
         <w:top w:val="single" w:sz="4" w:space="0" w:color="auto"/>
         <w:left w:val="single" w:sz="4" w:space="0" w:color="auto"/>
@@ -1919,11 +2009,17 @@
         <w:insideH w:val="single" w:sz="4" w:space="0" w:color="auto"/>
         <w:insideV w:val="single" w:sz="4" w:space="0" w:color="auto"/>
       </w:tblBorders>
+      <w:tblCellMar>
+        <w:top w:w="0" w:type="dxa"/>
+        <w:left w:w="108" w:type="dxa"/>
+        <w:bottom w:w="0" w:type="dxa"/>
+        <w:right w:w="108" w:type="dxa"/>
+      </w:tblCellMar>
     </w:tblPr>
   </w:style>
-  <w:style w:type="table" w:styleId="LightShading">
+  <w:style w:type="table" w:styleId="Sombreadoclaro">
     <w:name w:val="Light Shading"/>
-    <w:basedOn w:val="TableNormal"/>
+    <w:basedOn w:val="Tablanormal"/>
     <w:uiPriority w:val="60"/>
     <w:rsid w:val="00231E26"/>
     <w:pPr>
@@ -1935,10 +2031,17 @@
     <w:tblPr>
       <w:tblStyleRowBandSize w:val="1"/>
       <w:tblStyleColBandSize w:val="1"/>
+      <w:tblInd w:w="0" w:type="dxa"/>
       <w:tblBorders>
         <w:top w:val="single" w:sz="8" w:space="0" w:color="000000" w:themeColor="text1"/>
         <w:bottom w:val="single" w:sz="8" w:space="0" w:color="000000" w:themeColor="text1"/>
       </w:tblBorders>
+      <w:tblCellMar>
+        <w:top w:w="0" w:type="dxa"/>
+        <w:left w:w="108" w:type="dxa"/>
+        <w:bottom w:w="0" w:type="dxa"/>
+        <w:right w:w="108" w:type="dxa"/>
+      </w:tblCellMar>
     </w:tblPr>
     <w:tblStylePr w:type="firstRow">
       <w:pPr>
@@ -2017,9 +2120,9 @@
       </w:tcPr>
     </w:tblStylePr>
   </w:style>
-  <w:style w:type="table" w:styleId="LightGrid">
+  <w:style w:type="table" w:styleId="Cuadrculaclara">
     <w:name w:val="Light Grid"/>
-    <w:basedOn w:val="TableNormal"/>
+    <w:basedOn w:val="Tablanormal"/>
     <w:uiPriority w:val="62"/>
     <w:rsid w:val="00231E26"/>
     <w:pPr>
@@ -2028,6 +2131,7 @@
     <w:tblPr>
       <w:tblStyleRowBandSize w:val="1"/>
       <w:tblStyleColBandSize w:val="1"/>
+      <w:tblInd w:w="0" w:type="dxa"/>
       <w:tblBorders>
         <w:top w:val="single" w:sz="8" w:space="0" w:color="000000" w:themeColor="text1"/>
         <w:left w:val="single" w:sz="8" w:space="0" w:color="000000" w:themeColor="text1"/>
@@ -2036,6 +2140,12 @@
         <w:insideH w:val="single" w:sz="8" w:space="0" w:color="000000" w:themeColor="text1"/>
         <w:insideV w:val="single" w:sz="8" w:space="0" w:color="000000" w:themeColor="text1"/>
       </w:tblBorders>
+      <w:tblCellMar>
+        <w:top w:w="0" w:type="dxa"/>
+        <w:left w:w="108" w:type="dxa"/>
+        <w:bottom w:w="0" w:type="dxa"/>
+        <w:right w:w="108" w:type="dxa"/>
+      </w:tblCellMar>
     </w:tblPr>
     <w:tblStylePr w:type="firstRow">
       <w:pPr>
@@ -2140,7 +2250,7 @@
       </w:tcPr>
     </w:tblStylePr>
   </w:style>
-  <w:style w:type="paragraph" w:styleId="ListParagraph">
+  <w:style w:type="paragraph" w:styleId="Prrafodelista">
     <w:name w:val="List Paragraph"/>
     <w:basedOn w:val="Normal"/>
     <w:uiPriority w:val="34"/>
@@ -2444,7 +2554,7 @@
 </file>
 
 <file path=customXml/itemProps1.xml><?xml version="1.0" encoding="utf-8"?>
-<ds:datastoreItem xmlns:ds="http://schemas.openxmlformats.org/officeDocument/2006/customXml" ds:itemID="{83AC0BC1-C6B1-49E9-B7A3-77CB80A38706}">
+<ds:datastoreItem xmlns:ds="http://schemas.openxmlformats.org/officeDocument/2006/customXml" ds:itemID="{2055998A-7599-41CA-975A-965BCD05C9EA}">
   <ds:schemaRefs>
     <ds:schemaRef ds:uri="http://schemas.openxmlformats.org/officeDocument/2006/bibliography"/>
   </ds:schemaRefs>

</xml_diff>

<commit_message>
Metodo para crear opinion a un caso
</commit_message>
<xml_diff>
--- a/sos_triaje/protected/docs/Documentación del API sos_triaje.docx
+++ b/sos_triaje/protected/docs/Documentación del API sos_triaje.docx
@@ -14,7 +14,26 @@
         <w:rPr>
           <w:rFonts w:asciiTheme="minorHAnsi" w:hAnsiTheme="minorHAnsi" w:cstheme="minorHAnsi"/>
         </w:rPr>
-        <w:t>Documentación del API sos_triaje</w:t>
+        <w:t xml:space="preserve">Documentación del API </w:t>
+      </w:r>
+      <w:proofErr w:type="spellStart"/>
+      <w:r>
+        <w:rPr>
+          <w:rFonts w:asciiTheme="minorHAnsi" w:hAnsiTheme="minorHAnsi" w:cstheme="minorHAnsi"/>
+        </w:rPr>
+        <w:t>sos_triaje</w:t>
+      </w:r>
+      <w:proofErr w:type="spellEnd"/>
+    </w:p>
+    <w:p>
+      <w:pPr>
+        <w:pStyle w:val="Ttulo1"/>
+      </w:pPr>
+      <w:r>
+        <w:t>Observaciones</w:t>
+      </w:r>
+      <w:r>
+        <w:t>:</w:t>
       </w:r>
     </w:p>
     <w:p>
@@ -33,32 +52,38 @@
         <w:rPr>
           <w:rFonts w:cstheme="minorHAnsi"/>
         </w:rPr>
-        <w:t xml:space="preserve">Si se requiere autenticación se debe enviar en la cabecera </w:t>
+        <w:t>Todos los métodos requieren autenticación exceptuando aquellos que indiquen lo contrario.</w:t>
+      </w:r>
+    </w:p>
+    <w:p>
+      <w:pPr>
+        <w:pStyle w:val="Prrafodelista"/>
+        <w:numPr>
+          <w:ilvl w:val="0"/>
+          <w:numId w:val="3"/>
+        </w:numPr>
+        <w:ind w:left="426"/>
+        <w:rPr>
+          <w:rFonts w:cstheme="minorHAnsi"/>
+        </w:rPr>
+      </w:pPr>
+      <w:r>
+        <w:rPr>
+          <w:rFonts w:cstheme="minorHAnsi"/>
+        </w:rPr>
+        <w:t>Si</w:t>
       </w:r>
       <w:r>
         <w:rPr>
           <w:rFonts w:cstheme="minorHAnsi"/>
         </w:rPr>
-        <w:t>(</w:t>
-      </w:r>
-      <w:r>
-        <w:rPr>
-          <w:rFonts w:cstheme="minorHAnsi"/>
-          <w:i/>
-        </w:rPr>
-        <w:t>Authorization</w:t>
+        <w:t xml:space="preserve"> el método</w:t>
       </w:r>
       <w:r>
         <w:rPr>
           <w:rFonts w:cstheme="minorHAnsi"/>
         </w:rPr>
-        <w:t xml:space="preserve">) </w:t>
-      </w:r>
-      <w:r>
-        <w:rPr>
-          <w:rFonts w:cstheme="minorHAnsi"/>
-        </w:rPr>
-        <w:t xml:space="preserve">de la solicitud </w:t>
+        <w:t xml:space="preserve"> requiere autenticación se debe enviar en la cabecera de la solicitud </w:t>
       </w:r>
       <w:r>
         <w:rPr>
@@ -71,6 +96,52 @@
           <w:rFonts w:cstheme="minorHAnsi"/>
         </w:rPr>
         <w:t>el API Key</w:t>
+      </w:r>
+      <w:r>
+        <w:rPr>
+          <w:rFonts w:cstheme="minorHAnsi"/>
+        </w:rPr>
+        <w:t xml:space="preserve"> </w:t>
+      </w:r>
+      <w:r>
+        <w:rPr>
+          <w:rFonts w:cstheme="minorHAnsi"/>
+        </w:rPr>
+        <w:t>(</w:t>
+      </w:r>
+      <w:r>
+        <w:rPr>
+          <w:rFonts w:cstheme="minorHAnsi"/>
+        </w:rPr>
+        <w:t>Campo</w:t>
+      </w:r>
+      <w:r>
+        <w:rPr>
+          <w:rFonts w:cstheme="minorHAnsi"/>
+        </w:rPr>
+        <w:t>:</w:t>
+      </w:r>
+      <w:r>
+        <w:rPr>
+          <w:rFonts w:cstheme="minorHAnsi"/>
+        </w:rPr>
+        <w:t xml:space="preserve"> </w:t>
+      </w:r>
+      <w:proofErr w:type="spellStart"/>
+      <w:r>
+        <w:rPr>
+          <w:rFonts w:cstheme="minorHAnsi"/>
+          <w:b/>
+          <w:i/>
+        </w:rPr>
+        <w:t>Authorization</w:t>
+      </w:r>
+      <w:proofErr w:type="spellEnd"/>
+      <w:r>
+        <w:rPr>
+          <w:rFonts w:cstheme="minorHAnsi"/>
+        </w:rPr>
+        <w:t>)</w:t>
       </w:r>
       <w:r>
         <w:rPr>
@@ -134,13 +205,31 @@
         </w:rPr>
         <w:t xml:space="preserve"> (</w:t>
       </w:r>
+      <w:proofErr w:type="spellStart"/>
       <w:r>
         <w:rPr>
           <w:rFonts w:cstheme="minorHAnsi"/>
           <w:i/>
         </w:rPr>
-        <w:t>query string</w:t>
+        <w:t>query</w:t>
       </w:r>
+      <w:proofErr w:type="spellEnd"/>
+      <w:r>
+        <w:rPr>
+          <w:rFonts w:cstheme="minorHAnsi"/>
+          <w:i/>
+        </w:rPr>
+        <w:t xml:space="preserve"> </w:t>
+      </w:r>
+      <w:proofErr w:type="spellStart"/>
+      <w:r>
+        <w:rPr>
+          <w:rFonts w:cstheme="minorHAnsi"/>
+          <w:i/>
+        </w:rPr>
+        <w:t>string</w:t>
+      </w:r>
+      <w:proofErr w:type="spellEnd"/>
       <w:r>
         <w:rPr>
           <w:rFonts w:cstheme="minorHAnsi"/>
@@ -166,20 +255,28 @@
         <w:t>de la solicitud.</w:t>
       </w:r>
     </w:p>
+    <w:p>
+      <w:pPr>
+        <w:pStyle w:val="Prrafodelista"/>
+        <w:ind w:left="426"/>
+        <w:rPr>
+          <w:rFonts w:cstheme="minorHAnsi"/>
+        </w:rPr>
+      </w:pPr>
+    </w:p>
     <w:tbl>
       <w:tblPr>
         <w:tblStyle w:val="Cuadrculaclara"/>
-        <w:tblW w:w="13305" w:type="dxa"/>
+        <w:tblW w:w="13222" w:type="dxa"/>
         <w:tblLayout w:type="fixed"/>
         <w:tblLook w:val="06A0" w:firstRow="1" w:lastRow="0" w:firstColumn="1" w:lastColumn="0" w:noHBand="1" w:noVBand="1"/>
       </w:tblPr>
       <w:tblGrid>
         <w:gridCol w:w="3568"/>
         <w:gridCol w:w="1007"/>
-        <w:gridCol w:w="1558"/>
-        <w:gridCol w:w="1858"/>
-        <w:gridCol w:w="2605"/>
-        <w:gridCol w:w="2709"/>
+        <w:gridCol w:w="2904"/>
+        <w:gridCol w:w="2694"/>
+        <w:gridCol w:w="3049"/>
       </w:tblGrid>
       <w:tr>
         <w:trPr>
@@ -229,7 +326,7 @@
         </w:tc>
         <w:tc>
           <w:tcPr>
-            <w:tcW w:w="1558" w:type="dxa"/>
+            <w:tcW w:w="2904" w:type="dxa"/>
           </w:tcPr>
           <w:p>
             <w:pPr>
@@ -244,13 +341,13 @@
               <w:rPr>
                 <w:rFonts w:asciiTheme="minorHAnsi" w:hAnsiTheme="minorHAnsi" w:cstheme="minorHAnsi"/>
               </w:rPr>
-              <w:t>Requiere autenticación</w:t>
-            </w:r>
-          </w:p>
-        </w:tc>
-        <w:tc>
-          <w:tcPr>
-            <w:tcW w:w="1858" w:type="dxa"/>
+              <w:t>Parámetros</w:t>
+            </w:r>
+          </w:p>
+        </w:tc>
+        <w:tc>
+          <w:tcPr>
+            <w:tcW w:w="2694" w:type="dxa"/>
           </w:tcPr>
           <w:p>
             <w:pPr>
@@ -265,13 +362,13 @@
               <w:rPr>
                 <w:rFonts w:asciiTheme="minorHAnsi" w:hAnsiTheme="minorHAnsi" w:cstheme="minorHAnsi"/>
               </w:rPr>
-              <w:t>Parámetros</w:t>
-            </w:r>
-          </w:p>
-        </w:tc>
-        <w:tc>
-          <w:tcPr>
-            <w:tcW w:w="2605" w:type="dxa"/>
+              <w:t>Filtros</w:t>
+            </w:r>
+          </w:p>
+        </w:tc>
+        <w:tc>
+          <w:tcPr>
+            <w:tcW w:w="3049" w:type="dxa"/>
           </w:tcPr>
           <w:p>
             <w:pPr>
@@ -286,27 +383,6 @@
               <w:rPr>
                 <w:rFonts w:asciiTheme="minorHAnsi" w:hAnsiTheme="minorHAnsi" w:cstheme="minorHAnsi"/>
               </w:rPr>
-              <w:t>Filtros</w:t>
-            </w:r>
-          </w:p>
-        </w:tc>
-        <w:tc>
-          <w:tcPr>
-            <w:tcW w:w="2709" w:type="dxa"/>
-          </w:tcPr>
-          <w:p>
-            <w:pPr>
-              <w:spacing w:before="120" w:after="120"/>
-              <w:jc w:val="center"/>
-              <w:cnfStyle w:val="100000000000" w:firstRow="1" w:lastRow="0" w:firstColumn="0" w:lastColumn="0" w:oddVBand="0" w:evenVBand="0" w:oddHBand="0" w:evenHBand="0" w:firstRowFirstColumn="0" w:firstRowLastColumn="0" w:lastRowFirstColumn="0" w:lastRowLastColumn="0"/>
-              <w:rPr>
-                <w:rFonts w:asciiTheme="minorHAnsi" w:hAnsiTheme="minorHAnsi" w:cstheme="minorHAnsi"/>
-              </w:rPr>
-            </w:pPr>
-            <w:r>
-              <w:rPr>
-                <w:rFonts w:asciiTheme="minorHAnsi" w:hAnsiTheme="minorHAnsi" w:cstheme="minorHAnsi"/>
-              </w:rPr>
               <w:t>Descripción</w:t>
             </w:r>
           </w:p>
@@ -331,8 +407,37 @@
                 <w:rFonts w:asciiTheme="minorHAnsi" w:hAnsiTheme="minorHAnsi" w:cstheme="minorHAnsi"/>
                 <w:b w:val="0"/>
               </w:rPr>
-              <w:t>/login</w:t>
-            </w:r>
+              <w:t>/</w:t>
+            </w:r>
+            <w:proofErr w:type="spellStart"/>
+            <w:r>
+              <w:rPr>
+                <w:rFonts w:asciiTheme="minorHAnsi" w:hAnsiTheme="minorHAnsi" w:cstheme="minorHAnsi"/>
+                <w:b w:val="0"/>
+              </w:rPr>
+              <w:t>login</w:t>
+            </w:r>
+            <w:proofErr w:type="spellEnd"/>
+          </w:p>
+          <w:p>
+            <w:pPr>
+              <w:spacing w:before="120" w:after="120"/>
+              <w:rPr>
+                <w:rFonts w:asciiTheme="minorHAnsi" w:hAnsiTheme="minorHAnsi" w:cstheme="minorHAnsi"/>
+                <w:b w:val="0"/>
+                <w:i/>
+              </w:rPr>
+            </w:pPr>
+            <w:bookmarkStart w:id="0" w:name="_GoBack"/>
+            <w:r>
+              <w:rPr>
+                <w:rFonts w:asciiTheme="minorHAnsi" w:hAnsiTheme="minorHAnsi" w:cstheme="minorHAnsi"/>
+                <w:b w:val="0"/>
+                <w:i/>
+              </w:rPr>
+              <w:t>(No requiere autenticación)</w:t>
+            </w:r>
+            <w:bookmarkEnd w:id="0"/>
           </w:p>
         </w:tc>
         <w:tc>
@@ -358,28 +463,7 @@
         </w:tc>
         <w:tc>
           <w:tcPr>
-            <w:tcW w:w="1558" w:type="dxa"/>
-          </w:tcPr>
-          <w:p>
-            <w:pPr>
-              <w:spacing w:before="120" w:after="120"/>
-              <w:jc w:val="center"/>
-              <w:cnfStyle w:val="000000000000" w:firstRow="0" w:lastRow="0" w:firstColumn="0" w:lastColumn="0" w:oddVBand="0" w:evenVBand="0" w:oddHBand="0" w:evenHBand="0" w:firstRowFirstColumn="0" w:firstRowLastColumn="0" w:lastRowFirstColumn="0" w:lastRowLastColumn="0"/>
-              <w:rPr>
-                <w:rFonts w:cstheme="minorHAnsi"/>
-              </w:rPr>
-            </w:pPr>
-            <w:r>
-              <w:rPr>
-                <w:rFonts w:cstheme="minorHAnsi"/>
-              </w:rPr>
-              <w:t>-</w:t>
-            </w:r>
-          </w:p>
-        </w:tc>
-        <w:tc>
-          <w:tcPr>
-            <w:tcW w:w="1858" w:type="dxa"/>
+            <w:tcW w:w="2904" w:type="dxa"/>
           </w:tcPr>
           <w:p>
             <w:pPr>
@@ -395,6 +479,7 @@
                 <w:rFonts w:cstheme="minorHAnsi"/>
               </w:rPr>
             </w:pPr>
+            <w:proofErr w:type="spellStart"/>
             <w:r>
               <w:rPr>
                 <w:rFonts w:cstheme="minorHAnsi"/>
@@ -402,11 +487,26 @@
               </w:rPr>
               <w:t>user</w:t>
             </w:r>
-            <w:r>
-              <w:rPr>
-                <w:rFonts w:cstheme="minorHAnsi"/>
-              </w:rPr>
-              <w:t>: correo o login del usuario en el sistema.</w:t>
+            <w:proofErr w:type="spellEnd"/>
+            <w:r>
+              <w:rPr>
+                <w:rFonts w:cstheme="minorHAnsi"/>
+              </w:rPr>
+              <w:t xml:space="preserve">: correo o </w:t>
+            </w:r>
+            <w:proofErr w:type="spellStart"/>
+            <w:r>
+              <w:rPr>
+                <w:rFonts w:cstheme="minorHAnsi"/>
+              </w:rPr>
+              <w:t>login</w:t>
+            </w:r>
+            <w:proofErr w:type="spellEnd"/>
+            <w:r>
+              <w:rPr>
+                <w:rFonts w:cstheme="minorHAnsi"/>
+              </w:rPr>
+              <w:t xml:space="preserve"> del usuario en el sistema.</w:t>
             </w:r>
           </w:p>
           <w:p>
@@ -433,6 +533,7 @@
                 <w:rFonts w:cstheme="minorHAnsi"/>
               </w:rPr>
             </w:pPr>
+            <w:proofErr w:type="spellStart"/>
             <w:r>
               <w:rPr>
                 <w:rFonts w:cstheme="minorHAnsi"/>
@@ -440,6 +541,7 @@
               </w:rPr>
               <w:t>password</w:t>
             </w:r>
+            <w:proofErr w:type="spellEnd"/>
             <w:r>
               <w:rPr>
                 <w:rFonts w:cstheme="minorHAnsi"/>
@@ -450,7 +552,7 @@
         </w:tc>
         <w:tc>
           <w:tcPr>
-            <w:tcW w:w="2605" w:type="dxa"/>
+            <w:tcW w:w="2694" w:type="dxa"/>
           </w:tcPr>
           <w:p>
             <w:pPr>
@@ -473,7 +575,7 @@
         </w:tc>
         <w:tc>
           <w:tcPr>
-            <w:tcW w:w="2709" w:type="dxa"/>
+            <w:tcW w:w="3049" w:type="dxa"/>
           </w:tcPr>
           <w:p>
             <w:pPr>
@@ -490,6 +592,7 @@
               </w:rPr>
               <w:t>Verifica si el usuario esta registrado en el sistema y de ser así retorna datos del usuario incluyendo el “</w:t>
             </w:r>
+            <w:proofErr w:type="spellStart"/>
             <w:r>
               <w:rPr>
                 <w:rFonts w:cstheme="minorHAnsi"/>
@@ -497,6 +600,7 @@
               </w:rPr>
               <w:t>api_key</w:t>
             </w:r>
+            <w:proofErr w:type="spellEnd"/>
             <w:r>
               <w:rPr>
                 <w:rFonts w:cstheme="minorHAnsi"/>
@@ -552,7 +656,7 @@
         </w:tc>
         <w:tc>
           <w:tcPr>
-            <w:tcW w:w="1558" w:type="dxa"/>
+            <w:tcW w:w="2904" w:type="dxa"/>
           </w:tcPr>
           <w:p>
             <w:pPr>
@@ -567,13 +671,13 @@
               <w:rPr>
                 <w:rFonts w:cstheme="minorHAnsi"/>
               </w:rPr>
-              <w:t>Si</w:t>
-            </w:r>
-          </w:p>
-        </w:tc>
-        <w:tc>
-          <w:tcPr>
-            <w:tcW w:w="1858" w:type="dxa"/>
+              <w:t>-</w:t>
+            </w:r>
+          </w:p>
+        </w:tc>
+        <w:tc>
+          <w:tcPr>
+            <w:tcW w:w="2694" w:type="dxa"/>
           </w:tcPr>
           <w:p>
             <w:pPr>
@@ -581,12 +685,14 @@
               <w:jc w:val="center"/>
               <w:cnfStyle w:val="000000000000" w:firstRow="0" w:lastRow="0" w:firstColumn="0" w:lastColumn="0" w:oddVBand="0" w:evenVBand="0" w:oddHBand="0" w:evenHBand="0" w:firstRowFirstColumn="0" w:firstRowLastColumn="0" w:lastRowFirstColumn="0" w:lastRowLastColumn="0"/>
               <w:rPr>
-                <w:rFonts w:cstheme="minorHAnsi"/>
-              </w:rPr>
-            </w:pPr>
-            <w:r>
-              <w:rPr>
-                <w:rFonts w:cstheme="minorHAnsi"/>
+                <w:rFonts w:eastAsiaTheme="majorEastAsia" w:cstheme="minorHAnsi"/>
+                <w:bCs/>
+              </w:rPr>
+            </w:pPr>
+            <w:r>
+              <w:rPr>
+                <w:rFonts w:eastAsiaTheme="majorEastAsia" w:cstheme="minorHAnsi"/>
+                <w:bCs/>
               </w:rPr>
               <w:t>-</w:t>
             </w:r>
@@ -594,30 +700,7 @@
         </w:tc>
         <w:tc>
           <w:tcPr>
-            <w:tcW w:w="2605" w:type="dxa"/>
-          </w:tcPr>
-          <w:p>
-            <w:pPr>
-              <w:spacing w:before="120" w:after="120"/>
-              <w:jc w:val="center"/>
-              <w:cnfStyle w:val="000000000000" w:firstRow="0" w:lastRow="0" w:firstColumn="0" w:lastColumn="0" w:oddVBand="0" w:evenVBand="0" w:oddHBand="0" w:evenHBand="0" w:firstRowFirstColumn="0" w:firstRowLastColumn="0" w:lastRowFirstColumn="0" w:lastRowLastColumn="0"/>
-              <w:rPr>
-                <w:rFonts w:eastAsiaTheme="majorEastAsia" w:cstheme="minorHAnsi"/>
-                <w:bCs/>
-              </w:rPr>
-            </w:pPr>
-            <w:r>
-              <w:rPr>
-                <w:rFonts w:eastAsiaTheme="majorEastAsia" w:cstheme="minorHAnsi"/>
-                <w:bCs/>
-              </w:rPr>
-              <w:t>-</w:t>
-            </w:r>
-          </w:p>
-        </w:tc>
-        <w:tc>
-          <w:tcPr>
-            <w:tcW w:w="2709" w:type="dxa"/>
+            <w:tcW w:w="3049" w:type="dxa"/>
           </w:tcPr>
           <w:p>
             <w:pPr>
@@ -656,8 +739,17 @@
                 <w:rFonts w:asciiTheme="minorHAnsi" w:hAnsiTheme="minorHAnsi" w:cstheme="minorHAnsi"/>
                 <w:b w:val="0"/>
               </w:rPr>
-              <w:t>/centro_sos</w:t>
-            </w:r>
+              <w:t>/</w:t>
+            </w:r>
+            <w:proofErr w:type="spellStart"/>
+            <w:r>
+              <w:rPr>
+                <w:rFonts w:asciiTheme="minorHAnsi" w:hAnsiTheme="minorHAnsi" w:cstheme="minorHAnsi"/>
+                <w:b w:val="0"/>
+              </w:rPr>
+              <w:t>centro_sos</w:t>
+            </w:r>
+            <w:proofErr w:type="spellEnd"/>
           </w:p>
         </w:tc>
         <w:tc>
@@ -683,7 +775,7 @@
         </w:tc>
         <w:tc>
           <w:tcPr>
-            <w:tcW w:w="1558" w:type="dxa"/>
+            <w:tcW w:w="2904" w:type="dxa"/>
           </w:tcPr>
           <w:p>
             <w:pPr>
@@ -698,13 +790,13 @@
               <w:rPr>
                 <w:rFonts w:cstheme="minorHAnsi"/>
               </w:rPr>
-              <w:t>Si</w:t>
-            </w:r>
-          </w:p>
-        </w:tc>
-        <w:tc>
-          <w:tcPr>
-            <w:tcW w:w="1858" w:type="dxa"/>
+              <w:t>-</w:t>
+            </w:r>
+          </w:p>
+        </w:tc>
+        <w:tc>
+          <w:tcPr>
+            <w:tcW w:w="2694" w:type="dxa"/>
           </w:tcPr>
           <w:p>
             <w:pPr>
@@ -712,12 +804,14 @@
               <w:jc w:val="center"/>
               <w:cnfStyle w:val="000000000000" w:firstRow="0" w:lastRow="0" w:firstColumn="0" w:lastColumn="0" w:oddVBand="0" w:evenVBand="0" w:oddHBand="0" w:evenHBand="0" w:firstRowFirstColumn="0" w:firstRowLastColumn="0" w:lastRowFirstColumn="0" w:lastRowLastColumn="0"/>
               <w:rPr>
-                <w:rFonts w:cstheme="minorHAnsi"/>
-              </w:rPr>
-            </w:pPr>
-            <w:r>
-              <w:rPr>
-                <w:rFonts w:cstheme="minorHAnsi"/>
+                <w:rFonts w:eastAsiaTheme="majorEastAsia" w:cstheme="minorHAnsi"/>
+                <w:bCs/>
+              </w:rPr>
+            </w:pPr>
+            <w:r>
+              <w:rPr>
+                <w:rFonts w:eastAsiaTheme="majorEastAsia" w:cstheme="minorHAnsi"/>
+                <w:bCs/>
               </w:rPr>
               <w:t>-</w:t>
             </w:r>
@@ -725,50 +819,21 @@
         </w:tc>
         <w:tc>
           <w:tcPr>
-            <w:tcW w:w="2605" w:type="dxa"/>
-          </w:tcPr>
-          <w:p>
-            <w:pPr>
-              <w:spacing w:before="120" w:after="120"/>
-              <w:jc w:val="center"/>
-              <w:cnfStyle w:val="000000000000" w:firstRow="0" w:lastRow="0" w:firstColumn="0" w:lastColumn="0" w:oddVBand="0" w:evenVBand="0" w:oddHBand="0" w:evenHBand="0" w:firstRowFirstColumn="0" w:firstRowLastColumn="0" w:lastRowFirstColumn="0" w:lastRowLastColumn="0"/>
-              <w:rPr>
-                <w:rFonts w:eastAsiaTheme="majorEastAsia" w:cstheme="minorHAnsi"/>
-                <w:bCs/>
-              </w:rPr>
-            </w:pPr>
-            <w:r>
-              <w:rPr>
-                <w:rFonts w:eastAsiaTheme="majorEastAsia" w:cstheme="minorHAnsi"/>
-                <w:bCs/>
-              </w:rPr>
-              <w:t>-</w:t>
-            </w:r>
-          </w:p>
-        </w:tc>
-        <w:tc>
-          <w:tcPr>
-            <w:tcW w:w="2709" w:type="dxa"/>
-          </w:tcPr>
-          <w:p>
-            <w:pPr>
-              <w:spacing w:before="120" w:after="120"/>
-              <w:cnfStyle w:val="000000000000" w:firstRow="0" w:lastRow="0" w:firstColumn="0" w:lastColumn="0" w:oddVBand="0" w:evenVBand="0" w:oddHBand="0" w:evenHBand="0" w:firstRowFirstColumn="0" w:firstRowLastColumn="0" w:lastRowFirstColumn="0" w:lastRowLastColumn="0"/>
-              <w:rPr>
-                <w:rFonts w:cstheme="minorHAnsi"/>
-              </w:rPr>
-            </w:pPr>
-            <w:r>
-              <w:rPr>
-                <w:rFonts w:cstheme="minorHAnsi"/>
-              </w:rPr>
-              <w:t>Retorna el conjunt</w:t>
-            </w:r>
-            <w:r>
-              <w:rPr>
-                <w:rFonts w:cstheme="minorHAnsi"/>
-              </w:rPr>
-              <w:t>o de centros SOS que existen en el sistema.</w:t>
+            <w:tcW w:w="3049" w:type="dxa"/>
+          </w:tcPr>
+          <w:p>
+            <w:pPr>
+              <w:spacing w:before="120" w:after="120"/>
+              <w:cnfStyle w:val="000000000000" w:firstRow="0" w:lastRow="0" w:firstColumn="0" w:lastColumn="0" w:oddVBand="0" w:evenVBand="0" w:oddHBand="0" w:evenHBand="0" w:firstRowFirstColumn="0" w:firstRowLastColumn="0" w:lastRowFirstColumn="0" w:lastRowLastColumn="0"/>
+              <w:rPr>
+                <w:rFonts w:cstheme="minorHAnsi"/>
+              </w:rPr>
+            </w:pPr>
+            <w:r>
+              <w:rPr>
+                <w:rFonts w:cstheme="minorHAnsi"/>
+              </w:rPr>
+              <w:t>Retorna el conjunto de centros SOS que existen en el sistema.</w:t>
             </w:r>
           </w:p>
         </w:tc>
@@ -792,8 +857,33 @@
                 <w:rFonts w:asciiTheme="minorHAnsi" w:hAnsiTheme="minorHAnsi" w:cstheme="minorHAnsi"/>
                 <w:b w:val="0"/>
               </w:rPr>
-              <w:t>/centro_sos/:centro_id</w:t>
-            </w:r>
+              <w:t>/</w:t>
+            </w:r>
+            <w:proofErr w:type="spellStart"/>
+            <w:r>
+              <w:rPr>
+                <w:rFonts w:asciiTheme="minorHAnsi" w:hAnsiTheme="minorHAnsi" w:cstheme="minorHAnsi"/>
+                <w:b w:val="0"/>
+              </w:rPr>
+              <w:t>centro_sos</w:t>
+            </w:r>
+            <w:proofErr w:type="spellEnd"/>
+            <w:r>
+              <w:rPr>
+                <w:rFonts w:asciiTheme="minorHAnsi" w:hAnsiTheme="minorHAnsi" w:cstheme="minorHAnsi"/>
+                <w:b w:val="0"/>
+              </w:rPr>
+              <w:t>/:</w:t>
+            </w:r>
+            <w:proofErr w:type="spellStart"/>
+            <w:r>
+              <w:rPr>
+                <w:rFonts w:asciiTheme="minorHAnsi" w:hAnsiTheme="minorHAnsi" w:cstheme="minorHAnsi"/>
+                <w:b w:val="0"/>
+              </w:rPr>
+              <w:t>centro_id</w:t>
+            </w:r>
+            <w:proofErr w:type="spellEnd"/>
           </w:p>
         </w:tc>
         <w:tc>
@@ -819,7 +909,7 @@
         </w:tc>
         <w:tc>
           <w:tcPr>
-            <w:tcW w:w="1558" w:type="dxa"/>
+            <w:tcW w:w="2904" w:type="dxa"/>
           </w:tcPr>
           <w:p>
             <w:pPr>
@@ -834,13 +924,13 @@
               <w:rPr>
                 <w:rFonts w:cstheme="minorHAnsi"/>
               </w:rPr>
-              <w:t>Si</w:t>
-            </w:r>
-          </w:p>
-        </w:tc>
-        <w:tc>
-          <w:tcPr>
-            <w:tcW w:w="1858" w:type="dxa"/>
+              <w:t>-</w:t>
+            </w:r>
+          </w:p>
+        </w:tc>
+        <w:tc>
+          <w:tcPr>
+            <w:tcW w:w="2694" w:type="dxa"/>
           </w:tcPr>
           <w:p>
             <w:pPr>
@@ -848,12 +938,14 @@
               <w:jc w:val="center"/>
               <w:cnfStyle w:val="000000000000" w:firstRow="0" w:lastRow="0" w:firstColumn="0" w:lastColumn="0" w:oddVBand="0" w:evenVBand="0" w:oddHBand="0" w:evenHBand="0" w:firstRowFirstColumn="0" w:firstRowLastColumn="0" w:lastRowFirstColumn="0" w:lastRowLastColumn="0"/>
               <w:rPr>
-                <w:rFonts w:cstheme="minorHAnsi"/>
-              </w:rPr>
-            </w:pPr>
-            <w:r>
-              <w:rPr>
-                <w:rFonts w:cstheme="minorHAnsi"/>
+                <w:rFonts w:eastAsiaTheme="majorEastAsia" w:cstheme="minorHAnsi"/>
+                <w:bCs/>
+              </w:rPr>
+            </w:pPr>
+            <w:r>
+              <w:rPr>
+                <w:rFonts w:eastAsiaTheme="majorEastAsia" w:cstheme="minorHAnsi"/>
+                <w:bCs/>
               </w:rPr>
               <w:t>-</w:t>
             </w:r>
@@ -861,30 +953,7 @@
         </w:tc>
         <w:tc>
           <w:tcPr>
-            <w:tcW w:w="2605" w:type="dxa"/>
-          </w:tcPr>
-          <w:p>
-            <w:pPr>
-              <w:spacing w:before="120" w:after="120"/>
-              <w:jc w:val="center"/>
-              <w:cnfStyle w:val="000000000000" w:firstRow="0" w:lastRow="0" w:firstColumn="0" w:lastColumn="0" w:oddVBand="0" w:evenVBand="0" w:oddHBand="0" w:evenHBand="0" w:firstRowFirstColumn="0" w:firstRowLastColumn="0" w:lastRowFirstColumn="0" w:lastRowLastColumn="0"/>
-              <w:rPr>
-                <w:rFonts w:eastAsiaTheme="majorEastAsia" w:cstheme="minorHAnsi"/>
-                <w:bCs/>
-              </w:rPr>
-            </w:pPr>
-            <w:r>
-              <w:rPr>
-                <w:rFonts w:eastAsiaTheme="majorEastAsia" w:cstheme="minorHAnsi"/>
-                <w:bCs/>
-              </w:rPr>
-              <w:t>-</w:t>
-            </w:r>
-          </w:p>
-        </w:tc>
-        <w:tc>
-          <w:tcPr>
-            <w:tcW w:w="2709" w:type="dxa"/>
+            <w:tcW w:w="3049" w:type="dxa"/>
           </w:tcPr>
           <w:p>
             <w:pPr>
@@ -950,7 +1019,7 @@
         </w:tc>
         <w:tc>
           <w:tcPr>
-            <w:tcW w:w="1558" w:type="dxa"/>
+            <w:tcW w:w="2904" w:type="dxa"/>
           </w:tcPr>
           <w:p>
             <w:pPr>
@@ -965,34 +1034,13 @@
               <w:rPr>
                 <w:rFonts w:cstheme="minorHAnsi"/>
               </w:rPr>
-              <w:t>Si</w:t>
-            </w:r>
-          </w:p>
-        </w:tc>
-        <w:tc>
-          <w:tcPr>
-            <w:tcW w:w="1858" w:type="dxa"/>
-          </w:tcPr>
-          <w:p>
-            <w:pPr>
-              <w:spacing w:before="120" w:after="120"/>
-              <w:jc w:val="center"/>
-              <w:cnfStyle w:val="000000000000" w:firstRow="0" w:lastRow="0" w:firstColumn="0" w:lastColumn="0" w:oddVBand="0" w:evenVBand="0" w:oddHBand="0" w:evenHBand="0" w:firstRowFirstColumn="0" w:firstRowLastColumn="0" w:lastRowFirstColumn="0" w:lastRowLastColumn="0"/>
-              <w:rPr>
-                <w:rFonts w:cstheme="minorHAnsi"/>
-              </w:rPr>
-            </w:pPr>
-            <w:r>
-              <w:rPr>
-                <w:rFonts w:cstheme="minorHAnsi"/>
-              </w:rPr>
               <w:t>-</w:t>
             </w:r>
           </w:p>
         </w:tc>
         <w:tc>
           <w:tcPr>
-            <w:tcW w:w="2605" w:type="dxa"/>
+            <w:tcW w:w="2694" w:type="dxa"/>
           </w:tcPr>
           <w:p>
             <w:pPr>
@@ -1009,6 +1057,7 @@
                 <w:bCs/>
               </w:rPr>
             </w:pPr>
+            <w:proofErr w:type="spellStart"/>
             <w:r>
               <w:rPr>
                 <w:rFonts w:eastAsiaTheme="majorEastAsia" w:cstheme="minorHAnsi"/>
@@ -1018,6 +1067,7 @@
               </w:rPr>
               <w:t>own</w:t>
             </w:r>
+            <w:proofErr w:type="spellEnd"/>
             <w:r>
               <w:rPr>
                 <w:rFonts w:eastAsiaTheme="majorEastAsia" w:cstheme="minorHAnsi"/>
@@ -1043,7 +1093,23 @@
                 <w:rFonts w:eastAsiaTheme="majorEastAsia" w:cstheme="minorHAnsi"/>
                 <w:bCs/>
               </w:rPr>
-              <w:t>Filtra los casos que tenga un historial con la persona logueada.</w:t>
+              <w:t xml:space="preserve">Filtra los casos que tenga un historial con la persona </w:t>
+            </w:r>
+            <w:proofErr w:type="spellStart"/>
+            <w:r>
+              <w:rPr>
+                <w:rFonts w:eastAsiaTheme="majorEastAsia" w:cstheme="minorHAnsi"/>
+                <w:bCs/>
+              </w:rPr>
+              <w:t>logueada</w:t>
+            </w:r>
+            <w:proofErr w:type="spellEnd"/>
+            <w:r>
+              <w:rPr>
+                <w:rFonts w:eastAsiaTheme="majorEastAsia" w:cstheme="minorHAnsi"/>
+                <w:bCs/>
+              </w:rPr>
+              <w:t>.</w:t>
             </w:r>
           </w:p>
           <w:p>
@@ -1154,15 +1220,7 @@
                 <w:bCs/>
                 <w:i/>
               </w:rPr>
-              <w:t>=&lt;ID</w:t>
-            </w:r>
-            <w:r>
-              <w:rPr>
-                <w:rFonts w:eastAsiaTheme="majorEastAsia" w:cstheme="minorHAnsi"/>
-                <w:bCs/>
-                <w:i/>
-              </w:rPr>
-              <w:t>&gt;</w:t>
+              <w:t>=&lt;ID&gt;</w:t>
             </w:r>
           </w:p>
           <w:p>
@@ -1181,14 +1239,7 @@
                 <w:rFonts w:eastAsiaTheme="majorEastAsia" w:cstheme="minorHAnsi"/>
                 <w:bCs/>
               </w:rPr>
-              <w:t xml:space="preserve">Filtra los casos por </w:t>
-            </w:r>
-            <w:r>
-              <w:rPr>
-                <w:rFonts w:eastAsiaTheme="majorEastAsia" w:cstheme="minorHAnsi"/>
-                <w:bCs/>
-              </w:rPr>
-              <w:t>estatus.</w:t>
+              <w:t>Filtra los casos por estatus.</w:t>
             </w:r>
           </w:p>
           <w:p>
@@ -1252,20 +1303,29 @@
                 <w:rFonts w:eastAsiaTheme="majorEastAsia" w:cstheme="minorHAnsi"/>
                 <w:bCs/>
               </w:rPr>
-              <w:t xml:space="preserve">Filtra los casos que </w:t>
-            </w:r>
-            <w:r>
-              <w:rPr>
-                <w:rFonts w:eastAsiaTheme="majorEastAsia" w:cstheme="minorHAnsi"/>
-                <w:bCs/>
-              </w:rPr>
-              <w:t>pertenezcan a un centro sos en especifico.</w:t>
-            </w:r>
-          </w:p>
-        </w:tc>
-        <w:tc>
-          <w:tcPr>
-            <w:tcW w:w="2709" w:type="dxa"/>
+              <w:t xml:space="preserve">Filtra los casos que pertenezcan a un centro </w:t>
+            </w:r>
+            <w:proofErr w:type="spellStart"/>
+            <w:r>
+              <w:rPr>
+                <w:rFonts w:eastAsiaTheme="majorEastAsia" w:cstheme="minorHAnsi"/>
+                <w:bCs/>
+              </w:rPr>
+              <w:t>sos</w:t>
+            </w:r>
+            <w:proofErr w:type="spellEnd"/>
+            <w:r>
+              <w:rPr>
+                <w:rFonts w:eastAsiaTheme="majorEastAsia" w:cstheme="minorHAnsi"/>
+                <w:bCs/>
+              </w:rPr>
+              <w:t xml:space="preserve"> en especifico.</w:t>
+            </w:r>
+          </w:p>
+        </w:tc>
+        <w:tc>
+          <w:tcPr>
+            <w:tcW w:w="3049" w:type="dxa"/>
           </w:tcPr>
           <w:p>
             <w:pPr>
@@ -1303,8 +1363,17 @@
                 <w:rFonts w:asciiTheme="minorHAnsi" w:hAnsiTheme="minorHAnsi" w:cstheme="minorHAnsi"/>
                 <w:b w:val="0"/>
               </w:rPr>
-              <w:t>/casos/:casoId</w:t>
-            </w:r>
+              <w:t>/casos/:</w:t>
+            </w:r>
+            <w:proofErr w:type="spellStart"/>
+            <w:r>
+              <w:rPr>
+                <w:rFonts w:asciiTheme="minorHAnsi" w:hAnsiTheme="minorHAnsi" w:cstheme="minorHAnsi"/>
+                <w:b w:val="0"/>
+              </w:rPr>
+              <w:t>casoId</w:t>
+            </w:r>
+            <w:proofErr w:type="spellEnd"/>
           </w:p>
         </w:tc>
         <w:tc>
@@ -1330,7 +1399,7 @@
         </w:tc>
         <w:tc>
           <w:tcPr>
-            <w:tcW w:w="1558" w:type="dxa"/>
+            <w:tcW w:w="2904" w:type="dxa"/>
           </w:tcPr>
           <w:p>
             <w:pPr>
@@ -1345,13 +1414,13 @@
               <w:rPr>
                 <w:rFonts w:cstheme="minorHAnsi"/>
               </w:rPr>
-              <w:t>Si</w:t>
-            </w:r>
-          </w:p>
-        </w:tc>
-        <w:tc>
-          <w:tcPr>
-            <w:tcW w:w="1858" w:type="dxa"/>
+              <w:t>-</w:t>
+            </w:r>
+          </w:p>
+        </w:tc>
+        <w:tc>
+          <w:tcPr>
+            <w:tcW w:w="2694" w:type="dxa"/>
           </w:tcPr>
           <w:p>
             <w:pPr>
@@ -1359,12 +1428,14 @@
               <w:jc w:val="center"/>
               <w:cnfStyle w:val="000000000000" w:firstRow="0" w:lastRow="0" w:firstColumn="0" w:lastColumn="0" w:oddVBand="0" w:evenVBand="0" w:oddHBand="0" w:evenHBand="0" w:firstRowFirstColumn="0" w:firstRowLastColumn="0" w:lastRowFirstColumn="0" w:lastRowLastColumn="0"/>
               <w:rPr>
-                <w:rFonts w:cstheme="minorHAnsi"/>
-              </w:rPr>
-            </w:pPr>
-            <w:r>
-              <w:rPr>
-                <w:rFonts w:cstheme="minorHAnsi"/>
+                <w:rFonts w:eastAsiaTheme="majorEastAsia" w:cstheme="minorHAnsi"/>
+                <w:bCs/>
+              </w:rPr>
+            </w:pPr>
+            <w:r>
+              <w:rPr>
+                <w:rFonts w:eastAsiaTheme="majorEastAsia" w:cstheme="minorHAnsi"/>
+                <w:bCs/>
               </w:rPr>
               <w:t>-</w:t>
             </w:r>
@@ -1372,30 +1443,7 @@
         </w:tc>
         <w:tc>
           <w:tcPr>
-            <w:tcW w:w="2605" w:type="dxa"/>
-          </w:tcPr>
-          <w:p>
-            <w:pPr>
-              <w:spacing w:before="120" w:after="120"/>
-              <w:jc w:val="center"/>
-              <w:cnfStyle w:val="000000000000" w:firstRow="0" w:lastRow="0" w:firstColumn="0" w:lastColumn="0" w:oddVBand="0" w:evenVBand="0" w:oddHBand="0" w:evenHBand="0" w:firstRowFirstColumn="0" w:firstRowLastColumn="0" w:lastRowFirstColumn="0" w:lastRowLastColumn="0"/>
-              <w:rPr>
-                <w:rFonts w:eastAsiaTheme="majorEastAsia" w:cstheme="minorHAnsi"/>
-                <w:bCs/>
-              </w:rPr>
-            </w:pPr>
-            <w:r>
-              <w:rPr>
-                <w:rFonts w:eastAsiaTheme="majorEastAsia" w:cstheme="minorHAnsi"/>
-                <w:bCs/>
-              </w:rPr>
-              <w:t>-</w:t>
-            </w:r>
-          </w:p>
-        </w:tc>
-        <w:tc>
-          <w:tcPr>
-            <w:tcW w:w="2709" w:type="dxa"/>
+            <w:tcW w:w="3049" w:type="dxa"/>
           </w:tcPr>
           <w:p>
             <w:pPr>
@@ -1433,7 +1481,23 @@
                 <w:rFonts w:asciiTheme="minorHAnsi" w:hAnsiTheme="minorHAnsi" w:cstheme="minorHAnsi"/>
                 <w:b w:val="0"/>
               </w:rPr>
-              <w:t>/casos/:casoId/historial</w:t>
+              <w:t>/casos/:</w:t>
+            </w:r>
+            <w:proofErr w:type="spellStart"/>
+            <w:r>
+              <w:rPr>
+                <w:rFonts w:asciiTheme="minorHAnsi" w:hAnsiTheme="minorHAnsi" w:cstheme="minorHAnsi"/>
+                <w:b w:val="0"/>
+              </w:rPr>
+              <w:t>casoId</w:t>
+            </w:r>
+            <w:proofErr w:type="spellEnd"/>
+            <w:r>
+              <w:rPr>
+                <w:rFonts w:asciiTheme="minorHAnsi" w:hAnsiTheme="minorHAnsi" w:cstheme="minorHAnsi"/>
+                <w:b w:val="0"/>
+              </w:rPr>
+              <w:t>/historial</w:t>
             </w:r>
           </w:p>
         </w:tc>
@@ -1460,7 +1524,7 @@
         </w:tc>
         <w:tc>
           <w:tcPr>
-            <w:tcW w:w="1558" w:type="dxa"/>
+            <w:tcW w:w="2904" w:type="dxa"/>
           </w:tcPr>
           <w:p>
             <w:pPr>
@@ -1475,13 +1539,13 @@
               <w:rPr>
                 <w:rFonts w:cstheme="minorHAnsi"/>
               </w:rPr>
-              <w:t>Si</w:t>
-            </w:r>
-          </w:p>
-        </w:tc>
-        <w:tc>
-          <w:tcPr>
-            <w:tcW w:w="1858" w:type="dxa"/>
+              <w:t>-</w:t>
+            </w:r>
+          </w:p>
+        </w:tc>
+        <w:tc>
+          <w:tcPr>
+            <w:tcW w:w="2694" w:type="dxa"/>
           </w:tcPr>
           <w:p>
             <w:pPr>
@@ -1489,12 +1553,14 @@
               <w:jc w:val="center"/>
               <w:cnfStyle w:val="000000000000" w:firstRow="0" w:lastRow="0" w:firstColumn="0" w:lastColumn="0" w:oddVBand="0" w:evenVBand="0" w:oddHBand="0" w:evenHBand="0" w:firstRowFirstColumn="0" w:firstRowLastColumn="0" w:lastRowFirstColumn="0" w:lastRowLastColumn="0"/>
               <w:rPr>
-                <w:rFonts w:cstheme="minorHAnsi"/>
-              </w:rPr>
-            </w:pPr>
-            <w:r>
-              <w:rPr>
-                <w:rFonts w:cstheme="minorHAnsi"/>
+                <w:rFonts w:eastAsiaTheme="majorEastAsia" w:cstheme="minorHAnsi"/>
+                <w:bCs/>
+              </w:rPr>
+            </w:pPr>
+            <w:r>
+              <w:rPr>
+                <w:rFonts w:eastAsiaTheme="majorEastAsia" w:cstheme="minorHAnsi"/>
+                <w:bCs/>
               </w:rPr>
               <w:t>-</w:t>
             </w:r>
@@ -1502,30 +1568,7 @@
         </w:tc>
         <w:tc>
           <w:tcPr>
-            <w:tcW w:w="2605" w:type="dxa"/>
-          </w:tcPr>
-          <w:p>
-            <w:pPr>
-              <w:spacing w:before="120" w:after="120"/>
-              <w:jc w:val="center"/>
-              <w:cnfStyle w:val="000000000000" w:firstRow="0" w:lastRow="0" w:firstColumn="0" w:lastColumn="0" w:oddVBand="0" w:evenVBand="0" w:oddHBand="0" w:evenHBand="0" w:firstRowFirstColumn="0" w:firstRowLastColumn="0" w:lastRowFirstColumn="0" w:lastRowLastColumn="0"/>
-              <w:rPr>
-                <w:rFonts w:eastAsiaTheme="majorEastAsia" w:cstheme="minorHAnsi"/>
-                <w:bCs/>
-              </w:rPr>
-            </w:pPr>
-            <w:r>
-              <w:rPr>
-                <w:rFonts w:eastAsiaTheme="majorEastAsia" w:cstheme="minorHAnsi"/>
-                <w:bCs/>
-              </w:rPr>
-              <w:t>-</w:t>
-            </w:r>
-          </w:p>
-        </w:tc>
-        <w:tc>
-          <w:tcPr>
-            <w:tcW w:w="2709" w:type="dxa"/>
+            <w:tcW w:w="3049" w:type="dxa"/>
           </w:tcPr>
           <w:p>
             <w:pPr>
@@ -1563,7 +1606,23 @@
                 <w:rFonts w:asciiTheme="minorHAnsi" w:hAnsiTheme="minorHAnsi" w:cstheme="minorHAnsi"/>
                 <w:b w:val="0"/>
               </w:rPr>
-              <w:t>/casos/:casoId/</w:t>
+              <w:t>/casos/:</w:t>
+            </w:r>
+            <w:proofErr w:type="spellStart"/>
+            <w:r>
+              <w:rPr>
+                <w:rFonts w:asciiTheme="minorHAnsi" w:hAnsiTheme="minorHAnsi" w:cstheme="minorHAnsi"/>
+                <w:b w:val="0"/>
+              </w:rPr>
+              <w:t>casoId</w:t>
+            </w:r>
+            <w:proofErr w:type="spellEnd"/>
+            <w:r>
+              <w:rPr>
+                <w:rFonts w:asciiTheme="minorHAnsi" w:hAnsiTheme="minorHAnsi" w:cstheme="minorHAnsi"/>
+                <w:b w:val="0"/>
+              </w:rPr>
+              <w:t>/</w:t>
             </w:r>
             <w:r>
               <w:rPr>
@@ -1597,7 +1656,7 @@
         </w:tc>
         <w:tc>
           <w:tcPr>
-            <w:tcW w:w="1558" w:type="dxa"/>
+            <w:tcW w:w="2904" w:type="dxa"/>
           </w:tcPr>
           <w:p>
             <w:pPr>
@@ -1612,13 +1671,13 @@
               <w:rPr>
                 <w:rFonts w:cstheme="minorHAnsi"/>
               </w:rPr>
-              <w:t>Si</w:t>
-            </w:r>
-          </w:p>
-        </w:tc>
-        <w:tc>
-          <w:tcPr>
-            <w:tcW w:w="1858" w:type="dxa"/>
+              <w:t>-</w:t>
+            </w:r>
+          </w:p>
+        </w:tc>
+        <w:tc>
+          <w:tcPr>
+            <w:tcW w:w="2694" w:type="dxa"/>
           </w:tcPr>
           <w:p>
             <w:pPr>
@@ -1626,12 +1685,14 @@
               <w:jc w:val="center"/>
               <w:cnfStyle w:val="000000000000" w:firstRow="0" w:lastRow="0" w:firstColumn="0" w:lastColumn="0" w:oddVBand="0" w:evenVBand="0" w:oddHBand="0" w:evenHBand="0" w:firstRowFirstColumn="0" w:firstRowLastColumn="0" w:lastRowFirstColumn="0" w:lastRowLastColumn="0"/>
               <w:rPr>
-                <w:rFonts w:cstheme="minorHAnsi"/>
-              </w:rPr>
-            </w:pPr>
-            <w:r>
-              <w:rPr>
-                <w:rFonts w:cstheme="minorHAnsi"/>
+                <w:rFonts w:eastAsiaTheme="majorEastAsia" w:cstheme="minorHAnsi"/>
+                <w:bCs/>
+              </w:rPr>
+            </w:pPr>
+            <w:r>
+              <w:rPr>
+                <w:rFonts w:eastAsiaTheme="majorEastAsia" w:cstheme="minorHAnsi"/>
+                <w:bCs/>
               </w:rPr>
               <w:t>-</w:t>
             </w:r>
@@ -1639,30 +1700,7 @@
         </w:tc>
         <w:tc>
           <w:tcPr>
-            <w:tcW w:w="2605" w:type="dxa"/>
-          </w:tcPr>
-          <w:p>
-            <w:pPr>
-              <w:spacing w:before="120" w:after="120"/>
-              <w:jc w:val="center"/>
-              <w:cnfStyle w:val="000000000000" w:firstRow="0" w:lastRow="0" w:firstColumn="0" w:lastColumn="0" w:oddVBand="0" w:evenVBand="0" w:oddHBand="0" w:evenHBand="0" w:firstRowFirstColumn="0" w:firstRowLastColumn="0" w:lastRowFirstColumn="0" w:lastRowLastColumn="0"/>
-              <w:rPr>
-                <w:rFonts w:eastAsiaTheme="majorEastAsia" w:cstheme="minorHAnsi"/>
-                <w:bCs/>
-              </w:rPr>
-            </w:pPr>
-            <w:r>
-              <w:rPr>
-                <w:rFonts w:eastAsiaTheme="majorEastAsia" w:cstheme="minorHAnsi"/>
-                <w:bCs/>
-              </w:rPr>
-              <w:t>-</w:t>
-            </w:r>
-          </w:p>
-        </w:tc>
-        <w:tc>
-          <w:tcPr>
-            <w:tcW w:w="2709" w:type="dxa"/>
+            <w:tcW w:w="3049" w:type="dxa"/>
           </w:tcPr>
           <w:p>
             <w:pPr>
@@ -1700,15 +1738,40 @@
                 <w:rFonts w:asciiTheme="minorHAnsi" w:hAnsiTheme="minorHAnsi" w:cstheme="minorHAnsi"/>
                 <w:b w:val="0"/>
               </w:rPr>
-              <w:t>/casos/:casoId/</w:t>
-            </w:r>
-            <w:r>
-              <w:rPr>
-                <w:rFonts w:asciiTheme="minorHAnsi" w:hAnsiTheme="minorHAnsi" w:cstheme="minorHAnsi"/>
-                <w:b w:val="0"/>
-              </w:rPr>
-              <w:t>archivos/:archivoId</w:t>
-            </w:r>
+              <w:t>/casos/:</w:t>
+            </w:r>
+            <w:proofErr w:type="spellStart"/>
+            <w:r>
+              <w:rPr>
+                <w:rFonts w:asciiTheme="minorHAnsi" w:hAnsiTheme="minorHAnsi" w:cstheme="minorHAnsi"/>
+                <w:b w:val="0"/>
+              </w:rPr>
+              <w:t>casoId</w:t>
+            </w:r>
+            <w:proofErr w:type="spellEnd"/>
+            <w:r>
+              <w:rPr>
+                <w:rFonts w:asciiTheme="minorHAnsi" w:hAnsiTheme="minorHAnsi" w:cstheme="minorHAnsi"/>
+                <w:b w:val="0"/>
+              </w:rPr>
+              <w:t>/</w:t>
+            </w:r>
+            <w:r>
+              <w:rPr>
+                <w:rFonts w:asciiTheme="minorHAnsi" w:hAnsiTheme="minorHAnsi" w:cstheme="minorHAnsi"/>
+                <w:b w:val="0"/>
+              </w:rPr>
+              <w:t>archivos/:</w:t>
+            </w:r>
+            <w:proofErr w:type="spellStart"/>
+            <w:r>
+              <w:rPr>
+                <w:rFonts w:asciiTheme="minorHAnsi" w:hAnsiTheme="minorHAnsi" w:cstheme="minorHAnsi"/>
+                <w:b w:val="0"/>
+              </w:rPr>
+              <w:t>archivoId</w:t>
+            </w:r>
+            <w:proofErr w:type="spellEnd"/>
           </w:p>
         </w:tc>
         <w:tc>
@@ -1734,7 +1797,7 @@
         </w:tc>
         <w:tc>
           <w:tcPr>
-            <w:tcW w:w="1558" w:type="dxa"/>
+            <w:tcW w:w="2904" w:type="dxa"/>
           </w:tcPr>
           <w:p>
             <w:pPr>
@@ -1749,13 +1812,13 @@
               <w:rPr>
                 <w:rFonts w:cstheme="minorHAnsi"/>
               </w:rPr>
-              <w:t>Si</w:t>
-            </w:r>
-          </w:p>
-        </w:tc>
-        <w:tc>
-          <w:tcPr>
-            <w:tcW w:w="1858" w:type="dxa"/>
+              <w:t>-</w:t>
+            </w:r>
+          </w:p>
+        </w:tc>
+        <w:tc>
+          <w:tcPr>
+            <w:tcW w:w="2694" w:type="dxa"/>
           </w:tcPr>
           <w:p>
             <w:pPr>
@@ -1763,12 +1826,14 @@
               <w:jc w:val="center"/>
               <w:cnfStyle w:val="000000000000" w:firstRow="0" w:lastRow="0" w:firstColumn="0" w:lastColumn="0" w:oddVBand="0" w:evenVBand="0" w:oddHBand="0" w:evenHBand="0" w:firstRowFirstColumn="0" w:firstRowLastColumn="0" w:lastRowFirstColumn="0" w:lastRowLastColumn="0"/>
               <w:rPr>
-                <w:rFonts w:cstheme="minorHAnsi"/>
-              </w:rPr>
-            </w:pPr>
-            <w:r>
-              <w:rPr>
-                <w:rFonts w:cstheme="minorHAnsi"/>
+                <w:rFonts w:eastAsiaTheme="majorEastAsia" w:cstheme="minorHAnsi"/>
+                <w:bCs/>
+              </w:rPr>
+            </w:pPr>
+            <w:r>
+              <w:rPr>
+                <w:rFonts w:eastAsiaTheme="majorEastAsia" w:cstheme="minorHAnsi"/>
+                <w:bCs/>
               </w:rPr>
               <w:t>-</w:t>
             </w:r>
@@ -1776,30 +1841,7 @@
         </w:tc>
         <w:tc>
           <w:tcPr>
-            <w:tcW w:w="2605" w:type="dxa"/>
-          </w:tcPr>
-          <w:p>
-            <w:pPr>
-              <w:spacing w:before="120" w:after="120"/>
-              <w:jc w:val="center"/>
-              <w:cnfStyle w:val="000000000000" w:firstRow="0" w:lastRow="0" w:firstColumn="0" w:lastColumn="0" w:oddVBand="0" w:evenVBand="0" w:oddHBand="0" w:evenHBand="0" w:firstRowFirstColumn="0" w:firstRowLastColumn="0" w:lastRowFirstColumn="0" w:lastRowLastColumn="0"/>
-              <w:rPr>
-                <w:rFonts w:eastAsiaTheme="majorEastAsia" w:cstheme="minorHAnsi"/>
-                <w:bCs/>
-              </w:rPr>
-            </w:pPr>
-            <w:r>
-              <w:rPr>
-                <w:rFonts w:eastAsiaTheme="majorEastAsia" w:cstheme="minorHAnsi"/>
-                <w:bCs/>
-              </w:rPr>
-              <w:t>-</w:t>
-            </w:r>
-          </w:p>
-        </w:tc>
-        <w:tc>
-          <w:tcPr>
-            <w:tcW w:w="2709" w:type="dxa"/>
+            <w:tcW w:w="3049" w:type="dxa"/>
           </w:tcPr>
           <w:p>
             <w:pPr>
@@ -1837,8 +1879,23 @@
                 <w:rFonts w:asciiTheme="minorHAnsi" w:hAnsiTheme="minorHAnsi" w:cstheme="minorHAnsi"/>
                 <w:b w:val="0"/>
               </w:rPr>
-              <w:lastRenderedPageBreak/>
-              <w:t>/casos/:casoId/</w:t>
+              <w:t>/casos/:</w:t>
+            </w:r>
+            <w:proofErr w:type="spellStart"/>
+            <w:r>
+              <w:rPr>
+                <w:rFonts w:asciiTheme="minorHAnsi" w:hAnsiTheme="minorHAnsi" w:cstheme="minorHAnsi"/>
+                <w:b w:val="0"/>
+              </w:rPr>
+              <w:t>casoId</w:t>
+            </w:r>
+            <w:proofErr w:type="spellEnd"/>
+            <w:r>
+              <w:rPr>
+                <w:rFonts w:asciiTheme="minorHAnsi" w:hAnsiTheme="minorHAnsi" w:cstheme="minorHAnsi"/>
+                <w:b w:val="0"/>
+              </w:rPr>
+              <w:t>/</w:t>
             </w:r>
             <w:r>
               <w:rPr>
@@ -1872,7 +1929,7 @@
         </w:tc>
         <w:tc>
           <w:tcPr>
-            <w:tcW w:w="1558" w:type="dxa"/>
+            <w:tcW w:w="2904" w:type="dxa"/>
           </w:tcPr>
           <w:p>
             <w:pPr>
@@ -1887,13 +1944,13 @@
               <w:rPr>
                 <w:rFonts w:cstheme="minorHAnsi"/>
               </w:rPr>
-              <w:t>Si</w:t>
-            </w:r>
-          </w:p>
-        </w:tc>
-        <w:tc>
-          <w:tcPr>
-            <w:tcW w:w="1858" w:type="dxa"/>
+              <w:t>-</w:t>
+            </w:r>
+          </w:p>
+        </w:tc>
+        <w:tc>
+          <w:tcPr>
+            <w:tcW w:w="2694" w:type="dxa"/>
           </w:tcPr>
           <w:p>
             <w:pPr>
@@ -1901,12 +1958,14 @@
               <w:jc w:val="center"/>
               <w:cnfStyle w:val="000000000000" w:firstRow="0" w:lastRow="0" w:firstColumn="0" w:lastColumn="0" w:oddVBand="0" w:evenVBand="0" w:oddHBand="0" w:evenHBand="0" w:firstRowFirstColumn="0" w:firstRowLastColumn="0" w:lastRowFirstColumn="0" w:lastRowLastColumn="0"/>
               <w:rPr>
-                <w:rFonts w:cstheme="minorHAnsi"/>
-              </w:rPr>
-            </w:pPr>
-            <w:r>
-              <w:rPr>
-                <w:rFonts w:cstheme="minorHAnsi"/>
+                <w:rFonts w:eastAsiaTheme="majorEastAsia" w:cstheme="minorHAnsi"/>
+                <w:bCs/>
+              </w:rPr>
+            </w:pPr>
+            <w:r>
+              <w:rPr>
+                <w:rFonts w:eastAsiaTheme="majorEastAsia" w:cstheme="minorHAnsi"/>
+                <w:bCs/>
               </w:rPr>
               <w:t>-</w:t>
             </w:r>
@@ -1914,30 +1973,7 @@
         </w:tc>
         <w:tc>
           <w:tcPr>
-            <w:tcW w:w="2605" w:type="dxa"/>
-          </w:tcPr>
-          <w:p>
-            <w:pPr>
-              <w:spacing w:before="120" w:after="120"/>
-              <w:jc w:val="center"/>
-              <w:cnfStyle w:val="000000000000" w:firstRow="0" w:lastRow="0" w:firstColumn="0" w:lastColumn="0" w:oddVBand="0" w:evenVBand="0" w:oddHBand="0" w:evenHBand="0" w:firstRowFirstColumn="0" w:firstRowLastColumn="0" w:lastRowFirstColumn="0" w:lastRowLastColumn="0"/>
-              <w:rPr>
-                <w:rFonts w:eastAsiaTheme="majorEastAsia" w:cstheme="minorHAnsi"/>
-                <w:bCs/>
-              </w:rPr>
-            </w:pPr>
-            <w:r>
-              <w:rPr>
-                <w:rFonts w:eastAsiaTheme="majorEastAsia" w:cstheme="minorHAnsi"/>
-                <w:bCs/>
-              </w:rPr>
-              <w:t>-</w:t>
-            </w:r>
-          </w:p>
-        </w:tc>
-        <w:tc>
-          <w:tcPr>
-            <w:tcW w:w="2709" w:type="dxa"/>
+            <w:tcW w:w="3049" w:type="dxa"/>
           </w:tcPr>
           <w:p>
             <w:pPr>
@@ -1975,15 +2011,41 @@
                 <w:rFonts w:asciiTheme="minorHAnsi" w:hAnsiTheme="minorHAnsi" w:cstheme="minorHAnsi"/>
                 <w:b w:val="0"/>
               </w:rPr>
-              <w:t>/casos/:casoId/</w:t>
-            </w:r>
-            <w:r>
-              <w:rPr>
-                <w:rFonts w:asciiTheme="minorHAnsi" w:hAnsiTheme="minorHAnsi" w:cstheme="minorHAnsi"/>
-                <w:b w:val="0"/>
-              </w:rPr>
-              <w:t>opiniones/:opinionId</w:t>
-            </w:r>
+              <w:lastRenderedPageBreak/>
+              <w:t>/casos/:</w:t>
+            </w:r>
+            <w:proofErr w:type="spellStart"/>
+            <w:r>
+              <w:rPr>
+                <w:rFonts w:asciiTheme="minorHAnsi" w:hAnsiTheme="minorHAnsi" w:cstheme="minorHAnsi"/>
+                <w:b w:val="0"/>
+              </w:rPr>
+              <w:t>casoId</w:t>
+            </w:r>
+            <w:proofErr w:type="spellEnd"/>
+            <w:r>
+              <w:rPr>
+                <w:rFonts w:asciiTheme="minorHAnsi" w:hAnsiTheme="minorHAnsi" w:cstheme="minorHAnsi"/>
+                <w:b w:val="0"/>
+              </w:rPr>
+              <w:t>/</w:t>
+            </w:r>
+            <w:r>
+              <w:rPr>
+                <w:rFonts w:asciiTheme="minorHAnsi" w:hAnsiTheme="minorHAnsi" w:cstheme="minorHAnsi"/>
+                <w:b w:val="0"/>
+              </w:rPr>
+              <w:t>opiniones/:</w:t>
+            </w:r>
+            <w:proofErr w:type="spellStart"/>
+            <w:r>
+              <w:rPr>
+                <w:rFonts w:asciiTheme="minorHAnsi" w:hAnsiTheme="minorHAnsi" w:cstheme="minorHAnsi"/>
+                <w:b w:val="0"/>
+              </w:rPr>
+              <w:t>opinionId</w:t>
+            </w:r>
+            <w:proofErr w:type="spellEnd"/>
           </w:p>
         </w:tc>
         <w:tc>
@@ -2009,7 +2071,7 @@
         </w:tc>
         <w:tc>
           <w:tcPr>
-            <w:tcW w:w="1558" w:type="dxa"/>
+            <w:tcW w:w="2904" w:type="dxa"/>
           </w:tcPr>
           <w:p>
             <w:pPr>
@@ -2024,13 +2086,13 @@
               <w:rPr>
                 <w:rFonts w:cstheme="minorHAnsi"/>
               </w:rPr>
-              <w:t>Si</w:t>
-            </w:r>
-          </w:p>
-        </w:tc>
-        <w:tc>
-          <w:tcPr>
-            <w:tcW w:w="1858" w:type="dxa"/>
+              <w:t>-</w:t>
+            </w:r>
+          </w:p>
+        </w:tc>
+        <w:tc>
+          <w:tcPr>
+            <w:tcW w:w="2694" w:type="dxa"/>
           </w:tcPr>
           <w:p>
             <w:pPr>
@@ -2038,12 +2100,14 @@
               <w:jc w:val="center"/>
               <w:cnfStyle w:val="000000000000" w:firstRow="0" w:lastRow="0" w:firstColumn="0" w:lastColumn="0" w:oddVBand="0" w:evenVBand="0" w:oddHBand="0" w:evenHBand="0" w:firstRowFirstColumn="0" w:firstRowLastColumn="0" w:lastRowFirstColumn="0" w:lastRowLastColumn="0"/>
               <w:rPr>
-                <w:rFonts w:cstheme="minorHAnsi"/>
-              </w:rPr>
-            </w:pPr>
-            <w:r>
-              <w:rPr>
-                <w:rFonts w:cstheme="minorHAnsi"/>
+                <w:rFonts w:eastAsiaTheme="majorEastAsia" w:cstheme="minorHAnsi"/>
+                <w:bCs/>
+              </w:rPr>
+            </w:pPr>
+            <w:r>
+              <w:rPr>
+                <w:rFonts w:eastAsiaTheme="majorEastAsia" w:cstheme="minorHAnsi"/>
+                <w:bCs/>
               </w:rPr>
               <w:t>-</w:t>
             </w:r>
@@ -2051,30 +2115,7 @@
         </w:tc>
         <w:tc>
           <w:tcPr>
-            <w:tcW w:w="2605" w:type="dxa"/>
-          </w:tcPr>
-          <w:p>
-            <w:pPr>
-              <w:spacing w:before="120" w:after="120"/>
-              <w:jc w:val="center"/>
-              <w:cnfStyle w:val="000000000000" w:firstRow="0" w:lastRow="0" w:firstColumn="0" w:lastColumn="0" w:oddVBand="0" w:evenVBand="0" w:oddHBand="0" w:evenHBand="0" w:firstRowFirstColumn="0" w:firstRowLastColumn="0" w:lastRowFirstColumn="0" w:lastRowLastColumn="0"/>
-              <w:rPr>
-                <w:rFonts w:eastAsiaTheme="majorEastAsia" w:cstheme="minorHAnsi"/>
-                <w:bCs/>
-              </w:rPr>
-            </w:pPr>
-            <w:r>
-              <w:rPr>
-                <w:rFonts w:eastAsiaTheme="majorEastAsia" w:cstheme="minorHAnsi"/>
-                <w:bCs/>
-              </w:rPr>
-              <w:t>-</w:t>
-            </w:r>
-          </w:p>
-        </w:tc>
-        <w:tc>
-          <w:tcPr>
-            <w:tcW w:w="2709" w:type="dxa"/>
+            <w:tcW w:w="3049" w:type="dxa"/>
           </w:tcPr>
           <w:p>
             <w:pPr>
@@ -2115,8 +2156,7 @@
               </w:rPr>
               <w:t>/</w:t>
             </w:r>
-            <w:bookmarkStart w:id="0" w:name="_GoBack"/>
-            <w:bookmarkEnd w:id="0"/>
+            <w:proofErr w:type="spellStart"/>
             <w:r>
               <w:rPr>
                 <w:rFonts w:asciiTheme="minorHAnsi" w:hAnsiTheme="minorHAnsi" w:cstheme="minorHAnsi"/>
@@ -2125,6 +2165,7 @@
               </w:rPr>
               <w:t>peers_available</w:t>
             </w:r>
+            <w:proofErr w:type="spellEnd"/>
           </w:p>
         </w:tc>
         <w:tc>
@@ -2150,7 +2191,7 @@
         </w:tc>
         <w:tc>
           <w:tcPr>
-            <w:tcW w:w="1558" w:type="dxa"/>
+            <w:tcW w:w="2904" w:type="dxa"/>
           </w:tcPr>
           <w:p>
             <w:pPr>
@@ -2165,13 +2206,13 @@
               <w:rPr>
                 <w:rFonts w:cstheme="minorHAnsi"/>
               </w:rPr>
-              <w:t>Si</w:t>
-            </w:r>
-          </w:p>
-        </w:tc>
-        <w:tc>
-          <w:tcPr>
-            <w:tcW w:w="1858" w:type="dxa"/>
+              <w:t>-</w:t>
+            </w:r>
+          </w:p>
+        </w:tc>
+        <w:tc>
+          <w:tcPr>
+            <w:tcW w:w="2694" w:type="dxa"/>
           </w:tcPr>
           <w:p>
             <w:pPr>
@@ -2179,12 +2220,14 @@
               <w:jc w:val="center"/>
               <w:cnfStyle w:val="000000000000" w:firstRow="0" w:lastRow="0" w:firstColumn="0" w:lastColumn="0" w:oddVBand="0" w:evenVBand="0" w:oddHBand="0" w:evenHBand="0" w:firstRowFirstColumn="0" w:firstRowLastColumn="0" w:lastRowFirstColumn="0" w:lastRowLastColumn="0"/>
               <w:rPr>
-                <w:rFonts w:cstheme="minorHAnsi"/>
-              </w:rPr>
-            </w:pPr>
-            <w:r>
-              <w:rPr>
-                <w:rFonts w:cstheme="minorHAnsi"/>
+                <w:rFonts w:eastAsiaTheme="majorEastAsia" w:cstheme="minorHAnsi"/>
+                <w:bCs/>
+              </w:rPr>
+            </w:pPr>
+            <w:r>
+              <w:rPr>
+                <w:rFonts w:eastAsiaTheme="majorEastAsia" w:cstheme="minorHAnsi"/>
+                <w:bCs/>
               </w:rPr>
               <w:t>-</w:t>
             </w:r>
@@ -2192,30 +2235,7 @@
         </w:tc>
         <w:tc>
           <w:tcPr>
-            <w:tcW w:w="2605" w:type="dxa"/>
-          </w:tcPr>
-          <w:p>
-            <w:pPr>
-              <w:spacing w:before="120" w:after="120"/>
-              <w:jc w:val="center"/>
-              <w:cnfStyle w:val="000000000000" w:firstRow="0" w:lastRow="0" w:firstColumn="0" w:lastColumn="0" w:oddVBand="0" w:evenVBand="0" w:oddHBand="0" w:evenHBand="0" w:firstRowFirstColumn="0" w:firstRowLastColumn="0" w:lastRowFirstColumn="0" w:lastRowLastColumn="0"/>
-              <w:rPr>
-                <w:rFonts w:eastAsiaTheme="majorEastAsia" w:cstheme="minorHAnsi"/>
-                <w:bCs/>
-              </w:rPr>
-            </w:pPr>
-            <w:r>
-              <w:rPr>
-                <w:rFonts w:eastAsiaTheme="majorEastAsia" w:cstheme="minorHAnsi"/>
-                <w:bCs/>
-              </w:rPr>
-              <w:t>-</w:t>
-            </w:r>
-          </w:p>
-        </w:tc>
-        <w:tc>
-          <w:tcPr>
-            <w:tcW w:w="2709" w:type="dxa"/>
+            <w:tcW w:w="3049" w:type="dxa"/>
           </w:tcPr>
           <w:p>
             <w:pPr>
@@ -2261,7 +2281,21 @@
         </w:tc>
         <w:tc>
           <w:tcPr>
-            <w:tcW w:w="1558" w:type="dxa"/>
+            <w:tcW w:w="2904" w:type="dxa"/>
+          </w:tcPr>
+          <w:p>
+            <w:pPr>
+              <w:spacing w:before="120" w:after="120"/>
+              <w:cnfStyle w:val="000000000000" w:firstRow="0" w:lastRow="0" w:firstColumn="0" w:lastColumn="0" w:oddVBand="0" w:evenVBand="0" w:oddHBand="0" w:evenHBand="0" w:firstRowFirstColumn="0" w:firstRowLastColumn="0" w:lastRowFirstColumn="0" w:lastRowLastColumn="0"/>
+              <w:rPr>
+                <w:rFonts w:cstheme="minorHAnsi"/>
+              </w:rPr>
+            </w:pPr>
+          </w:p>
+        </w:tc>
+        <w:tc>
+          <w:tcPr>
+            <w:tcW w:w="2694" w:type="dxa"/>
           </w:tcPr>
           <w:p>
             <w:pPr>
@@ -2269,28 +2303,76 @@
               <w:jc w:val="center"/>
               <w:cnfStyle w:val="000000000000" w:firstRow="0" w:lastRow="0" w:firstColumn="0" w:lastColumn="0" w:oddVBand="0" w:evenVBand="0" w:oddHBand="0" w:evenHBand="0" w:firstRowFirstColumn="0" w:firstRowLastColumn="0" w:lastRowFirstColumn="0" w:lastRowLastColumn="0"/>
               <w:rPr>
-                <w:rFonts w:cstheme="minorHAnsi"/>
-              </w:rPr>
-            </w:pPr>
-          </w:p>
-        </w:tc>
-        <w:tc>
-          <w:tcPr>
-            <w:tcW w:w="1858" w:type="dxa"/>
-          </w:tcPr>
-          <w:p>
-            <w:pPr>
-              <w:spacing w:before="120" w:after="120"/>
-              <w:cnfStyle w:val="000000000000" w:firstRow="0" w:lastRow="0" w:firstColumn="0" w:lastColumn="0" w:oddVBand="0" w:evenVBand="0" w:oddHBand="0" w:evenHBand="0" w:firstRowFirstColumn="0" w:firstRowLastColumn="0" w:lastRowFirstColumn="0" w:lastRowLastColumn="0"/>
-              <w:rPr>
-                <w:rFonts w:cstheme="minorHAnsi"/>
-              </w:rPr>
-            </w:pPr>
-          </w:p>
-        </w:tc>
-        <w:tc>
-          <w:tcPr>
-            <w:tcW w:w="2605" w:type="dxa"/>
+                <w:rFonts w:eastAsiaTheme="majorEastAsia" w:cstheme="minorHAnsi"/>
+                <w:bCs/>
+              </w:rPr>
+            </w:pPr>
+          </w:p>
+        </w:tc>
+        <w:tc>
+          <w:tcPr>
+            <w:tcW w:w="3049" w:type="dxa"/>
+          </w:tcPr>
+          <w:p>
+            <w:pPr>
+              <w:spacing w:before="120" w:after="120"/>
+              <w:cnfStyle w:val="000000000000" w:firstRow="0" w:lastRow="0" w:firstColumn="0" w:lastColumn="0" w:oddVBand="0" w:evenVBand="0" w:oddHBand="0" w:evenHBand="0" w:firstRowFirstColumn="0" w:firstRowLastColumn="0" w:lastRowFirstColumn="0" w:lastRowLastColumn="0"/>
+              <w:rPr>
+                <w:rFonts w:cstheme="minorHAnsi"/>
+              </w:rPr>
+            </w:pPr>
+          </w:p>
+        </w:tc>
+      </w:tr>
+      <w:tr>
+        <w:tc>
+          <w:tcPr>
+            <w:cnfStyle w:val="001000000000" w:firstRow="0" w:lastRow="0" w:firstColumn="1" w:lastColumn="0" w:oddVBand="0" w:evenVBand="0" w:oddHBand="0" w:evenHBand="0" w:firstRowFirstColumn="0" w:firstRowLastColumn="0" w:lastRowFirstColumn="0" w:lastRowLastColumn="0"/>
+            <w:tcW w:w="3568" w:type="dxa"/>
+          </w:tcPr>
+          <w:p>
+            <w:pPr>
+              <w:spacing w:before="120" w:after="120"/>
+              <w:rPr>
+                <w:rFonts w:cstheme="minorHAnsi"/>
+                <w:b w:val="0"/>
+              </w:rPr>
+            </w:pPr>
+            <w:r>
+              <w:rPr>
+                <w:rFonts w:asciiTheme="minorHAnsi" w:hAnsiTheme="minorHAnsi" w:cstheme="minorHAnsi"/>
+                <w:b w:val="0"/>
+              </w:rPr>
+              <w:t>/casos/:</w:t>
+            </w:r>
+            <w:proofErr w:type="spellStart"/>
+            <w:r>
+              <w:rPr>
+                <w:rFonts w:asciiTheme="minorHAnsi" w:hAnsiTheme="minorHAnsi" w:cstheme="minorHAnsi"/>
+                <w:b w:val="0"/>
+              </w:rPr>
+              <w:t>casoId</w:t>
+            </w:r>
+            <w:proofErr w:type="spellEnd"/>
+            <w:r>
+              <w:rPr>
+                <w:rFonts w:asciiTheme="minorHAnsi" w:hAnsiTheme="minorHAnsi" w:cstheme="minorHAnsi"/>
+                <w:b w:val="0"/>
+              </w:rPr>
+              <w:t>/</w:t>
+            </w:r>
+            <w:r>
+              <w:rPr>
+                <w:rFonts w:asciiTheme="minorHAnsi" w:hAnsiTheme="minorHAnsi" w:cstheme="minorHAnsi"/>
+                <w:b w:val="0"/>
+              </w:rPr>
+              <w:t>opiniones</w:t>
+            </w:r>
+          </w:p>
+        </w:tc>
+        <w:tc>
+          <w:tcPr>
+            <w:tcW w:w="1007" w:type="dxa"/>
           </w:tcPr>
           <w:p>
             <w:pPr>
@@ -2298,24 +2380,173 @@
               <w:jc w:val="center"/>
               <w:cnfStyle w:val="000000000000" w:firstRow="0" w:lastRow="0" w:firstColumn="0" w:lastColumn="0" w:oddVBand="0" w:evenVBand="0" w:oddHBand="0" w:evenHBand="0" w:firstRowFirstColumn="0" w:firstRowLastColumn="0" w:lastRowFirstColumn="0" w:lastRowLastColumn="0"/>
               <w:rPr>
-                <w:rFonts w:eastAsiaTheme="majorEastAsia" w:cstheme="minorHAnsi"/>
-                <w:bCs/>
-              </w:rPr>
-            </w:pPr>
-          </w:p>
-        </w:tc>
-        <w:tc>
-          <w:tcPr>
-            <w:tcW w:w="2709" w:type="dxa"/>
-          </w:tcPr>
-          <w:p>
-            <w:pPr>
-              <w:spacing w:before="120" w:after="120"/>
-              <w:cnfStyle w:val="000000000000" w:firstRow="0" w:lastRow="0" w:firstColumn="0" w:lastColumn="0" w:oddVBand="0" w:evenVBand="0" w:oddHBand="0" w:evenHBand="0" w:firstRowFirstColumn="0" w:firstRowLastColumn="0" w:lastRowFirstColumn="0" w:lastRowLastColumn="0"/>
-              <w:rPr>
-                <w:rFonts w:cstheme="minorHAnsi"/>
-              </w:rPr>
-            </w:pPr>
+                <w:rFonts w:cstheme="minorHAnsi"/>
+              </w:rPr>
+            </w:pPr>
+            <w:r>
+              <w:rPr>
+                <w:rFonts w:cstheme="minorHAnsi"/>
+              </w:rPr>
+              <w:t>/POST</w:t>
+            </w:r>
+          </w:p>
+        </w:tc>
+        <w:tc>
+          <w:tcPr>
+            <w:tcW w:w="2904" w:type="dxa"/>
+          </w:tcPr>
+          <w:p>
+            <w:pPr>
+              <w:pStyle w:val="Prrafodelista"/>
+              <w:numPr>
+                <w:ilvl w:val="0"/>
+                <w:numId w:val="1"/>
+              </w:numPr>
+              <w:spacing w:before="120" w:after="120"/>
+              <w:ind w:left="190" w:hanging="190"/>
+              <w:cnfStyle w:val="000000000000" w:firstRow="0" w:lastRow="0" w:firstColumn="0" w:lastColumn="0" w:oddVBand="0" w:evenVBand="0" w:oddHBand="0" w:evenHBand="0" w:firstRowFirstColumn="0" w:firstRowLastColumn="0" w:lastRowFirstColumn="0" w:lastRowLastColumn="0"/>
+              <w:rPr>
+                <w:rFonts w:cstheme="minorHAnsi"/>
+              </w:rPr>
+            </w:pPr>
+            <w:proofErr w:type="spellStart"/>
+            <w:r>
+              <w:rPr>
+                <w:rFonts w:cstheme="minorHAnsi"/>
+                <w:b/>
+              </w:rPr>
+              <w:t>version</w:t>
+            </w:r>
+            <w:proofErr w:type="spellEnd"/>
+          </w:p>
+          <w:p>
+            <w:pPr>
+              <w:pStyle w:val="Prrafodelista"/>
+              <w:numPr>
+                <w:ilvl w:val="0"/>
+                <w:numId w:val="1"/>
+              </w:numPr>
+              <w:spacing w:before="120" w:after="120"/>
+              <w:ind w:left="190" w:hanging="190"/>
+              <w:cnfStyle w:val="000000000000" w:firstRow="0" w:lastRow="0" w:firstColumn="0" w:lastColumn="0" w:oddVBand="0" w:evenVBand="0" w:oddHBand="0" w:evenHBand="0" w:firstRowFirstColumn="0" w:firstRowLastColumn="0" w:lastRowFirstColumn="0" w:lastRowLastColumn="0"/>
+              <w:rPr>
+                <w:rFonts w:cstheme="minorHAnsi"/>
+              </w:rPr>
+            </w:pPr>
+            <w:proofErr w:type="spellStart"/>
+            <w:r>
+              <w:rPr>
+                <w:rFonts w:cstheme="minorHAnsi"/>
+                <w:b/>
+              </w:rPr>
+              <w:t>cuerpo_opinion</w:t>
+            </w:r>
+            <w:proofErr w:type="spellEnd"/>
+          </w:p>
+          <w:p>
+            <w:pPr>
+              <w:pStyle w:val="Prrafodelista"/>
+              <w:numPr>
+                <w:ilvl w:val="0"/>
+                <w:numId w:val="1"/>
+              </w:numPr>
+              <w:spacing w:before="120" w:after="120"/>
+              <w:ind w:left="190" w:hanging="190"/>
+              <w:cnfStyle w:val="000000000000" w:firstRow="0" w:lastRow="0" w:firstColumn="0" w:lastColumn="0" w:oddVBand="0" w:evenVBand="0" w:oddHBand="0" w:evenHBand="0" w:firstRowFirstColumn="0" w:firstRowLastColumn="0" w:lastRowFirstColumn="0" w:lastRowLastColumn="0"/>
+              <w:rPr>
+                <w:rFonts w:cstheme="minorHAnsi"/>
+              </w:rPr>
+            </w:pPr>
+            <w:proofErr w:type="spellStart"/>
+            <w:r>
+              <w:rPr>
+                <w:rFonts w:cstheme="minorHAnsi"/>
+                <w:b/>
+              </w:rPr>
+              <w:t>estado_opinion</w:t>
+            </w:r>
+            <w:proofErr w:type="spellEnd"/>
+            <w:r>
+              <w:rPr>
+                <w:rFonts w:cstheme="minorHAnsi"/>
+                <w:b/>
+              </w:rPr>
+              <w:t xml:space="preserve"> </w:t>
+            </w:r>
+            <w:r>
+              <w:rPr>
+                <w:rFonts w:cstheme="minorHAnsi"/>
+                <w:i/>
+              </w:rPr>
+              <w:t>(opcional)</w:t>
+            </w:r>
+          </w:p>
+          <w:p>
+            <w:pPr>
+              <w:pStyle w:val="Prrafodelista"/>
+              <w:numPr>
+                <w:ilvl w:val="0"/>
+                <w:numId w:val="1"/>
+              </w:numPr>
+              <w:spacing w:before="120" w:after="120"/>
+              <w:ind w:left="190" w:hanging="190"/>
+              <w:cnfStyle w:val="000000000000" w:firstRow="0" w:lastRow="0" w:firstColumn="0" w:lastColumn="0" w:oddVBand="0" w:evenVBand="0" w:oddHBand="0" w:evenHBand="0" w:firstRowFirstColumn="0" w:firstRowLastColumn="0" w:lastRowFirstColumn="0" w:lastRowLastColumn="0"/>
+              <w:rPr>
+                <w:rFonts w:cstheme="minorHAnsi"/>
+              </w:rPr>
+            </w:pPr>
+            <w:proofErr w:type="spellStart"/>
+            <w:r>
+              <w:rPr>
+                <w:rFonts w:cstheme="minorHAnsi"/>
+                <w:b/>
+              </w:rPr>
+              <w:t>nombre_opinion</w:t>
+            </w:r>
+            <w:proofErr w:type="spellEnd"/>
+          </w:p>
+        </w:tc>
+        <w:tc>
+          <w:tcPr>
+            <w:tcW w:w="2694" w:type="dxa"/>
+          </w:tcPr>
+          <w:p>
+            <w:pPr>
+              <w:spacing w:before="120" w:after="120"/>
+              <w:jc w:val="center"/>
+              <w:cnfStyle w:val="000000000000" w:firstRow="0" w:lastRow="0" w:firstColumn="0" w:lastColumn="0" w:oddVBand="0" w:evenVBand="0" w:oddHBand="0" w:evenHBand="0" w:firstRowFirstColumn="0" w:firstRowLastColumn="0" w:lastRowFirstColumn="0" w:lastRowLastColumn="0"/>
+              <w:rPr>
+                <w:rFonts w:eastAsiaTheme="majorEastAsia" w:cstheme="minorHAnsi"/>
+                <w:bCs/>
+              </w:rPr>
+            </w:pPr>
+            <w:r>
+              <w:rPr>
+                <w:rFonts w:eastAsiaTheme="majorEastAsia" w:cstheme="minorHAnsi"/>
+                <w:bCs/>
+              </w:rPr>
+              <w:t>-</w:t>
+            </w:r>
+          </w:p>
+        </w:tc>
+        <w:tc>
+          <w:tcPr>
+            <w:tcW w:w="3049" w:type="dxa"/>
+          </w:tcPr>
+          <w:p>
+            <w:pPr>
+              <w:spacing w:before="120" w:after="120"/>
+              <w:cnfStyle w:val="000000000000" w:firstRow="0" w:lastRow="0" w:firstColumn="0" w:lastColumn="0" w:oddVBand="0" w:evenVBand="0" w:oddHBand="0" w:evenHBand="0" w:firstRowFirstColumn="0" w:firstRowLastColumn="0" w:lastRowFirstColumn="0" w:lastRowLastColumn="0"/>
+              <w:rPr>
+                <w:rFonts w:cstheme="minorHAnsi"/>
+              </w:rPr>
+            </w:pPr>
+            <w:r>
+              <w:rPr>
+                <w:rFonts w:cstheme="minorHAnsi"/>
+              </w:rPr>
+              <w:t>Crea una opinión a un caso.</w:t>
+            </w:r>
           </w:p>
         </w:tc>
       </w:tr>
@@ -4332,7 +4563,7 @@
 </file>
 
 <file path=customXml/itemProps1.xml><?xml version="1.0" encoding="utf-8"?>
-<ds:datastoreItem xmlns:ds="http://schemas.openxmlformats.org/officeDocument/2006/customXml" ds:itemID="{D7E83B80-A58B-4D3B-9D77-5AC263F77D2E}">
+<ds:datastoreItem xmlns:ds="http://schemas.openxmlformats.org/officeDocument/2006/customXml" ds:itemID="{DCE98F20-4D79-42AA-9481-9B079FB34123}">
   <ds:schemaRefs>
     <ds:schemaRef ds:uri="http://schemas.openxmlformats.org/officeDocument/2006/bibliography"/>
   </ds:schemaRefs>

</xml_diff>

<commit_message>
Avances en casos, archivos y opiniones Inicio con el peerStatus nuevos querys para la modificacion a la BD de sos_triaje
</commit_message>
<xml_diff>
--- a/sos_triaje/protected/docs/Documentación del API sos_triaje.docx
+++ b/sos_triaje/protected/docs/Documentación del API sos_triaje.docx
@@ -4,7 +4,7 @@
   <w:body>
     <w:p>
       <w:pPr>
-        <w:pStyle w:val="Title"/>
+        <w:pStyle w:val="Ttulo"/>
         <w:jc w:val="center"/>
         <w:rPr>
           <w:rFonts w:asciiTheme="minorHAnsi" w:hAnsiTheme="minorHAnsi" w:cstheme="minorHAnsi"/>
@@ -27,7 +27,7 @@
     </w:p>
     <w:p>
       <w:pPr>
-        <w:pStyle w:val="Heading1"/>
+        <w:pStyle w:val="Ttulo1"/>
       </w:pPr>
       <w:r>
         <w:t>Observaciones</w:t>
@@ -38,7 +38,7 @@
     </w:p>
     <w:p>
       <w:pPr>
-        <w:pStyle w:val="ListParagraph"/>
+        <w:pStyle w:val="Prrafodelista"/>
         <w:numPr>
           <w:ilvl w:val="0"/>
           <w:numId w:val="3"/>
@@ -57,7 +57,7 @@
     </w:p>
     <w:p>
       <w:pPr>
-        <w:pStyle w:val="ListParagraph"/>
+        <w:pStyle w:val="Prrafodelista"/>
         <w:numPr>
           <w:ilvl w:val="0"/>
           <w:numId w:val="3"/>
@@ -152,7 +152,7 @@
     </w:p>
     <w:p>
       <w:pPr>
-        <w:pStyle w:val="ListParagraph"/>
+        <w:pStyle w:val="Prrafodelista"/>
         <w:numPr>
           <w:ilvl w:val="0"/>
           <w:numId w:val="3"/>
@@ -183,7 +183,7 @@
     </w:p>
     <w:p>
       <w:pPr>
-        <w:pStyle w:val="ListParagraph"/>
+        <w:pStyle w:val="Prrafodelista"/>
         <w:numPr>
           <w:ilvl w:val="0"/>
           <w:numId w:val="3"/>
@@ -257,7 +257,7 @@
     </w:p>
     <w:p>
       <w:pPr>
-        <w:pStyle w:val="ListParagraph"/>
+        <w:pStyle w:val="Prrafodelista"/>
         <w:ind w:left="426"/>
         <w:rPr>
           <w:rFonts w:cstheme="minorHAnsi"/>
@@ -266,7 +266,7 @@
     </w:p>
     <w:tbl>
       <w:tblPr>
-        <w:tblStyle w:val="LightGrid"/>
+        <w:tblStyle w:val="Cuadrculaclara"/>
         <w:tblW w:w="13222" w:type="dxa"/>
         <w:tblLayout w:type="fixed"/>
         <w:tblLook w:val="06A0" w:firstRow="1" w:lastRow="0" w:firstColumn="1" w:lastColumn="0" w:noHBand="1" w:noVBand="1"/>
@@ -383,21 +383,21 @@
             </w:pPr>
             <w:r>
               <w:rPr>
-                <w:rFonts w:cstheme="minorHAnsi"/>
+                <w:rFonts w:asciiTheme="minorHAnsi" w:hAnsiTheme="minorHAnsi" w:cstheme="minorHAnsi"/>
               </w:rPr>
               <w:t>/POST (</w:t>
             </w:r>
             <w:proofErr w:type="spellStart"/>
             <w:r>
               <w:rPr>
-                <w:rFonts w:cstheme="minorHAnsi"/>
+                <w:rFonts w:asciiTheme="minorHAnsi" w:hAnsiTheme="minorHAnsi" w:cstheme="minorHAnsi"/>
               </w:rPr>
               <w:t>Create</w:t>
             </w:r>
             <w:proofErr w:type="spellEnd"/>
             <w:r>
               <w:rPr>
-                <w:rFonts w:cstheme="minorHAnsi"/>
+                <w:rFonts w:asciiTheme="minorHAnsi" w:hAnsiTheme="minorHAnsi" w:cstheme="minorHAnsi"/>
               </w:rPr>
               <w:t>)</w:t>
             </w:r>
@@ -460,7 +460,7 @@
           </w:tcPr>
           <w:p>
             <w:pPr>
-              <w:pStyle w:val="ListParagraph"/>
+              <w:pStyle w:val="Prrafodelista"/>
               <w:numPr>
                 <w:ilvl w:val="0"/>
                 <w:numId w:val="1"/>
@@ -504,17 +504,17 @@
           </w:p>
           <w:p>
             <w:pPr>
-              <w:pStyle w:val="ListParagraph"/>
-              <w:spacing w:before="120" w:after="120"/>
-              <w:cnfStyle w:val="000000000000" w:firstRow="0" w:lastRow="0" w:firstColumn="0" w:lastColumn="0" w:oddVBand="0" w:evenVBand="0" w:oddHBand="0" w:evenHBand="0" w:firstRowFirstColumn="0" w:firstRowLastColumn="0" w:lastRowFirstColumn="0" w:lastRowLastColumn="0"/>
-              <w:rPr>
-                <w:rFonts w:cstheme="minorHAnsi"/>
-              </w:rPr>
-            </w:pPr>
-          </w:p>
-          <w:p>
-            <w:pPr>
-              <w:pStyle w:val="ListParagraph"/>
+              <w:pStyle w:val="Prrafodelista"/>
+              <w:spacing w:before="120" w:after="120"/>
+              <w:cnfStyle w:val="000000000000" w:firstRow="0" w:lastRow="0" w:firstColumn="0" w:lastColumn="0" w:oddVBand="0" w:evenVBand="0" w:oddHBand="0" w:evenHBand="0" w:firstRowFirstColumn="0" w:firstRowLastColumn="0" w:lastRowFirstColumn="0" w:lastRowLastColumn="0"/>
+              <w:rPr>
+                <w:rFonts w:cstheme="minorHAnsi"/>
+              </w:rPr>
+            </w:pPr>
+          </w:p>
+          <w:p>
+            <w:pPr>
+              <w:pStyle w:val="Prrafodelista"/>
               <w:numPr>
                 <w:ilvl w:val="0"/>
                 <w:numId w:val="1"/>
@@ -613,39 +613,16 @@
             <w:pPr>
               <w:spacing w:before="120" w:after="120"/>
               <w:rPr>
-                <w:rFonts w:cstheme="minorHAnsi"/>
-                <w:b w:val="0"/>
-              </w:rPr>
-            </w:pPr>
-            <w:r>
-              <w:rPr>
-                <w:rFonts w:asciiTheme="minorHAnsi" w:hAnsiTheme="minorHAnsi" w:cstheme="minorHAnsi"/>
-                <w:b w:val="0"/>
-              </w:rPr>
-              <w:t>/casos/:</w:t>
-            </w:r>
-            <w:proofErr w:type="spellStart"/>
-            <w:r>
-              <w:rPr>
-                <w:rFonts w:asciiTheme="minorHAnsi" w:hAnsiTheme="minorHAnsi" w:cstheme="minorHAnsi"/>
-                <w:b w:val="0"/>
-              </w:rPr>
-              <w:t>casoId</w:t>
-            </w:r>
-            <w:proofErr w:type="spellEnd"/>
-            <w:r>
-              <w:rPr>
-                <w:rFonts w:asciiTheme="minorHAnsi" w:hAnsiTheme="minorHAnsi" w:cstheme="minorHAnsi"/>
-                <w:b w:val="0"/>
-              </w:rPr>
-              <w:t>/</w:t>
-            </w:r>
-            <w:r>
-              <w:rPr>
-                <w:rFonts w:asciiTheme="minorHAnsi" w:hAnsiTheme="minorHAnsi" w:cstheme="minorHAnsi"/>
-                <w:b w:val="0"/>
-              </w:rPr>
-              <w:t>opiniones</w:t>
+                <w:rFonts w:asciiTheme="minorHAnsi" w:hAnsiTheme="minorHAnsi" w:cstheme="minorHAnsi"/>
+                <w:b w:val="0"/>
+              </w:rPr>
+            </w:pPr>
+            <w:r>
+              <w:rPr>
+                <w:rFonts w:asciiTheme="minorHAnsi" w:hAnsiTheme="minorHAnsi" w:cstheme="minorHAnsi"/>
+                <w:b w:val="0"/>
+              </w:rPr>
+              <w:t>/casos</w:t>
             </w:r>
           </w:p>
         </w:tc>
@@ -655,7 +632,7 @@
           </w:tcPr>
           <w:p>
             <w:pPr>
-              <w:pStyle w:val="ListParagraph"/>
+              <w:pStyle w:val="Prrafodelista"/>
               <w:numPr>
                 <w:ilvl w:val="0"/>
                 <w:numId w:val="1"/>
@@ -665,6 +642,7 @@
               <w:cnfStyle w:val="000000000000" w:firstRow="0" w:lastRow="0" w:firstColumn="0" w:lastColumn="0" w:oddVBand="0" w:evenVBand="0" w:oddHBand="0" w:evenHBand="0" w:firstRowFirstColumn="0" w:firstRowLastColumn="0" w:lastRowFirstColumn="0" w:lastRowLastColumn="0"/>
               <w:rPr>
                 <w:rFonts w:cstheme="minorHAnsi"/>
+                <w:b/>
               </w:rPr>
             </w:pPr>
             <w:proofErr w:type="spellStart"/>
@@ -679,7 +657,7 @@
           </w:p>
           <w:p>
             <w:pPr>
-              <w:pStyle w:val="ListParagraph"/>
+              <w:pStyle w:val="Prrafodelista"/>
               <w:numPr>
                 <w:ilvl w:val="0"/>
                 <w:numId w:val="1"/>
@@ -689,6 +667,7 @@
               <w:cnfStyle w:val="000000000000" w:firstRow="0" w:lastRow="0" w:firstColumn="0" w:lastColumn="0" w:oddVBand="0" w:evenVBand="0" w:oddHBand="0" w:evenHBand="0" w:firstRowFirstColumn="0" w:firstRowLastColumn="0" w:lastRowFirstColumn="0" w:lastRowLastColumn="0"/>
               <w:rPr>
                 <w:rFonts w:cstheme="minorHAnsi"/>
+                <w:b/>
               </w:rPr>
             </w:pPr>
             <w:proofErr w:type="spellStart"/>
@@ -697,13 +676,27 @@
                 <w:rFonts w:cstheme="minorHAnsi"/>
                 <w:b/>
               </w:rPr>
-              <w:t>cuerpo_opinion</w:t>
+              <w:t>centro_id</w:t>
             </w:r>
             <w:proofErr w:type="spellEnd"/>
-          </w:p>
-          <w:p>
-            <w:pPr>
-              <w:pStyle w:val="ListParagraph"/>
+            <w:r>
+              <w:rPr>
+                <w:rFonts w:cstheme="minorHAnsi"/>
+                <w:b/>
+              </w:rPr>
+              <w:t xml:space="preserve"> </w:t>
+            </w:r>
+            <w:r>
+              <w:rPr>
+                <w:rFonts w:cstheme="minorHAnsi"/>
+                <w:i/>
+              </w:rPr>
+              <w:t>(opcional)</w:t>
+            </w:r>
+          </w:p>
+          <w:p>
+            <w:pPr>
+              <w:pStyle w:val="Prrafodelista"/>
               <w:numPr>
                 <w:ilvl w:val="0"/>
                 <w:numId w:val="1"/>
@@ -713,6 +706,7 @@
               <w:cnfStyle w:val="000000000000" w:firstRow="0" w:lastRow="0" w:firstColumn="0" w:lastColumn="0" w:oddVBand="0" w:evenVBand="0" w:oddHBand="0" w:evenHBand="0" w:firstRowFirstColumn="0" w:firstRowLastColumn="0" w:lastRowFirstColumn="0" w:lastRowLastColumn="0"/>
               <w:rPr>
                 <w:rFonts w:cstheme="minorHAnsi"/>
+                <w:b/>
               </w:rPr>
             </w:pPr>
             <w:proofErr w:type="spellStart"/>
@@ -721,27 +715,13 @@
                 <w:rFonts w:cstheme="minorHAnsi"/>
                 <w:b/>
               </w:rPr>
-              <w:t>estado_opinion</w:t>
+              <w:t>descripcion</w:t>
             </w:r>
             <w:proofErr w:type="spellEnd"/>
-            <w:r>
-              <w:rPr>
-                <w:rFonts w:cstheme="minorHAnsi"/>
-                <w:b/>
-              </w:rPr>
-              <w:t xml:space="preserve"> </w:t>
-            </w:r>
-            <w:r>
-              <w:rPr>
-                <w:rFonts w:cstheme="minorHAnsi"/>
-                <w:i/>
-              </w:rPr>
-              <w:t>(opcional)</w:t>
-            </w:r>
-          </w:p>
-          <w:p>
-            <w:pPr>
-              <w:pStyle w:val="ListParagraph"/>
+          </w:p>
+          <w:p>
+            <w:pPr>
+              <w:pStyle w:val="Prrafodelista"/>
               <w:numPr>
                 <w:ilvl w:val="0"/>
                 <w:numId w:val="1"/>
@@ -751,6 +731,401 @@
               <w:cnfStyle w:val="000000000000" w:firstRow="0" w:lastRow="0" w:firstColumn="0" w:lastColumn="0" w:oddVBand="0" w:evenVBand="0" w:oddHBand="0" w:evenHBand="0" w:firstRowFirstColumn="0" w:firstRowLastColumn="0" w:lastRowFirstColumn="0" w:lastRowLastColumn="0"/>
               <w:rPr>
                 <w:rFonts w:cstheme="minorHAnsi"/>
+                <w:b/>
+              </w:rPr>
+            </w:pPr>
+            <w:proofErr w:type="spellStart"/>
+            <w:r>
+              <w:rPr>
+                <w:rFonts w:cstheme="minorHAnsi"/>
+                <w:b/>
+              </w:rPr>
+              <w:t>fecha_solucion</w:t>
+            </w:r>
+            <w:proofErr w:type="spellEnd"/>
+            <w:r>
+              <w:rPr>
+                <w:rFonts w:cstheme="minorHAnsi"/>
+                <w:b/>
+              </w:rPr>
+              <w:t xml:space="preserve"> </w:t>
+            </w:r>
+            <w:r>
+              <w:rPr>
+                <w:rFonts w:cstheme="minorHAnsi"/>
+                <w:i/>
+              </w:rPr>
+              <w:t>(opcional)</w:t>
+            </w:r>
+          </w:p>
+          <w:p>
+            <w:pPr>
+              <w:pStyle w:val="Prrafodelista"/>
+              <w:numPr>
+                <w:ilvl w:val="0"/>
+                <w:numId w:val="1"/>
+              </w:numPr>
+              <w:spacing w:before="120" w:after="120"/>
+              <w:ind w:left="190" w:hanging="190"/>
+              <w:cnfStyle w:val="000000000000" w:firstRow="0" w:lastRow="0" w:firstColumn="0" w:lastColumn="0" w:oddVBand="0" w:evenVBand="0" w:oddHBand="0" w:evenHBand="0" w:firstRowFirstColumn="0" w:firstRowLastColumn="0" w:lastRowFirstColumn="0" w:lastRowLastColumn="0"/>
+              <w:rPr>
+                <w:rFonts w:cstheme="minorHAnsi"/>
+                <w:b/>
+              </w:rPr>
+            </w:pPr>
+            <w:proofErr w:type="spellStart"/>
+            <w:r>
+              <w:rPr>
+                <w:rFonts w:cstheme="minorHAnsi"/>
+                <w:b/>
+              </w:rPr>
+              <w:t>id_casosos</w:t>
+            </w:r>
+            <w:proofErr w:type="spellEnd"/>
+            <w:r>
+              <w:rPr>
+                <w:rFonts w:cstheme="minorHAnsi"/>
+                <w:b/>
+              </w:rPr>
+              <w:t xml:space="preserve"> </w:t>
+            </w:r>
+            <w:r>
+              <w:rPr>
+                <w:rFonts w:cstheme="minorHAnsi"/>
+                <w:i/>
+              </w:rPr>
+              <w:t>(opcional)</w:t>
+            </w:r>
+          </w:p>
+          <w:p>
+            <w:pPr>
+              <w:pStyle w:val="Prrafodelista"/>
+              <w:numPr>
+                <w:ilvl w:val="0"/>
+                <w:numId w:val="1"/>
+              </w:numPr>
+              <w:spacing w:before="120" w:after="120"/>
+              <w:ind w:left="190" w:hanging="190"/>
+              <w:cnfStyle w:val="000000000000" w:firstRow="0" w:lastRow="0" w:firstColumn="0" w:lastColumn="0" w:oddVBand="0" w:evenVBand="0" w:oddHBand="0" w:evenHBand="0" w:firstRowFirstColumn="0" w:firstRowLastColumn="0" w:lastRowFirstColumn="0" w:lastRowLastColumn="0"/>
+              <w:rPr>
+                <w:rFonts w:cstheme="minorHAnsi"/>
+                <w:b/>
+              </w:rPr>
+            </w:pPr>
+            <w:proofErr w:type="spellStart"/>
+            <w:r>
+              <w:rPr>
+                <w:rFonts w:cstheme="minorHAnsi"/>
+                <w:b/>
+              </w:rPr>
+              <w:t>paciente_id</w:t>
+            </w:r>
+            <w:proofErr w:type="spellEnd"/>
+            <w:r>
+              <w:rPr>
+                <w:rFonts w:cstheme="minorHAnsi"/>
+                <w:b/>
+              </w:rPr>
+              <w:t xml:space="preserve"> </w:t>
+            </w:r>
+            <w:r>
+              <w:rPr>
+                <w:rFonts w:cstheme="minorHAnsi"/>
+                <w:i/>
+              </w:rPr>
+              <w:t>(</w:t>
+            </w:r>
+            <w:r>
+              <w:rPr>
+                <w:rFonts w:cstheme="minorHAnsi"/>
+                <w:i/>
+              </w:rPr>
+              <w:t>Default = 0</w:t>
+            </w:r>
+            <w:r>
+              <w:rPr>
+                <w:rFonts w:cstheme="minorHAnsi"/>
+                <w:i/>
+              </w:rPr>
+              <w:t>)</w:t>
+            </w:r>
+          </w:p>
+          <w:p>
+            <w:pPr>
+              <w:pStyle w:val="Prrafodelista"/>
+              <w:numPr>
+                <w:ilvl w:val="0"/>
+                <w:numId w:val="1"/>
+              </w:numPr>
+              <w:spacing w:before="120" w:after="120"/>
+              <w:ind w:left="190" w:hanging="190"/>
+              <w:cnfStyle w:val="000000000000" w:firstRow="0" w:lastRow="0" w:firstColumn="0" w:lastColumn="0" w:oddVBand="0" w:evenVBand="0" w:oddHBand="0" w:evenHBand="0" w:firstRowFirstColumn="0" w:firstRowLastColumn="0" w:lastRowFirstColumn="0" w:lastRowLastColumn="0"/>
+              <w:rPr>
+                <w:rFonts w:cstheme="minorHAnsi"/>
+                <w:b/>
+              </w:rPr>
+            </w:pPr>
+            <w:proofErr w:type="spellStart"/>
+            <w:r>
+              <w:rPr>
+                <w:rFonts w:cstheme="minorHAnsi"/>
+                <w:b/>
+              </w:rPr>
+              <w:t>status_id</w:t>
+            </w:r>
+            <w:proofErr w:type="spellEnd"/>
+            <w:r>
+              <w:rPr>
+                <w:rFonts w:cstheme="minorHAnsi"/>
+                <w:b/>
+              </w:rPr>
+              <w:t xml:space="preserve"> </w:t>
+            </w:r>
+            <w:r>
+              <w:rPr>
+                <w:rFonts w:cstheme="minorHAnsi"/>
+                <w:i/>
+              </w:rPr>
+              <w:t>(Default = 1)</w:t>
+            </w:r>
+            <w:bookmarkStart w:id="0" w:name="_GoBack"/>
+            <w:bookmarkEnd w:id="0"/>
+          </w:p>
+          <w:p>
+            <w:pPr>
+              <w:pStyle w:val="Prrafodelista"/>
+              <w:numPr>
+                <w:ilvl w:val="0"/>
+                <w:numId w:val="1"/>
+              </w:numPr>
+              <w:spacing w:before="120" w:after="120"/>
+              <w:ind w:left="190" w:hanging="190"/>
+              <w:cnfStyle w:val="000000000000" w:firstRow="0" w:lastRow="0" w:firstColumn="0" w:lastColumn="0" w:oddVBand="0" w:evenVBand="0" w:oddHBand="0" w:evenHBand="0" w:firstRowFirstColumn="0" w:firstRowLastColumn="0" w:lastRowFirstColumn="0" w:lastRowLastColumn="0"/>
+              <w:rPr>
+                <w:rFonts w:cstheme="minorHAnsi"/>
+                <w:b/>
+              </w:rPr>
+            </w:pPr>
+            <w:proofErr w:type="spellStart"/>
+            <w:r>
+              <w:rPr>
+                <w:rFonts w:cstheme="minorHAnsi"/>
+                <w:b/>
+              </w:rPr>
+              <w:lastRenderedPageBreak/>
+              <w:t>especialidad_id</w:t>
+            </w:r>
+            <w:proofErr w:type="spellEnd"/>
+            <w:r>
+              <w:rPr>
+                <w:rFonts w:cstheme="minorHAnsi"/>
+                <w:b/>
+              </w:rPr>
+              <w:t xml:space="preserve"> </w:t>
+            </w:r>
+            <w:r>
+              <w:rPr>
+                <w:rFonts w:cstheme="minorHAnsi"/>
+                <w:i/>
+              </w:rPr>
+              <w:t>(opcional)</w:t>
+            </w:r>
+          </w:p>
+        </w:tc>
+        <w:tc>
+          <w:tcPr>
+            <w:tcW w:w="3208" w:type="dxa"/>
+          </w:tcPr>
+          <w:p>
+            <w:pPr>
+              <w:spacing w:before="120" w:after="120"/>
+              <w:jc w:val="center"/>
+              <w:cnfStyle w:val="000000000000" w:firstRow="0" w:lastRow="0" w:firstColumn="0" w:lastColumn="0" w:oddVBand="0" w:evenVBand="0" w:oddHBand="0" w:evenHBand="0" w:firstRowFirstColumn="0" w:firstRowLastColumn="0" w:lastRowFirstColumn="0" w:lastRowLastColumn="0"/>
+              <w:rPr>
+                <w:rFonts w:eastAsiaTheme="majorEastAsia" w:cstheme="minorHAnsi"/>
+                <w:bCs/>
+              </w:rPr>
+            </w:pPr>
+            <w:r>
+              <w:rPr>
+                <w:rFonts w:eastAsiaTheme="majorEastAsia" w:cstheme="minorHAnsi"/>
+                <w:bCs/>
+              </w:rPr>
+              <w:lastRenderedPageBreak/>
+              <w:t>-</w:t>
+            </w:r>
+          </w:p>
+        </w:tc>
+        <w:tc>
+          <w:tcPr>
+            <w:tcW w:w="3542" w:type="dxa"/>
+          </w:tcPr>
+          <w:p>
+            <w:pPr>
+              <w:spacing w:before="120" w:after="120"/>
+              <w:cnfStyle w:val="000000000000" w:firstRow="0" w:lastRow="0" w:firstColumn="0" w:lastColumn="0" w:oddVBand="0" w:evenVBand="0" w:oddHBand="0" w:evenHBand="0" w:firstRowFirstColumn="0" w:firstRowLastColumn="0" w:lastRowFirstColumn="0" w:lastRowLastColumn="0"/>
+              <w:rPr>
+                <w:rFonts w:cstheme="minorHAnsi"/>
+              </w:rPr>
+            </w:pPr>
+            <w:r>
+              <w:rPr>
+                <w:rFonts w:cstheme="minorHAnsi"/>
+              </w:rPr>
+              <w:t>Crea un caso.</w:t>
+            </w:r>
+          </w:p>
+        </w:tc>
+      </w:tr>
+      <w:tr>
+        <w:tc>
+          <w:tcPr>
+            <w:cnfStyle w:val="001000000000" w:firstRow="0" w:lastRow="0" w:firstColumn="1" w:lastColumn="0" w:oddVBand="0" w:evenVBand="0" w:oddHBand="0" w:evenHBand="0" w:firstRowFirstColumn="0" w:firstRowLastColumn="0" w:lastRowFirstColumn="0" w:lastRowLastColumn="0"/>
+            <w:tcW w:w="3568" w:type="dxa"/>
+          </w:tcPr>
+          <w:p>
+            <w:pPr>
+              <w:spacing w:before="120" w:after="120"/>
+              <w:rPr>
+                <w:rFonts w:cstheme="minorHAnsi"/>
+                <w:b w:val="0"/>
+              </w:rPr>
+            </w:pPr>
+            <w:r>
+              <w:rPr>
+                <w:rFonts w:asciiTheme="minorHAnsi" w:hAnsiTheme="minorHAnsi" w:cstheme="minorHAnsi"/>
+                <w:b w:val="0"/>
+              </w:rPr>
+              <w:lastRenderedPageBreak/>
+              <w:t>/casos/:</w:t>
+            </w:r>
+            <w:proofErr w:type="spellStart"/>
+            <w:r>
+              <w:rPr>
+                <w:rFonts w:asciiTheme="minorHAnsi" w:hAnsiTheme="minorHAnsi" w:cstheme="minorHAnsi"/>
+                <w:b w:val="0"/>
+              </w:rPr>
+              <w:t>casoId</w:t>
+            </w:r>
+            <w:proofErr w:type="spellEnd"/>
+            <w:r>
+              <w:rPr>
+                <w:rFonts w:asciiTheme="minorHAnsi" w:hAnsiTheme="minorHAnsi" w:cstheme="minorHAnsi"/>
+                <w:b w:val="0"/>
+              </w:rPr>
+              <w:t>/</w:t>
+            </w:r>
+            <w:r>
+              <w:rPr>
+                <w:rFonts w:asciiTheme="minorHAnsi" w:hAnsiTheme="minorHAnsi" w:cstheme="minorHAnsi"/>
+                <w:b w:val="0"/>
+              </w:rPr>
+              <w:t>opiniones</w:t>
+            </w:r>
+          </w:p>
+        </w:tc>
+        <w:tc>
+          <w:tcPr>
+            <w:tcW w:w="2904" w:type="dxa"/>
+          </w:tcPr>
+          <w:p>
+            <w:pPr>
+              <w:pStyle w:val="Prrafodelista"/>
+              <w:numPr>
+                <w:ilvl w:val="0"/>
+                <w:numId w:val="1"/>
+              </w:numPr>
+              <w:spacing w:before="120" w:after="120"/>
+              <w:ind w:left="190" w:hanging="190"/>
+              <w:cnfStyle w:val="000000000000" w:firstRow="0" w:lastRow="0" w:firstColumn="0" w:lastColumn="0" w:oddVBand="0" w:evenVBand="0" w:oddHBand="0" w:evenHBand="0" w:firstRowFirstColumn="0" w:firstRowLastColumn="0" w:lastRowFirstColumn="0" w:lastRowLastColumn="0"/>
+              <w:rPr>
+                <w:rFonts w:cstheme="minorHAnsi"/>
+              </w:rPr>
+            </w:pPr>
+            <w:proofErr w:type="spellStart"/>
+            <w:r>
+              <w:rPr>
+                <w:rFonts w:cstheme="minorHAnsi"/>
+                <w:b/>
+              </w:rPr>
+              <w:t>version</w:t>
+            </w:r>
+            <w:proofErr w:type="spellEnd"/>
+          </w:p>
+          <w:p>
+            <w:pPr>
+              <w:pStyle w:val="Prrafodelista"/>
+              <w:numPr>
+                <w:ilvl w:val="0"/>
+                <w:numId w:val="1"/>
+              </w:numPr>
+              <w:spacing w:before="120" w:after="120"/>
+              <w:ind w:left="190" w:hanging="190"/>
+              <w:cnfStyle w:val="000000000000" w:firstRow="0" w:lastRow="0" w:firstColumn="0" w:lastColumn="0" w:oddVBand="0" w:evenVBand="0" w:oddHBand="0" w:evenHBand="0" w:firstRowFirstColumn="0" w:firstRowLastColumn="0" w:lastRowFirstColumn="0" w:lastRowLastColumn="0"/>
+              <w:rPr>
+                <w:rFonts w:cstheme="minorHAnsi"/>
+              </w:rPr>
+            </w:pPr>
+            <w:proofErr w:type="spellStart"/>
+            <w:r>
+              <w:rPr>
+                <w:rFonts w:cstheme="minorHAnsi"/>
+                <w:b/>
+              </w:rPr>
+              <w:t>cuerpo_opinion</w:t>
+            </w:r>
+            <w:proofErr w:type="spellEnd"/>
+          </w:p>
+          <w:p>
+            <w:pPr>
+              <w:pStyle w:val="Prrafodelista"/>
+              <w:numPr>
+                <w:ilvl w:val="0"/>
+                <w:numId w:val="1"/>
+              </w:numPr>
+              <w:spacing w:before="120" w:after="120"/>
+              <w:ind w:left="190" w:hanging="190"/>
+              <w:cnfStyle w:val="000000000000" w:firstRow="0" w:lastRow="0" w:firstColumn="0" w:lastColumn="0" w:oddVBand="0" w:evenVBand="0" w:oddHBand="0" w:evenHBand="0" w:firstRowFirstColumn="0" w:firstRowLastColumn="0" w:lastRowFirstColumn="0" w:lastRowLastColumn="0"/>
+              <w:rPr>
+                <w:rFonts w:cstheme="minorHAnsi"/>
+              </w:rPr>
+            </w:pPr>
+            <w:proofErr w:type="spellStart"/>
+            <w:r>
+              <w:rPr>
+                <w:rFonts w:cstheme="minorHAnsi"/>
+                <w:b/>
+              </w:rPr>
+              <w:t>estado_opinion</w:t>
+            </w:r>
+            <w:proofErr w:type="spellEnd"/>
+            <w:r>
+              <w:rPr>
+                <w:rFonts w:cstheme="minorHAnsi"/>
+                <w:b/>
+              </w:rPr>
+              <w:t xml:space="preserve"> </w:t>
+            </w:r>
+            <w:r>
+              <w:rPr>
+                <w:rFonts w:cstheme="minorHAnsi"/>
+                <w:i/>
+              </w:rPr>
+              <w:t>(opcional)</w:t>
+            </w:r>
+          </w:p>
+          <w:p>
+            <w:pPr>
+              <w:pStyle w:val="Prrafodelista"/>
+              <w:numPr>
+                <w:ilvl w:val="0"/>
+                <w:numId w:val="1"/>
+              </w:numPr>
+              <w:spacing w:before="120" w:after="120"/>
+              <w:ind w:left="190" w:hanging="190"/>
+              <w:cnfStyle w:val="000000000000" w:firstRow="0" w:lastRow="0" w:firstColumn="0" w:lastColumn="0" w:oddVBand="0" w:evenVBand="0" w:oddHBand="0" w:evenHBand="0" w:firstRowFirstColumn="0" w:firstRowLastColumn="0" w:lastRowFirstColumn="0" w:lastRowLastColumn="0"/>
+              <w:rPr>
+                <w:rFonts w:cstheme="minorHAnsi"/>
               </w:rPr>
             </w:pPr>
             <w:proofErr w:type="spellStart"/>
@@ -820,26 +1195,26 @@
             <w:pPr>
               <w:spacing w:before="120" w:after="120"/>
               <w:rPr>
-                <w:rFonts w:cstheme="minorHAnsi"/>
-              </w:rPr>
-            </w:pPr>
-            <w:r>
-              <w:rPr>
-                <w:rFonts w:cstheme="minorHAnsi"/>
+                <w:rFonts w:asciiTheme="minorHAnsi" w:hAnsiTheme="minorHAnsi" w:cstheme="minorHAnsi"/>
+              </w:rPr>
+            </w:pPr>
+            <w:r>
+              <w:rPr>
+                <w:rFonts w:asciiTheme="minorHAnsi" w:hAnsiTheme="minorHAnsi" w:cstheme="minorHAnsi"/>
               </w:rPr>
               <w:t>/GET (</w:t>
             </w:r>
             <w:proofErr w:type="spellStart"/>
             <w:r>
               <w:rPr>
-                <w:rFonts w:cstheme="minorHAnsi"/>
+                <w:rFonts w:asciiTheme="minorHAnsi" w:hAnsiTheme="minorHAnsi" w:cstheme="minorHAnsi"/>
               </w:rPr>
               <w:t>Read</w:t>
             </w:r>
             <w:proofErr w:type="spellEnd"/>
             <w:r>
               <w:rPr>
-                <w:rFonts w:cstheme="minorHAnsi"/>
+                <w:rFonts w:asciiTheme="minorHAnsi" w:hAnsiTheme="minorHAnsi" w:cstheme="minorHAnsi"/>
               </w:rPr>
               <w:t>)</w:t>
             </w:r>
@@ -930,14 +1305,7 @@
               <w:rPr>
                 <w:rFonts w:cstheme="minorHAnsi"/>
               </w:rPr>
-              <w:t xml:space="preserve">Retorna el conjunto de </w:t>
-            </w:r>
-            <w:r>
-              <w:rPr>
-                <w:rFonts w:cstheme="minorHAnsi"/>
-              </w:rPr>
-              <w:lastRenderedPageBreak/>
-              <w:t>especialidades que existen en el sistema.</w:t>
+              <w:t>Retorna el conjunto de especialidades que existen en el sistema.</w:t>
             </w:r>
           </w:p>
         </w:tc>
@@ -961,7 +1329,6 @@
                 <w:rFonts w:asciiTheme="minorHAnsi" w:hAnsiTheme="minorHAnsi" w:cstheme="minorHAnsi"/>
                 <w:b w:val="0"/>
               </w:rPr>
-              <w:lastRenderedPageBreak/>
               <w:t>/</w:t>
             </w:r>
             <w:proofErr w:type="spellStart"/>
@@ -1203,7 +1570,7 @@
           </w:tcPr>
           <w:p>
             <w:pPr>
-              <w:pStyle w:val="ListParagraph"/>
+              <w:pStyle w:val="Prrafodelista"/>
               <w:numPr>
                 <w:ilvl w:val="0"/>
                 <w:numId w:val="2"/>
@@ -1238,7 +1605,7 @@
           </w:p>
           <w:p>
             <w:pPr>
-              <w:pStyle w:val="ListParagraph"/>
+              <w:pStyle w:val="Prrafodelista"/>
               <w:spacing w:before="120" w:after="120"/>
               <w:ind w:left="205"/>
               <w:cnfStyle w:val="000000000000" w:firstRow="0" w:lastRow="0" w:firstColumn="0" w:lastColumn="0" w:oddVBand="0" w:evenVBand="0" w:oddHBand="0" w:evenHBand="0" w:firstRowFirstColumn="0" w:firstRowLastColumn="0" w:lastRowFirstColumn="0" w:lastRowLastColumn="0"/>
@@ -1273,7 +1640,7 @@
           </w:p>
           <w:p>
             <w:pPr>
-              <w:pStyle w:val="ListParagraph"/>
+              <w:pStyle w:val="Prrafodelista"/>
               <w:spacing w:before="120" w:after="120"/>
               <w:ind w:left="205"/>
               <w:cnfStyle w:val="000000000000" w:firstRow="0" w:lastRow="0" w:firstColumn="0" w:lastColumn="0" w:oddVBand="0" w:evenVBand="0" w:oddHBand="0" w:evenHBand="0" w:firstRowFirstColumn="0" w:firstRowLastColumn="0" w:lastRowFirstColumn="0" w:lastRowLastColumn="0"/>
@@ -1285,7 +1652,7 @@
           </w:p>
           <w:p>
             <w:pPr>
-              <w:pStyle w:val="ListParagraph"/>
+              <w:pStyle w:val="Prrafodelista"/>
               <w:numPr>
                 <w:ilvl w:val="0"/>
                 <w:numId w:val="2"/>
@@ -1319,7 +1686,7 @@
           </w:p>
           <w:p>
             <w:pPr>
-              <w:pStyle w:val="ListParagraph"/>
+              <w:pStyle w:val="Prrafodelista"/>
               <w:spacing w:before="120" w:after="120"/>
               <w:ind w:left="205"/>
               <w:cnfStyle w:val="000000000000" w:firstRow="0" w:lastRow="0" w:firstColumn="0" w:lastColumn="0" w:oddVBand="0" w:evenVBand="0" w:oddHBand="0" w:evenHBand="0" w:firstRowFirstColumn="0" w:firstRowLastColumn="0" w:lastRowFirstColumn="0" w:lastRowLastColumn="0"/>
@@ -1338,7 +1705,7 @@
           </w:p>
           <w:p>
             <w:pPr>
-              <w:pStyle w:val="ListParagraph"/>
+              <w:pStyle w:val="Prrafodelista"/>
               <w:spacing w:before="120" w:after="120"/>
               <w:ind w:left="205"/>
               <w:cnfStyle w:val="000000000000" w:firstRow="0" w:lastRow="0" w:firstColumn="0" w:lastColumn="0" w:oddVBand="0" w:evenVBand="0" w:oddHBand="0" w:evenHBand="0" w:firstRowFirstColumn="0" w:firstRowLastColumn="0" w:lastRowFirstColumn="0" w:lastRowLastColumn="0"/>
@@ -1350,7 +1717,7 @@
           </w:p>
           <w:p>
             <w:pPr>
-              <w:pStyle w:val="ListParagraph"/>
+              <w:pStyle w:val="Prrafodelista"/>
               <w:numPr>
                 <w:ilvl w:val="0"/>
                 <w:numId w:val="2"/>
@@ -1384,7 +1751,7 @@
           </w:p>
           <w:p>
             <w:pPr>
-              <w:pStyle w:val="ListParagraph"/>
+              <w:pStyle w:val="Prrafodelista"/>
               <w:spacing w:before="120" w:after="120"/>
               <w:ind w:left="205"/>
               <w:cnfStyle w:val="000000000000" w:firstRow="0" w:lastRow="0" w:firstColumn="0" w:lastColumn="0" w:oddVBand="0" w:evenVBand="0" w:oddHBand="0" w:evenHBand="0" w:firstRowFirstColumn="0" w:firstRowLastColumn="0" w:lastRowFirstColumn="0" w:lastRowLastColumn="0"/>
@@ -1403,7 +1770,7 @@
           </w:p>
           <w:p>
             <w:pPr>
-              <w:pStyle w:val="ListParagraph"/>
+              <w:pStyle w:val="Prrafodelista"/>
               <w:spacing w:before="120" w:after="120"/>
               <w:ind w:left="205"/>
               <w:cnfStyle w:val="000000000000" w:firstRow="0" w:lastRow="0" w:firstColumn="0" w:lastColumn="0" w:oddVBand="0" w:evenVBand="0" w:oddHBand="0" w:evenHBand="0" w:firstRowFirstColumn="0" w:firstRowLastColumn="0" w:lastRowFirstColumn="0" w:lastRowLastColumn="0"/>
@@ -1415,7 +1782,7 @@
           </w:p>
           <w:p>
             <w:pPr>
-              <w:pStyle w:val="ListParagraph"/>
+              <w:pStyle w:val="Prrafodelista"/>
               <w:numPr>
                 <w:ilvl w:val="0"/>
                 <w:numId w:val="2"/>
@@ -1435,6 +1802,7 @@
                 <w:bCs/>
                 <w:i/>
               </w:rPr>
+              <w:lastRenderedPageBreak/>
               <w:t>centro</w:t>
             </w:r>
             <w:r>
@@ -1448,7 +1816,7 @@
           </w:p>
           <w:p>
             <w:pPr>
-              <w:pStyle w:val="ListParagraph"/>
+              <w:pStyle w:val="Prrafodelista"/>
               <w:spacing w:before="120" w:after="120"/>
               <w:ind w:left="205"/>
               <w:cnfStyle w:val="000000000000" w:firstRow="0" w:lastRow="0" w:firstColumn="0" w:lastColumn="0" w:oddVBand="0" w:evenVBand="0" w:oddHBand="0" w:evenHBand="0" w:firstRowFirstColumn="0" w:firstRowLastColumn="0" w:lastRowFirstColumn="0" w:lastRowLastColumn="0"/>
@@ -1462,16 +1830,7 @@
                 <w:rFonts w:eastAsiaTheme="majorEastAsia" w:cstheme="minorHAnsi"/>
                 <w:bCs/>
               </w:rPr>
-              <w:t>Filtra los casos que pertenezcan a un centro sos</w:t>
-            </w:r>
-            <w:bookmarkStart w:id="0" w:name="_GoBack"/>
-            <w:bookmarkEnd w:id="0"/>
-            <w:r>
-              <w:rPr>
-                <w:rFonts w:eastAsiaTheme="majorEastAsia" w:cstheme="minorHAnsi"/>
-                <w:bCs/>
-              </w:rPr>
-              <w:t xml:space="preserve"> en </w:t>
+              <w:t xml:space="preserve">Filtra los casos que pertenezcan a un centro sos en </w:t>
             </w:r>
             <w:r>
               <w:rPr>
@@ -1505,6 +1864,7 @@
               <w:rPr>
                 <w:rFonts w:cstheme="minorHAnsi"/>
               </w:rPr>
+              <w:lastRenderedPageBreak/>
               <w:t>Retorna el conjunto de casos que existen en el sistema.</w:t>
             </w:r>
           </w:p>
@@ -1529,6 +1889,7 @@
                 <w:rFonts w:asciiTheme="minorHAnsi" w:hAnsiTheme="minorHAnsi" w:cstheme="minorHAnsi"/>
                 <w:b w:val="0"/>
               </w:rPr>
+              <w:lastRenderedPageBreak/>
               <w:t>/casos/:</w:t>
             </w:r>
             <w:proofErr w:type="spellStart"/>
@@ -1817,14 +2178,7 @@
               <w:rPr>
                 <w:rFonts w:cstheme="minorHAnsi"/>
               </w:rPr>
-              <w:t xml:space="preserve">Retorna los archivos relacionados a </w:t>
-            </w:r>
-            <w:r>
-              <w:rPr>
-                <w:rFonts w:cstheme="minorHAnsi"/>
-              </w:rPr>
-              <w:lastRenderedPageBreak/>
-              <w:t>un caso.</w:t>
+              <w:t>Retorna los archivos relacionados a un caso.</w:t>
             </w:r>
           </w:p>
         </w:tc>
@@ -1848,7 +2202,6 @@
                 <w:rFonts w:asciiTheme="minorHAnsi" w:hAnsiTheme="minorHAnsi" w:cstheme="minorHAnsi"/>
                 <w:b w:val="0"/>
               </w:rPr>
-              <w:lastRenderedPageBreak/>
               <w:t>/casos/:</w:t>
             </w:r>
             <w:proofErr w:type="spellStart"/>
@@ -2177,6 +2530,193 @@
                 <w:rFonts w:cstheme="minorHAnsi"/>
               </w:rPr>
               <w:t>Retorna una opinión del caso.</w:t>
+            </w:r>
+          </w:p>
+        </w:tc>
+      </w:tr>
+      <w:tr>
+        <w:tc>
+          <w:tcPr>
+            <w:cnfStyle w:val="001000000000" w:firstRow="0" w:lastRow="0" w:firstColumn="1" w:lastColumn="0" w:oddVBand="0" w:evenVBand="0" w:oddHBand="0" w:evenHBand="0" w:firstRowFirstColumn="0" w:firstRowLastColumn="0" w:lastRowFirstColumn="0" w:lastRowLastColumn="0"/>
+            <w:tcW w:w="3568" w:type="dxa"/>
+          </w:tcPr>
+          <w:p>
+            <w:pPr>
+              <w:spacing w:before="120" w:after="120"/>
+              <w:rPr>
+                <w:rFonts w:cstheme="minorHAnsi"/>
+                <w:b w:val="0"/>
+                <w:color w:val="FF0000"/>
+              </w:rPr>
+            </w:pPr>
+            <w:r>
+              <w:rPr>
+                <w:rFonts w:asciiTheme="minorHAnsi" w:hAnsiTheme="minorHAnsi" w:cstheme="minorHAnsi"/>
+                <w:b w:val="0"/>
+              </w:rPr>
+              <w:t>/pacientes</w:t>
+            </w:r>
+          </w:p>
+        </w:tc>
+        <w:tc>
+          <w:tcPr>
+            <w:tcW w:w="2904" w:type="dxa"/>
+          </w:tcPr>
+          <w:p>
+            <w:pPr>
+              <w:spacing w:before="120" w:after="120"/>
+              <w:jc w:val="center"/>
+              <w:cnfStyle w:val="000000000000" w:firstRow="0" w:lastRow="0" w:firstColumn="0" w:lastColumn="0" w:oddVBand="0" w:evenVBand="0" w:oddHBand="0" w:evenHBand="0" w:firstRowFirstColumn="0" w:firstRowLastColumn="0" w:lastRowFirstColumn="0" w:lastRowLastColumn="0"/>
+              <w:rPr>
+                <w:rFonts w:cstheme="minorHAnsi"/>
+              </w:rPr>
+            </w:pPr>
+            <w:r>
+              <w:rPr>
+                <w:rFonts w:cstheme="minorHAnsi"/>
+              </w:rPr>
+              <w:t>-</w:t>
+            </w:r>
+          </w:p>
+        </w:tc>
+        <w:tc>
+          <w:tcPr>
+            <w:tcW w:w="3208" w:type="dxa"/>
+          </w:tcPr>
+          <w:p>
+            <w:pPr>
+              <w:spacing w:before="120" w:after="120"/>
+              <w:jc w:val="center"/>
+              <w:cnfStyle w:val="000000000000" w:firstRow="0" w:lastRow="0" w:firstColumn="0" w:lastColumn="0" w:oddVBand="0" w:evenVBand="0" w:oddHBand="0" w:evenHBand="0" w:firstRowFirstColumn="0" w:firstRowLastColumn="0" w:lastRowFirstColumn="0" w:lastRowLastColumn="0"/>
+              <w:rPr>
+                <w:rFonts w:eastAsiaTheme="majorEastAsia" w:cstheme="minorHAnsi"/>
+                <w:bCs/>
+              </w:rPr>
+            </w:pPr>
+            <w:r>
+              <w:rPr>
+                <w:rFonts w:eastAsiaTheme="majorEastAsia" w:cstheme="minorHAnsi"/>
+                <w:bCs/>
+              </w:rPr>
+              <w:t>-</w:t>
+            </w:r>
+          </w:p>
+        </w:tc>
+        <w:tc>
+          <w:tcPr>
+            <w:tcW w:w="3542" w:type="dxa"/>
+          </w:tcPr>
+          <w:p>
+            <w:pPr>
+              <w:spacing w:before="120" w:after="120"/>
+              <w:cnfStyle w:val="000000000000" w:firstRow="0" w:lastRow="0" w:firstColumn="0" w:lastColumn="0" w:oddVBand="0" w:evenVBand="0" w:oddHBand="0" w:evenHBand="0" w:firstRowFirstColumn="0" w:firstRowLastColumn="0" w:lastRowFirstColumn="0" w:lastRowLastColumn="0"/>
+              <w:rPr>
+                <w:rFonts w:cstheme="minorHAnsi"/>
+              </w:rPr>
+            </w:pPr>
+            <w:r>
+              <w:rPr>
+                <w:rFonts w:cstheme="minorHAnsi"/>
+              </w:rPr>
+              <w:t>Retorna el conjunto de pacientes que existen en el sistema.</w:t>
+            </w:r>
+          </w:p>
+        </w:tc>
+      </w:tr>
+      <w:tr>
+        <w:tc>
+          <w:tcPr>
+            <w:cnfStyle w:val="001000000000" w:firstRow="0" w:lastRow="0" w:firstColumn="1" w:lastColumn="0" w:oddVBand="0" w:evenVBand="0" w:oddHBand="0" w:evenHBand="0" w:firstRowFirstColumn="0" w:firstRowLastColumn="0" w:lastRowFirstColumn="0" w:lastRowLastColumn="0"/>
+            <w:tcW w:w="3568" w:type="dxa"/>
+          </w:tcPr>
+          <w:p>
+            <w:pPr>
+              <w:spacing w:before="120" w:after="120"/>
+              <w:rPr>
+                <w:rFonts w:asciiTheme="minorHAnsi" w:hAnsiTheme="minorHAnsi" w:cstheme="minorHAnsi"/>
+                <w:b w:val="0"/>
+                <w:color w:val="FF0000"/>
+              </w:rPr>
+            </w:pPr>
+            <w:r>
+              <w:rPr>
+                <w:rFonts w:asciiTheme="minorHAnsi" w:hAnsiTheme="minorHAnsi" w:cstheme="minorHAnsi"/>
+                <w:b w:val="0"/>
+              </w:rPr>
+              <w:t>/pacientes/:</w:t>
+            </w:r>
+            <w:proofErr w:type="spellStart"/>
+            <w:r>
+              <w:rPr>
+                <w:rFonts w:asciiTheme="minorHAnsi" w:hAnsiTheme="minorHAnsi" w:cstheme="minorHAnsi"/>
+                <w:b w:val="0"/>
+              </w:rPr>
+              <w:t>paciente_id</w:t>
+            </w:r>
+            <w:proofErr w:type="spellEnd"/>
+          </w:p>
+        </w:tc>
+        <w:tc>
+          <w:tcPr>
+            <w:tcW w:w="2904" w:type="dxa"/>
+          </w:tcPr>
+          <w:p>
+            <w:pPr>
+              <w:spacing w:before="120" w:after="120"/>
+              <w:jc w:val="center"/>
+              <w:cnfStyle w:val="000000000000" w:firstRow="0" w:lastRow="0" w:firstColumn="0" w:lastColumn="0" w:oddVBand="0" w:evenVBand="0" w:oddHBand="0" w:evenHBand="0" w:firstRowFirstColumn="0" w:firstRowLastColumn="0" w:lastRowFirstColumn="0" w:lastRowLastColumn="0"/>
+              <w:rPr>
+                <w:rFonts w:cstheme="minorHAnsi"/>
+              </w:rPr>
+            </w:pPr>
+            <w:r>
+              <w:rPr>
+                <w:rFonts w:cstheme="minorHAnsi"/>
+              </w:rPr>
+              <w:t>-</w:t>
+            </w:r>
+          </w:p>
+        </w:tc>
+        <w:tc>
+          <w:tcPr>
+            <w:tcW w:w="3208" w:type="dxa"/>
+          </w:tcPr>
+          <w:p>
+            <w:pPr>
+              <w:spacing w:before="120" w:after="120"/>
+              <w:jc w:val="center"/>
+              <w:cnfStyle w:val="000000000000" w:firstRow="0" w:lastRow="0" w:firstColumn="0" w:lastColumn="0" w:oddVBand="0" w:evenVBand="0" w:oddHBand="0" w:evenHBand="0" w:firstRowFirstColumn="0" w:firstRowLastColumn="0" w:lastRowFirstColumn="0" w:lastRowLastColumn="0"/>
+              <w:rPr>
+                <w:rFonts w:eastAsiaTheme="majorEastAsia" w:cstheme="minorHAnsi"/>
+                <w:bCs/>
+              </w:rPr>
+            </w:pPr>
+            <w:r>
+              <w:rPr>
+                <w:rFonts w:eastAsiaTheme="majorEastAsia" w:cstheme="minorHAnsi"/>
+                <w:bCs/>
+              </w:rPr>
+              <w:t>-</w:t>
+            </w:r>
+          </w:p>
+        </w:tc>
+        <w:tc>
+          <w:tcPr>
+            <w:tcW w:w="3542" w:type="dxa"/>
+          </w:tcPr>
+          <w:p>
+            <w:pPr>
+              <w:spacing w:before="120" w:after="120"/>
+              <w:cnfStyle w:val="000000000000" w:firstRow="0" w:lastRow="0" w:firstColumn="0" w:lastColumn="0" w:oddVBand="0" w:evenVBand="0" w:oddHBand="0" w:evenHBand="0" w:firstRowFirstColumn="0" w:firstRowLastColumn="0" w:lastRowFirstColumn="0" w:lastRowLastColumn="0"/>
+              <w:rPr>
+                <w:rFonts w:cstheme="minorHAnsi"/>
+              </w:rPr>
+            </w:pPr>
+            <w:r>
+              <w:rPr>
+                <w:rFonts w:cstheme="minorHAnsi"/>
+              </w:rPr>
+              <w:t>Retorna información de un paciente.</w:t>
             </w:r>
           </w:p>
         </w:tc>
@@ -2291,21 +2831,21 @@
             </w:pPr>
             <w:r>
               <w:rPr>
-                <w:rFonts w:cstheme="minorHAnsi"/>
+                <w:rFonts w:asciiTheme="minorHAnsi" w:hAnsiTheme="minorHAnsi" w:cstheme="minorHAnsi"/>
               </w:rPr>
               <w:t>/PUT (</w:t>
             </w:r>
             <w:proofErr w:type="spellStart"/>
             <w:r>
               <w:rPr>
-                <w:rFonts w:cstheme="minorHAnsi"/>
+                <w:rFonts w:asciiTheme="minorHAnsi" w:hAnsiTheme="minorHAnsi" w:cstheme="minorHAnsi"/>
               </w:rPr>
               <w:t>Update</w:t>
             </w:r>
             <w:proofErr w:type="spellEnd"/>
             <w:r>
               <w:rPr>
-                <w:rFonts w:cstheme="minorHAnsi"/>
+                <w:rFonts w:asciiTheme="minorHAnsi" w:hAnsiTheme="minorHAnsi" w:cstheme="minorHAnsi"/>
               </w:rPr>
               <w:t>)</w:t>
             </w:r>
@@ -2326,6 +2866,45 @@
                 <w:b w:val="0"/>
               </w:rPr>
             </w:pPr>
+            <w:r>
+              <w:rPr>
+                <w:rFonts w:asciiTheme="minorHAnsi" w:hAnsiTheme="minorHAnsi" w:cstheme="minorHAnsi"/>
+                <w:b w:val="0"/>
+              </w:rPr>
+              <w:t>/casos/:</w:t>
+            </w:r>
+            <w:proofErr w:type="spellStart"/>
+            <w:r>
+              <w:rPr>
+                <w:rFonts w:asciiTheme="minorHAnsi" w:hAnsiTheme="minorHAnsi" w:cstheme="minorHAnsi"/>
+                <w:b w:val="0"/>
+              </w:rPr>
+              <w:t>casoId</w:t>
+            </w:r>
+            <w:proofErr w:type="spellEnd"/>
+            <w:r>
+              <w:rPr>
+                <w:rFonts w:asciiTheme="minorHAnsi" w:hAnsiTheme="minorHAnsi" w:cstheme="minorHAnsi"/>
+                <w:b w:val="0"/>
+              </w:rPr>
+              <w:t>/</w:t>
+            </w:r>
+            <w:r>
+              <w:rPr>
+                <w:rFonts w:asciiTheme="minorHAnsi" w:hAnsiTheme="minorHAnsi" w:cstheme="minorHAnsi"/>
+                <w:b w:val="0"/>
+              </w:rPr>
+              <w:t>opiniones/:</w:t>
+            </w:r>
+            <w:proofErr w:type="spellStart"/>
+            <w:r>
+              <w:rPr>
+                <w:rFonts w:asciiTheme="minorHAnsi" w:hAnsiTheme="minorHAnsi" w:cstheme="minorHAnsi"/>
+                <w:b w:val="0"/>
+              </w:rPr>
+              <w:t>opinionId</w:t>
+            </w:r>
+            <w:proofErr w:type="spellEnd"/>
           </w:p>
         </w:tc>
         <w:tc>
@@ -2334,12 +2913,188 @@
           </w:tcPr>
           <w:p>
             <w:pPr>
-              <w:spacing w:before="120" w:after="120"/>
-              <w:cnfStyle w:val="000000000000" w:firstRow="0" w:lastRow="0" w:firstColumn="0" w:lastColumn="0" w:oddVBand="0" w:evenVBand="0" w:oddHBand="0" w:evenHBand="0" w:firstRowFirstColumn="0" w:firstRowLastColumn="0" w:lastRowFirstColumn="0" w:lastRowLastColumn="0"/>
-              <w:rPr>
-                <w:rFonts w:cstheme="minorHAnsi"/>
-              </w:rPr>
-            </w:pPr>
+              <w:pStyle w:val="Prrafodelista"/>
+              <w:numPr>
+                <w:ilvl w:val="0"/>
+                <w:numId w:val="1"/>
+              </w:numPr>
+              <w:spacing w:before="120" w:after="120"/>
+              <w:ind w:left="190" w:hanging="190"/>
+              <w:cnfStyle w:val="000000000000" w:firstRow="0" w:lastRow="0" w:firstColumn="0" w:lastColumn="0" w:oddVBand="0" w:evenVBand="0" w:oddHBand="0" w:evenHBand="0" w:firstRowFirstColumn="0" w:firstRowLastColumn="0" w:lastRowFirstColumn="0" w:lastRowLastColumn="0"/>
+              <w:rPr>
+                <w:rFonts w:cstheme="minorHAnsi"/>
+              </w:rPr>
+            </w:pPr>
+            <w:proofErr w:type="spellStart"/>
+            <w:r>
+              <w:rPr>
+                <w:rFonts w:cstheme="minorHAnsi"/>
+                <w:b/>
+              </w:rPr>
+              <w:t>version</w:t>
+            </w:r>
+            <w:proofErr w:type="spellEnd"/>
+            <w:r>
+              <w:rPr>
+                <w:rFonts w:cstheme="minorHAnsi"/>
+                <w:b/>
+              </w:rPr>
+              <w:t xml:space="preserve"> </w:t>
+            </w:r>
+            <w:r>
+              <w:rPr>
+                <w:rFonts w:cstheme="minorHAnsi"/>
+                <w:i/>
+              </w:rPr>
+              <w:t>(opcional)</w:t>
+            </w:r>
+          </w:p>
+          <w:p>
+            <w:pPr>
+              <w:pStyle w:val="Prrafodelista"/>
+              <w:numPr>
+                <w:ilvl w:val="0"/>
+                <w:numId w:val="1"/>
+              </w:numPr>
+              <w:spacing w:before="120" w:after="120"/>
+              <w:ind w:left="190" w:hanging="190"/>
+              <w:cnfStyle w:val="000000000000" w:firstRow="0" w:lastRow="0" w:firstColumn="0" w:lastColumn="0" w:oddVBand="0" w:evenVBand="0" w:oddHBand="0" w:evenHBand="0" w:firstRowFirstColumn="0" w:firstRowLastColumn="0" w:lastRowFirstColumn="0" w:lastRowLastColumn="0"/>
+              <w:rPr>
+                <w:rFonts w:cstheme="minorHAnsi"/>
+              </w:rPr>
+            </w:pPr>
+            <w:proofErr w:type="spellStart"/>
+            <w:r>
+              <w:rPr>
+                <w:rFonts w:cstheme="minorHAnsi"/>
+                <w:b/>
+              </w:rPr>
+              <w:t>cuerpo_opinion</w:t>
+            </w:r>
+            <w:proofErr w:type="spellEnd"/>
+            <w:r>
+              <w:rPr>
+                <w:rFonts w:cstheme="minorHAnsi"/>
+                <w:b/>
+              </w:rPr>
+              <w:t xml:space="preserve"> </w:t>
+            </w:r>
+            <w:r>
+              <w:rPr>
+                <w:rFonts w:cstheme="minorHAnsi"/>
+                <w:i/>
+              </w:rPr>
+              <w:t>(opcional)</w:t>
+            </w:r>
+          </w:p>
+          <w:p>
+            <w:pPr>
+              <w:pStyle w:val="Prrafodelista"/>
+              <w:numPr>
+                <w:ilvl w:val="0"/>
+                <w:numId w:val="1"/>
+              </w:numPr>
+              <w:spacing w:before="120" w:after="120"/>
+              <w:ind w:left="190" w:hanging="190"/>
+              <w:cnfStyle w:val="000000000000" w:firstRow="0" w:lastRow="0" w:firstColumn="0" w:lastColumn="0" w:oddVBand="0" w:evenVBand="0" w:oddHBand="0" w:evenHBand="0" w:firstRowFirstColumn="0" w:firstRowLastColumn="0" w:lastRowFirstColumn="0" w:lastRowLastColumn="0"/>
+              <w:rPr>
+                <w:rFonts w:cstheme="minorHAnsi"/>
+              </w:rPr>
+            </w:pPr>
+            <w:proofErr w:type="spellStart"/>
+            <w:r>
+              <w:rPr>
+                <w:rFonts w:cstheme="minorHAnsi"/>
+                <w:b/>
+              </w:rPr>
+              <w:t>estado_opinion</w:t>
+            </w:r>
+            <w:proofErr w:type="spellEnd"/>
+            <w:r>
+              <w:rPr>
+                <w:rFonts w:cstheme="minorHAnsi"/>
+                <w:b/>
+              </w:rPr>
+              <w:t xml:space="preserve"> </w:t>
+            </w:r>
+            <w:r>
+              <w:rPr>
+                <w:rFonts w:cstheme="minorHAnsi"/>
+                <w:i/>
+              </w:rPr>
+              <w:t>(opcional)</w:t>
+            </w:r>
+          </w:p>
+          <w:p>
+            <w:pPr>
+              <w:pStyle w:val="Prrafodelista"/>
+              <w:numPr>
+                <w:ilvl w:val="0"/>
+                <w:numId w:val="1"/>
+              </w:numPr>
+              <w:spacing w:before="120" w:after="120"/>
+              <w:ind w:left="190" w:hanging="190"/>
+              <w:cnfStyle w:val="000000000000" w:firstRow="0" w:lastRow="0" w:firstColumn="0" w:lastColumn="0" w:oddVBand="0" w:evenVBand="0" w:oddHBand="0" w:evenHBand="0" w:firstRowFirstColumn="0" w:firstRowLastColumn="0" w:lastRowFirstColumn="0" w:lastRowLastColumn="0"/>
+              <w:rPr>
+                <w:rFonts w:cstheme="minorHAnsi"/>
+              </w:rPr>
+            </w:pPr>
+            <w:proofErr w:type="spellStart"/>
+            <w:r>
+              <w:rPr>
+                <w:rFonts w:cstheme="minorHAnsi"/>
+                <w:b/>
+              </w:rPr>
+              <w:t>nombre_opinion</w:t>
+            </w:r>
+            <w:proofErr w:type="spellEnd"/>
+            <w:r>
+              <w:rPr>
+                <w:rFonts w:cstheme="minorHAnsi"/>
+                <w:b/>
+              </w:rPr>
+              <w:t xml:space="preserve"> </w:t>
+            </w:r>
+            <w:r>
+              <w:rPr>
+                <w:rFonts w:cstheme="minorHAnsi"/>
+                <w:i/>
+              </w:rPr>
+              <w:t>(opcional)</w:t>
+            </w:r>
+          </w:p>
+          <w:p>
+            <w:pPr>
+              <w:spacing w:before="120" w:after="120"/>
+              <w:cnfStyle w:val="000000000000" w:firstRow="0" w:lastRow="0" w:firstColumn="0" w:lastColumn="0" w:oddVBand="0" w:evenVBand="0" w:oddHBand="0" w:evenHBand="0" w:firstRowFirstColumn="0" w:firstRowLastColumn="0" w:lastRowFirstColumn="0" w:lastRowLastColumn="0"/>
+              <w:rPr>
+                <w:rFonts w:cstheme="minorHAnsi"/>
+                <w:i/>
+              </w:rPr>
+            </w:pPr>
+            <w:r>
+              <w:rPr>
+                <w:rFonts w:cstheme="minorHAnsi"/>
+                <w:b/>
+                <w:i/>
+              </w:rPr>
+              <w:t>Nota</w:t>
+            </w:r>
+            <w:r>
+              <w:rPr>
+                <w:rFonts w:cstheme="minorHAnsi"/>
+                <w:i/>
+              </w:rPr>
+              <w:t xml:space="preserve">: Debe enviarse al menos </w:t>
+            </w:r>
+            <w:r>
+              <w:rPr>
+                <w:rFonts w:cstheme="minorHAnsi"/>
+                <w:i/>
+              </w:rPr>
+              <w:lastRenderedPageBreak/>
+              <w:t>un parámetro.</w:t>
+            </w:r>
           </w:p>
         </w:tc>
         <w:tc>
@@ -2356,6 +3111,14 @@
                 <w:bCs/>
               </w:rPr>
             </w:pPr>
+            <w:r>
+              <w:rPr>
+                <w:rFonts w:eastAsiaTheme="majorEastAsia" w:cstheme="minorHAnsi"/>
+                <w:bCs/>
+              </w:rPr>
+              <w:lastRenderedPageBreak/>
+              <w:t>-</w:t>
+            </w:r>
           </w:p>
         </w:tc>
         <w:tc>
@@ -2370,6 +3133,12 @@
                 <w:rFonts w:cstheme="minorHAnsi"/>
               </w:rPr>
             </w:pPr>
+            <w:r>
+              <w:rPr>
+                <w:rFonts w:cstheme="minorHAnsi"/>
+              </w:rPr>
+              <w:t>Modifica una opinión asociada a un caso.</w:t>
+            </w:r>
           </w:p>
         </w:tc>
       </w:tr>
@@ -2390,23 +3159,128 @@
             </w:pPr>
             <w:r>
               <w:rPr>
-                <w:rFonts w:cstheme="minorHAnsi"/>
-              </w:rPr>
+                <w:rFonts w:asciiTheme="minorHAnsi" w:hAnsiTheme="minorHAnsi" w:cstheme="minorHAnsi"/>
+              </w:rPr>
+              <w:lastRenderedPageBreak/>
               <w:t>/DELETE (</w:t>
             </w:r>
             <w:proofErr w:type="spellStart"/>
             <w:r>
               <w:rPr>
-                <w:rFonts w:cstheme="minorHAnsi"/>
+                <w:rFonts w:asciiTheme="minorHAnsi" w:hAnsiTheme="minorHAnsi" w:cstheme="minorHAnsi"/>
               </w:rPr>
               <w:t>Delete</w:t>
             </w:r>
             <w:proofErr w:type="spellEnd"/>
             <w:r>
               <w:rPr>
-                <w:rFonts w:cstheme="minorHAnsi"/>
+                <w:rFonts w:asciiTheme="minorHAnsi" w:hAnsiTheme="minorHAnsi" w:cstheme="minorHAnsi"/>
               </w:rPr>
               <w:t>)</w:t>
+            </w:r>
+          </w:p>
+        </w:tc>
+      </w:tr>
+      <w:tr>
+        <w:tc>
+          <w:tcPr>
+            <w:cnfStyle w:val="001000000000" w:firstRow="0" w:lastRow="0" w:firstColumn="1" w:lastColumn="0" w:oddVBand="0" w:evenVBand="0" w:oddHBand="0" w:evenHBand="0" w:firstRowFirstColumn="0" w:firstRowLastColumn="0" w:lastRowFirstColumn="0" w:lastRowLastColumn="0"/>
+            <w:tcW w:w="3568" w:type="dxa"/>
+          </w:tcPr>
+          <w:p>
+            <w:pPr>
+              <w:spacing w:before="120" w:after="120"/>
+              <w:rPr>
+                <w:rFonts w:asciiTheme="minorHAnsi" w:hAnsiTheme="minorHAnsi" w:cstheme="minorHAnsi"/>
+                <w:b w:val="0"/>
+              </w:rPr>
+            </w:pPr>
+            <w:r>
+              <w:rPr>
+                <w:rFonts w:asciiTheme="minorHAnsi" w:hAnsiTheme="minorHAnsi" w:cstheme="minorHAnsi"/>
+                <w:b w:val="0"/>
+              </w:rPr>
+              <w:t>/casos</w:t>
+            </w:r>
+            <w:r>
+              <w:rPr>
+                <w:rFonts w:asciiTheme="minorHAnsi" w:hAnsiTheme="minorHAnsi" w:cstheme="minorHAnsi"/>
+                <w:b w:val="0"/>
+              </w:rPr>
+              <w:t>/:</w:t>
+            </w:r>
+            <w:proofErr w:type="spellStart"/>
+            <w:r>
+              <w:rPr>
+                <w:rFonts w:asciiTheme="minorHAnsi" w:hAnsiTheme="minorHAnsi" w:cstheme="minorHAnsi"/>
+                <w:b w:val="0"/>
+              </w:rPr>
+              <w:t>casoId</w:t>
+            </w:r>
+            <w:proofErr w:type="spellEnd"/>
+          </w:p>
+        </w:tc>
+        <w:tc>
+          <w:tcPr>
+            <w:tcW w:w="2904" w:type="dxa"/>
+          </w:tcPr>
+          <w:p>
+            <w:pPr>
+              <w:spacing w:before="120" w:after="120"/>
+              <w:jc w:val="center"/>
+              <w:cnfStyle w:val="000000000000" w:firstRow="0" w:lastRow="0" w:firstColumn="0" w:lastColumn="0" w:oddVBand="0" w:evenVBand="0" w:oddHBand="0" w:evenHBand="0" w:firstRowFirstColumn="0" w:firstRowLastColumn="0" w:lastRowFirstColumn="0" w:lastRowLastColumn="0"/>
+              <w:rPr>
+                <w:rFonts w:cstheme="minorHAnsi"/>
+              </w:rPr>
+            </w:pPr>
+            <w:r>
+              <w:rPr>
+                <w:rFonts w:cstheme="minorHAnsi"/>
+              </w:rPr>
+              <w:t>-</w:t>
+            </w:r>
+          </w:p>
+        </w:tc>
+        <w:tc>
+          <w:tcPr>
+            <w:tcW w:w="3208" w:type="dxa"/>
+          </w:tcPr>
+          <w:p>
+            <w:pPr>
+              <w:spacing w:before="120" w:after="120"/>
+              <w:jc w:val="center"/>
+              <w:cnfStyle w:val="000000000000" w:firstRow="0" w:lastRow="0" w:firstColumn="0" w:lastColumn="0" w:oddVBand="0" w:evenVBand="0" w:oddHBand="0" w:evenHBand="0" w:firstRowFirstColumn="0" w:firstRowLastColumn="0" w:lastRowFirstColumn="0" w:lastRowLastColumn="0"/>
+              <w:rPr>
+                <w:rFonts w:eastAsiaTheme="majorEastAsia" w:cstheme="minorHAnsi"/>
+                <w:bCs/>
+              </w:rPr>
+            </w:pPr>
+            <w:r>
+              <w:rPr>
+                <w:rFonts w:eastAsiaTheme="majorEastAsia" w:cstheme="minorHAnsi"/>
+                <w:bCs/>
+              </w:rPr>
+              <w:t>-</w:t>
+            </w:r>
+          </w:p>
+        </w:tc>
+        <w:tc>
+          <w:tcPr>
+            <w:tcW w:w="3542" w:type="dxa"/>
+          </w:tcPr>
+          <w:p>
+            <w:pPr>
+              <w:spacing w:before="120" w:after="120"/>
+              <w:cnfStyle w:val="000000000000" w:firstRow="0" w:lastRow="0" w:firstColumn="0" w:lastColumn="0" w:oddVBand="0" w:evenVBand="0" w:oddHBand="0" w:evenHBand="0" w:firstRowFirstColumn="0" w:firstRowLastColumn="0" w:lastRowFirstColumn="0" w:lastRowLastColumn="0"/>
+              <w:rPr>
+                <w:rFonts w:cstheme="minorHAnsi"/>
+              </w:rPr>
+            </w:pPr>
+            <w:r>
+              <w:rPr>
+                <w:rFonts w:cstheme="minorHAnsi"/>
+              </w:rPr>
+              <w:t>Elimina un caso.</w:t>
             </w:r>
           </w:p>
         </w:tc>
@@ -2667,7 +3541,7 @@
   <w:abstractNum w:abstractNumId="1">
     <w:nsid w:val="3DE07D11"/>
     <w:multiLevelType w:val="hybridMultilevel"/>
-    <w:tmpl w:val="9358106A"/>
+    <w:tmpl w:val="25126802"/>
     <w:lvl w:ilvl="0" w:tplc="0C0A0001">
       <w:start w:val="1"/>
       <w:numFmt w:val="bullet"/>
@@ -3062,11 +3936,11 @@
     <w:name w:val="Normal"/>
     <w:qFormat/>
   </w:style>
-  <w:style w:type="paragraph" w:styleId="Heading1">
+  <w:style w:type="paragraph" w:styleId="Ttulo1">
     <w:name w:val="heading 1"/>
     <w:basedOn w:val="Normal"/>
     <w:next w:val="Normal"/>
-    <w:link w:val="Heading1Char"/>
+    <w:link w:val="Ttulo1Car"/>
     <w:uiPriority w:val="9"/>
     <w:qFormat/>
     <w:rsid w:val="00231E26"/>
@@ -3085,13 +3959,13 @@
       <w:szCs w:val="28"/>
     </w:rPr>
   </w:style>
-  <w:style w:type="character" w:default="1" w:styleId="DefaultParagraphFont">
+  <w:style w:type="character" w:default="1" w:styleId="Fuentedeprrafopredeter">
     <w:name w:val="Default Paragraph Font"/>
     <w:uiPriority w:val="1"/>
     <w:semiHidden/>
     <w:unhideWhenUsed/>
   </w:style>
-  <w:style w:type="table" w:default="1" w:styleId="TableNormal">
+  <w:style w:type="table" w:default="1" w:styleId="Tablanormal">
     <w:name w:val="Normal Table"/>
     <w:uiPriority w:val="99"/>
     <w:semiHidden/>
@@ -3106,16 +3980,16 @@
       </w:tblCellMar>
     </w:tblPr>
   </w:style>
-  <w:style w:type="numbering" w:default="1" w:styleId="NoList">
+  <w:style w:type="numbering" w:default="1" w:styleId="Sinlista">
     <w:name w:val="No List"/>
     <w:uiPriority w:val="99"/>
     <w:semiHidden/>
     <w:unhideWhenUsed/>
   </w:style>
-  <w:style w:type="character" w:customStyle="1" w:styleId="Heading1Char">
-    <w:name w:val="Heading 1 Char"/>
-    <w:basedOn w:val="DefaultParagraphFont"/>
-    <w:link w:val="Heading1"/>
+  <w:style w:type="character" w:customStyle="1" w:styleId="Ttulo1Car">
+    <w:name w:val="Título 1 Car"/>
+    <w:basedOn w:val="Fuentedeprrafopredeter"/>
+    <w:link w:val="Ttulo1"/>
     <w:uiPriority w:val="9"/>
     <w:rsid w:val="00231E26"/>
     <w:rPr>
@@ -3127,11 +4001,11 @@
       <w:szCs w:val="28"/>
     </w:rPr>
   </w:style>
-  <w:style w:type="paragraph" w:styleId="Title">
+  <w:style w:type="paragraph" w:styleId="Ttulo">
     <w:name w:val="Title"/>
     <w:basedOn w:val="Normal"/>
     <w:next w:val="Normal"/>
-    <w:link w:val="TitleChar"/>
+    <w:link w:val="TtuloCar"/>
     <w:uiPriority w:val="10"/>
     <w:qFormat/>
     <w:rsid w:val="00231E26"/>
@@ -3151,10 +4025,10 @@
       <w:szCs w:val="52"/>
     </w:rPr>
   </w:style>
-  <w:style w:type="character" w:customStyle="1" w:styleId="TitleChar">
-    <w:name w:val="Title Char"/>
-    <w:basedOn w:val="DefaultParagraphFont"/>
-    <w:link w:val="Title"/>
+  <w:style w:type="character" w:customStyle="1" w:styleId="TtuloCar">
+    <w:name w:val="Título Car"/>
+    <w:basedOn w:val="Fuentedeprrafopredeter"/>
+    <w:link w:val="Ttulo"/>
     <w:uiPriority w:val="10"/>
     <w:rsid w:val="00231E26"/>
     <w:rPr>
@@ -3166,15 +4040,16 @@
       <w:szCs w:val="52"/>
     </w:rPr>
   </w:style>
-  <w:style w:type="table" w:styleId="TableGrid">
+  <w:style w:type="table" w:styleId="Tablaconcuadrcula">
     <w:name w:val="Table Grid"/>
-    <w:basedOn w:val="TableNormal"/>
+    <w:basedOn w:val="Tablanormal"/>
     <w:uiPriority w:val="59"/>
     <w:rsid w:val="00231E26"/>
     <w:pPr>
       <w:spacing w:after="0" w:line="240" w:lineRule="auto"/>
     </w:pPr>
     <w:tblPr>
+      <w:tblInd w:w="0" w:type="dxa"/>
       <w:tblBorders>
         <w:top w:val="single" w:sz="4" w:space="0" w:color="auto"/>
         <w:left w:val="single" w:sz="4" w:space="0" w:color="auto"/>
@@ -3183,11 +4058,17 @@
         <w:insideH w:val="single" w:sz="4" w:space="0" w:color="auto"/>
         <w:insideV w:val="single" w:sz="4" w:space="0" w:color="auto"/>
       </w:tblBorders>
+      <w:tblCellMar>
+        <w:top w:w="0" w:type="dxa"/>
+        <w:left w:w="108" w:type="dxa"/>
+        <w:bottom w:w="0" w:type="dxa"/>
+        <w:right w:w="108" w:type="dxa"/>
+      </w:tblCellMar>
     </w:tblPr>
   </w:style>
-  <w:style w:type="table" w:styleId="LightShading">
+  <w:style w:type="table" w:styleId="Sombreadoclaro">
     <w:name w:val="Light Shading"/>
-    <w:basedOn w:val="TableNormal"/>
+    <w:basedOn w:val="Tablanormal"/>
     <w:uiPriority w:val="60"/>
     <w:rsid w:val="00231E26"/>
     <w:pPr>
@@ -3199,10 +4080,17 @@
     <w:tblPr>
       <w:tblStyleRowBandSize w:val="1"/>
       <w:tblStyleColBandSize w:val="1"/>
+      <w:tblInd w:w="0" w:type="dxa"/>
       <w:tblBorders>
         <w:top w:val="single" w:sz="8" w:space="0" w:color="000000" w:themeColor="text1"/>
         <w:bottom w:val="single" w:sz="8" w:space="0" w:color="000000" w:themeColor="text1"/>
       </w:tblBorders>
+      <w:tblCellMar>
+        <w:top w:w="0" w:type="dxa"/>
+        <w:left w:w="108" w:type="dxa"/>
+        <w:bottom w:w="0" w:type="dxa"/>
+        <w:right w:w="108" w:type="dxa"/>
+      </w:tblCellMar>
     </w:tblPr>
     <w:tblStylePr w:type="firstRow">
       <w:pPr>
@@ -3281,9 +4169,9 @@
       </w:tcPr>
     </w:tblStylePr>
   </w:style>
-  <w:style w:type="table" w:styleId="LightGrid">
+  <w:style w:type="table" w:styleId="Cuadrculaclara">
     <w:name w:val="Light Grid"/>
-    <w:basedOn w:val="TableNormal"/>
+    <w:basedOn w:val="Tablanormal"/>
     <w:uiPriority w:val="62"/>
     <w:rsid w:val="00231E26"/>
     <w:pPr>
@@ -3292,6 +4180,7 @@
     <w:tblPr>
       <w:tblStyleRowBandSize w:val="1"/>
       <w:tblStyleColBandSize w:val="1"/>
+      <w:tblInd w:w="0" w:type="dxa"/>
       <w:tblBorders>
         <w:top w:val="single" w:sz="8" w:space="0" w:color="000000" w:themeColor="text1"/>
         <w:left w:val="single" w:sz="8" w:space="0" w:color="000000" w:themeColor="text1"/>
@@ -3300,6 +4189,12 @@
         <w:insideH w:val="single" w:sz="8" w:space="0" w:color="000000" w:themeColor="text1"/>
         <w:insideV w:val="single" w:sz="8" w:space="0" w:color="000000" w:themeColor="text1"/>
       </w:tblBorders>
+      <w:tblCellMar>
+        <w:top w:w="0" w:type="dxa"/>
+        <w:left w:w="108" w:type="dxa"/>
+        <w:bottom w:w="0" w:type="dxa"/>
+        <w:right w:w="108" w:type="dxa"/>
+      </w:tblCellMar>
     </w:tblPr>
     <w:tblStylePr w:type="firstRow">
       <w:pPr>
@@ -3404,7 +4299,7 @@
       </w:tcPr>
     </w:tblStylePr>
   </w:style>
-  <w:style w:type="paragraph" w:styleId="ListParagraph">
+  <w:style w:type="paragraph" w:styleId="Prrafodelista">
     <w:name w:val="List Paragraph"/>
     <w:basedOn w:val="Normal"/>
     <w:uiPriority w:val="34"/>
@@ -3415,7 +4310,7 @@
       <w:contextualSpacing/>
     </w:pPr>
   </w:style>
-  <w:style w:type="paragraph" w:styleId="NoSpacing">
+  <w:style w:type="paragraph" w:styleId="Sinespaciado">
     <w:name w:val="No Spacing"/>
     <w:uiPriority w:val="1"/>
     <w:qFormat/>
@@ -3424,9 +4319,9 @@
       <w:spacing w:after="0" w:line="240" w:lineRule="auto"/>
     </w:pPr>
   </w:style>
-  <w:style w:type="table" w:styleId="LightGrid-Accent1">
+  <w:style w:type="table" w:styleId="Cuadrculaclara-nfasis1">
     <w:name w:val="Light Grid Accent 1"/>
-    <w:basedOn w:val="TableNormal"/>
+    <w:basedOn w:val="Tablanormal"/>
     <w:uiPriority w:val="62"/>
     <w:rsid w:val="00F04A57"/>
     <w:pPr>
@@ -3435,6 +4330,7 @@
     <w:tblPr>
       <w:tblStyleRowBandSize w:val="1"/>
       <w:tblStyleColBandSize w:val="1"/>
+      <w:tblInd w:w="0" w:type="dxa"/>
       <w:tblBorders>
         <w:top w:val="single" w:sz="8" w:space="0" w:color="4F81BD" w:themeColor="accent1"/>
         <w:left w:val="single" w:sz="8" w:space="0" w:color="4F81BD" w:themeColor="accent1"/>
@@ -3443,6 +4339,12 @@
         <w:insideH w:val="single" w:sz="8" w:space="0" w:color="4F81BD" w:themeColor="accent1"/>
         <w:insideV w:val="single" w:sz="8" w:space="0" w:color="4F81BD" w:themeColor="accent1"/>
       </w:tblBorders>
+      <w:tblCellMar>
+        <w:top w:w="0" w:type="dxa"/>
+        <w:left w:w="108" w:type="dxa"/>
+        <w:bottom w:w="0" w:type="dxa"/>
+        <w:right w:w="108" w:type="dxa"/>
+      </w:tblCellMar>
     </w:tblPr>
     <w:tblStylePr w:type="firstRow">
       <w:pPr>
@@ -3547,9 +4449,9 @@
       </w:tcPr>
     </w:tblStylePr>
   </w:style>
-  <w:style w:type="character" w:styleId="PlaceholderText">
+  <w:style w:type="character" w:styleId="Textodelmarcadordeposicin">
     <w:name w:val="Placeholder Text"/>
-    <w:basedOn w:val="DefaultParagraphFont"/>
+    <w:basedOn w:val="Fuentedeprrafopredeter"/>
     <w:uiPriority w:val="99"/>
     <w:semiHidden/>
     <w:rsid w:val="00751135"/>
@@ -3557,10 +4459,10 @@
       <w:color w:val="808080"/>
     </w:rPr>
   </w:style>
-  <w:style w:type="paragraph" w:styleId="BalloonText">
+  <w:style w:type="paragraph" w:styleId="Textodeglobo">
     <w:name w:val="Balloon Text"/>
     <w:basedOn w:val="Normal"/>
-    <w:link w:val="BalloonTextChar"/>
+    <w:link w:val="TextodegloboCar"/>
     <w:uiPriority w:val="99"/>
     <w:semiHidden/>
     <w:unhideWhenUsed/>
@@ -3574,10 +4476,10 @@
       <w:szCs w:val="16"/>
     </w:rPr>
   </w:style>
-  <w:style w:type="character" w:customStyle="1" w:styleId="BalloonTextChar">
-    <w:name w:val="Balloon Text Char"/>
-    <w:basedOn w:val="DefaultParagraphFont"/>
-    <w:link w:val="BalloonText"/>
+  <w:style w:type="character" w:customStyle="1" w:styleId="TextodegloboCar">
+    <w:name w:val="Texto de globo Car"/>
+    <w:basedOn w:val="Fuentedeprrafopredeter"/>
+    <w:link w:val="Textodeglobo"/>
     <w:uiPriority w:val="99"/>
     <w:semiHidden/>
     <w:rsid w:val="00751135"/>
@@ -3750,11 +4652,11 @@
     <w:name w:val="Normal"/>
     <w:qFormat/>
   </w:style>
-  <w:style w:type="paragraph" w:styleId="Heading1">
+  <w:style w:type="paragraph" w:styleId="Ttulo1">
     <w:name w:val="heading 1"/>
     <w:basedOn w:val="Normal"/>
     <w:next w:val="Normal"/>
-    <w:link w:val="Heading1Char"/>
+    <w:link w:val="Ttulo1Car"/>
     <w:uiPriority w:val="9"/>
     <w:qFormat/>
     <w:rsid w:val="00231E26"/>
@@ -3773,13 +4675,13 @@
       <w:szCs w:val="28"/>
     </w:rPr>
   </w:style>
-  <w:style w:type="character" w:default="1" w:styleId="DefaultParagraphFont">
+  <w:style w:type="character" w:default="1" w:styleId="Fuentedeprrafopredeter">
     <w:name w:val="Default Paragraph Font"/>
     <w:uiPriority w:val="1"/>
     <w:semiHidden/>
     <w:unhideWhenUsed/>
   </w:style>
-  <w:style w:type="table" w:default="1" w:styleId="TableNormal">
+  <w:style w:type="table" w:default="1" w:styleId="Tablanormal">
     <w:name w:val="Normal Table"/>
     <w:uiPriority w:val="99"/>
     <w:semiHidden/>
@@ -3794,16 +4696,16 @@
       </w:tblCellMar>
     </w:tblPr>
   </w:style>
-  <w:style w:type="numbering" w:default="1" w:styleId="NoList">
+  <w:style w:type="numbering" w:default="1" w:styleId="Sinlista">
     <w:name w:val="No List"/>
     <w:uiPriority w:val="99"/>
     <w:semiHidden/>
     <w:unhideWhenUsed/>
   </w:style>
-  <w:style w:type="character" w:customStyle="1" w:styleId="Heading1Char">
-    <w:name w:val="Heading 1 Char"/>
-    <w:basedOn w:val="DefaultParagraphFont"/>
-    <w:link w:val="Heading1"/>
+  <w:style w:type="character" w:customStyle="1" w:styleId="Ttulo1Car">
+    <w:name w:val="Título 1 Car"/>
+    <w:basedOn w:val="Fuentedeprrafopredeter"/>
+    <w:link w:val="Ttulo1"/>
     <w:uiPriority w:val="9"/>
     <w:rsid w:val="00231E26"/>
     <w:rPr>
@@ -3815,11 +4717,11 @@
       <w:szCs w:val="28"/>
     </w:rPr>
   </w:style>
-  <w:style w:type="paragraph" w:styleId="Title">
+  <w:style w:type="paragraph" w:styleId="Ttulo">
     <w:name w:val="Title"/>
     <w:basedOn w:val="Normal"/>
     <w:next w:val="Normal"/>
-    <w:link w:val="TitleChar"/>
+    <w:link w:val="TtuloCar"/>
     <w:uiPriority w:val="10"/>
     <w:qFormat/>
     <w:rsid w:val="00231E26"/>
@@ -3839,10 +4741,10 @@
       <w:szCs w:val="52"/>
     </w:rPr>
   </w:style>
-  <w:style w:type="character" w:customStyle="1" w:styleId="TitleChar">
-    <w:name w:val="Title Char"/>
-    <w:basedOn w:val="DefaultParagraphFont"/>
-    <w:link w:val="Title"/>
+  <w:style w:type="character" w:customStyle="1" w:styleId="TtuloCar">
+    <w:name w:val="Título Car"/>
+    <w:basedOn w:val="Fuentedeprrafopredeter"/>
+    <w:link w:val="Ttulo"/>
     <w:uiPriority w:val="10"/>
     <w:rsid w:val="00231E26"/>
     <w:rPr>
@@ -3854,15 +4756,16 @@
       <w:szCs w:val="52"/>
     </w:rPr>
   </w:style>
-  <w:style w:type="table" w:styleId="TableGrid">
+  <w:style w:type="table" w:styleId="Tablaconcuadrcula">
     <w:name w:val="Table Grid"/>
-    <w:basedOn w:val="TableNormal"/>
+    <w:basedOn w:val="Tablanormal"/>
     <w:uiPriority w:val="59"/>
     <w:rsid w:val="00231E26"/>
     <w:pPr>
       <w:spacing w:after="0" w:line="240" w:lineRule="auto"/>
     </w:pPr>
     <w:tblPr>
+      <w:tblInd w:w="0" w:type="dxa"/>
       <w:tblBorders>
         <w:top w:val="single" w:sz="4" w:space="0" w:color="auto"/>
         <w:left w:val="single" w:sz="4" w:space="0" w:color="auto"/>
@@ -3871,11 +4774,17 @@
         <w:insideH w:val="single" w:sz="4" w:space="0" w:color="auto"/>
         <w:insideV w:val="single" w:sz="4" w:space="0" w:color="auto"/>
       </w:tblBorders>
+      <w:tblCellMar>
+        <w:top w:w="0" w:type="dxa"/>
+        <w:left w:w="108" w:type="dxa"/>
+        <w:bottom w:w="0" w:type="dxa"/>
+        <w:right w:w="108" w:type="dxa"/>
+      </w:tblCellMar>
     </w:tblPr>
   </w:style>
-  <w:style w:type="table" w:styleId="LightShading">
+  <w:style w:type="table" w:styleId="Sombreadoclaro">
     <w:name w:val="Light Shading"/>
-    <w:basedOn w:val="TableNormal"/>
+    <w:basedOn w:val="Tablanormal"/>
     <w:uiPriority w:val="60"/>
     <w:rsid w:val="00231E26"/>
     <w:pPr>
@@ -3887,10 +4796,17 @@
     <w:tblPr>
       <w:tblStyleRowBandSize w:val="1"/>
       <w:tblStyleColBandSize w:val="1"/>
+      <w:tblInd w:w="0" w:type="dxa"/>
       <w:tblBorders>
         <w:top w:val="single" w:sz="8" w:space="0" w:color="000000" w:themeColor="text1"/>
         <w:bottom w:val="single" w:sz="8" w:space="0" w:color="000000" w:themeColor="text1"/>
       </w:tblBorders>
+      <w:tblCellMar>
+        <w:top w:w="0" w:type="dxa"/>
+        <w:left w:w="108" w:type="dxa"/>
+        <w:bottom w:w="0" w:type="dxa"/>
+        <w:right w:w="108" w:type="dxa"/>
+      </w:tblCellMar>
     </w:tblPr>
     <w:tblStylePr w:type="firstRow">
       <w:pPr>
@@ -3969,9 +4885,9 @@
       </w:tcPr>
     </w:tblStylePr>
   </w:style>
-  <w:style w:type="table" w:styleId="LightGrid">
+  <w:style w:type="table" w:styleId="Cuadrculaclara">
     <w:name w:val="Light Grid"/>
-    <w:basedOn w:val="TableNormal"/>
+    <w:basedOn w:val="Tablanormal"/>
     <w:uiPriority w:val="62"/>
     <w:rsid w:val="00231E26"/>
     <w:pPr>
@@ -3980,6 +4896,7 @@
     <w:tblPr>
       <w:tblStyleRowBandSize w:val="1"/>
       <w:tblStyleColBandSize w:val="1"/>
+      <w:tblInd w:w="0" w:type="dxa"/>
       <w:tblBorders>
         <w:top w:val="single" w:sz="8" w:space="0" w:color="000000" w:themeColor="text1"/>
         <w:left w:val="single" w:sz="8" w:space="0" w:color="000000" w:themeColor="text1"/>
@@ -3988,6 +4905,12 @@
         <w:insideH w:val="single" w:sz="8" w:space="0" w:color="000000" w:themeColor="text1"/>
         <w:insideV w:val="single" w:sz="8" w:space="0" w:color="000000" w:themeColor="text1"/>
       </w:tblBorders>
+      <w:tblCellMar>
+        <w:top w:w="0" w:type="dxa"/>
+        <w:left w:w="108" w:type="dxa"/>
+        <w:bottom w:w="0" w:type="dxa"/>
+        <w:right w:w="108" w:type="dxa"/>
+      </w:tblCellMar>
     </w:tblPr>
     <w:tblStylePr w:type="firstRow">
       <w:pPr>
@@ -4092,7 +5015,7 @@
       </w:tcPr>
     </w:tblStylePr>
   </w:style>
-  <w:style w:type="paragraph" w:styleId="ListParagraph">
+  <w:style w:type="paragraph" w:styleId="Prrafodelista">
     <w:name w:val="List Paragraph"/>
     <w:basedOn w:val="Normal"/>
     <w:uiPriority w:val="34"/>
@@ -4103,7 +5026,7 @@
       <w:contextualSpacing/>
     </w:pPr>
   </w:style>
-  <w:style w:type="paragraph" w:styleId="NoSpacing">
+  <w:style w:type="paragraph" w:styleId="Sinespaciado">
     <w:name w:val="No Spacing"/>
     <w:uiPriority w:val="1"/>
     <w:qFormat/>
@@ -4112,9 +5035,9 @@
       <w:spacing w:after="0" w:line="240" w:lineRule="auto"/>
     </w:pPr>
   </w:style>
-  <w:style w:type="table" w:styleId="LightGrid-Accent1">
+  <w:style w:type="table" w:styleId="Cuadrculaclara-nfasis1">
     <w:name w:val="Light Grid Accent 1"/>
-    <w:basedOn w:val="TableNormal"/>
+    <w:basedOn w:val="Tablanormal"/>
     <w:uiPriority w:val="62"/>
     <w:rsid w:val="00F04A57"/>
     <w:pPr>
@@ -4123,6 +5046,7 @@
     <w:tblPr>
       <w:tblStyleRowBandSize w:val="1"/>
       <w:tblStyleColBandSize w:val="1"/>
+      <w:tblInd w:w="0" w:type="dxa"/>
       <w:tblBorders>
         <w:top w:val="single" w:sz="8" w:space="0" w:color="4F81BD" w:themeColor="accent1"/>
         <w:left w:val="single" w:sz="8" w:space="0" w:color="4F81BD" w:themeColor="accent1"/>
@@ -4131,6 +5055,12 @@
         <w:insideH w:val="single" w:sz="8" w:space="0" w:color="4F81BD" w:themeColor="accent1"/>
         <w:insideV w:val="single" w:sz="8" w:space="0" w:color="4F81BD" w:themeColor="accent1"/>
       </w:tblBorders>
+      <w:tblCellMar>
+        <w:top w:w="0" w:type="dxa"/>
+        <w:left w:w="108" w:type="dxa"/>
+        <w:bottom w:w="0" w:type="dxa"/>
+        <w:right w:w="108" w:type="dxa"/>
+      </w:tblCellMar>
     </w:tblPr>
     <w:tblStylePr w:type="firstRow">
       <w:pPr>
@@ -4235,9 +5165,9 @@
       </w:tcPr>
     </w:tblStylePr>
   </w:style>
-  <w:style w:type="character" w:styleId="PlaceholderText">
+  <w:style w:type="character" w:styleId="Textodelmarcadordeposicin">
     <w:name w:val="Placeholder Text"/>
-    <w:basedOn w:val="DefaultParagraphFont"/>
+    <w:basedOn w:val="Fuentedeprrafopredeter"/>
     <w:uiPriority w:val="99"/>
     <w:semiHidden/>
     <w:rsid w:val="00751135"/>
@@ -4245,10 +5175,10 @@
       <w:color w:val="808080"/>
     </w:rPr>
   </w:style>
-  <w:style w:type="paragraph" w:styleId="BalloonText">
+  <w:style w:type="paragraph" w:styleId="Textodeglobo">
     <w:name w:val="Balloon Text"/>
     <w:basedOn w:val="Normal"/>
-    <w:link w:val="BalloonTextChar"/>
+    <w:link w:val="TextodegloboCar"/>
     <w:uiPriority w:val="99"/>
     <w:semiHidden/>
     <w:unhideWhenUsed/>
@@ -4262,10 +5192,10 @@
       <w:szCs w:val="16"/>
     </w:rPr>
   </w:style>
-  <w:style w:type="character" w:customStyle="1" w:styleId="BalloonTextChar">
-    <w:name w:val="Balloon Text Char"/>
-    <w:basedOn w:val="DefaultParagraphFont"/>
-    <w:link w:val="BalloonText"/>
+  <w:style w:type="character" w:customStyle="1" w:styleId="TextodegloboCar">
+    <w:name w:val="Texto de globo Car"/>
+    <w:basedOn w:val="Fuentedeprrafopredeter"/>
+    <w:link w:val="Textodeglobo"/>
     <w:uiPriority w:val="99"/>
     <w:semiHidden/>
     <w:rsid w:val="00751135"/>
@@ -4568,7 +5498,7 @@
 </file>
 
 <file path=customXml/itemProps1.xml><?xml version="1.0" encoding="utf-8"?>
-<ds:datastoreItem xmlns:ds="http://schemas.openxmlformats.org/officeDocument/2006/customXml" ds:itemID="{AE48A695-3480-43A3-91C5-696D182B45F4}">
+<ds:datastoreItem xmlns:ds="http://schemas.openxmlformats.org/officeDocument/2006/customXml" ds:itemID="{9105C6D0-2F98-48A4-9D60-033B0C4E53DF}">
   <ds:schemaRefs>
     <ds:schemaRef ds:uri="http://schemas.openxmlformats.org/officeDocument/2006/bibliography"/>
   </ds:schemaRefs>

</xml_diff>

<commit_message>
Se crea la entrada al API "/call_groups" Se crea el controlador "call_groups" encargado de obtener los grupos de llamada de elastix - Se agrega en la doc del API Se crea un doc para la propuesta del indice de la tesis Se comenta todo el controlador "peers_available" y su entrada del API
</commit_message>
<xml_diff>
--- a/sos_triaje/protected/docs/Documentación del API sos_triaje.docx
+++ b/sos_triaje/protected/docs/Documentación del API sos_triaje.docx
@@ -4,7 +4,7 @@
   <w:body>
     <w:p>
       <w:pPr>
-        <w:pStyle w:val="Ttulo"/>
+        <w:pStyle w:val="Title"/>
         <w:jc w:val="center"/>
         <w:rPr>
           <w:rFonts w:asciiTheme="minorHAnsi" w:hAnsiTheme="minorHAnsi" w:cstheme="minorHAnsi"/>
@@ -27,7 +27,7 @@
     </w:p>
     <w:p>
       <w:pPr>
-        <w:pStyle w:val="Ttulo1"/>
+        <w:pStyle w:val="Heading1"/>
       </w:pPr>
       <w:r>
         <w:t>Observaciones</w:t>
@@ -38,7 +38,7 @@
     </w:p>
     <w:p>
       <w:pPr>
-        <w:pStyle w:val="Prrafodelista"/>
+        <w:pStyle w:val="ListParagraph"/>
         <w:numPr>
           <w:ilvl w:val="0"/>
           <w:numId w:val="3"/>
@@ -57,7 +57,7 @@
     </w:p>
     <w:p>
       <w:pPr>
-        <w:pStyle w:val="Prrafodelista"/>
+        <w:pStyle w:val="ListParagraph"/>
         <w:numPr>
           <w:ilvl w:val="0"/>
           <w:numId w:val="3"/>
@@ -152,7 +152,7 @@
     </w:p>
     <w:p>
       <w:pPr>
-        <w:pStyle w:val="Prrafodelista"/>
+        <w:pStyle w:val="ListParagraph"/>
         <w:numPr>
           <w:ilvl w:val="0"/>
           <w:numId w:val="3"/>
@@ -183,7 +183,7 @@
     </w:p>
     <w:p>
       <w:pPr>
-        <w:pStyle w:val="Prrafodelista"/>
+        <w:pStyle w:val="ListParagraph"/>
         <w:numPr>
           <w:ilvl w:val="0"/>
           <w:numId w:val="3"/>
@@ -257,7 +257,7 @@
     </w:p>
     <w:p>
       <w:pPr>
-        <w:pStyle w:val="Prrafodelista"/>
+        <w:pStyle w:val="ListParagraph"/>
         <w:ind w:left="426"/>
         <w:rPr>
           <w:rFonts w:cstheme="minorHAnsi"/>
@@ -266,7 +266,7 @@
     </w:p>
     <w:tbl>
       <w:tblPr>
-        <w:tblStyle w:val="Cuadrculaclara"/>
+        <w:tblStyle w:val="LightGrid"/>
         <w:tblW w:w="13222" w:type="dxa"/>
         <w:tblLayout w:type="fixed"/>
         <w:tblLook w:val="06A0" w:firstRow="1" w:lastRow="0" w:firstColumn="1" w:lastColumn="0" w:noHBand="1" w:noVBand="1"/>
@@ -460,7 +460,7 @@
           </w:tcPr>
           <w:p>
             <w:pPr>
-              <w:pStyle w:val="Prrafodelista"/>
+              <w:pStyle w:val="ListParagraph"/>
               <w:numPr>
                 <w:ilvl w:val="0"/>
                 <w:numId w:val="1"/>
@@ -504,17 +504,17 @@
           </w:p>
           <w:p>
             <w:pPr>
-              <w:pStyle w:val="Prrafodelista"/>
-              <w:spacing w:before="120" w:after="120"/>
-              <w:cnfStyle w:val="000000000000" w:firstRow="0" w:lastRow="0" w:firstColumn="0" w:lastColumn="0" w:oddVBand="0" w:evenVBand="0" w:oddHBand="0" w:evenHBand="0" w:firstRowFirstColumn="0" w:firstRowLastColumn="0" w:lastRowFirstColumn="0" w:lastRowLastColumn="0"/>
-              <w:rPr>
-                <w:rFonts w:cstheme="minorHAnsi"/>
-              </w:rPr>
-            </w:pPr>
-          </w:p>
-          <w:p>
-            <w:pPr>
-              <w:pStyle w:val="Prrafodelista"/>
+              <w:pStyle w:val="ListParagraph"/>
+              <w:spacing w:before="120" w:after="120"/>
+              <w:cnfStyle w:val="000000000000" w:firstRow="0" w:lastRow="0" w:firstColumn="0" w:lastColumn="0" w:oddVBand="0" w:evenVBand="0" w:oddHBand="0" w:evenHBand="0" w:firstRowFirstColumn="0" w:firstRowLastColumn="0" w:lastRowFirstColumn="0" w:lastRowLastColumn="0"/>
+              <w:rPr>
+                <w:rFonts w:cstheme="minorHAnsi"/>
+              </w:rPr>
+            </w:pPr>
+          </w:p>
+          <w:p>
+            <w:pPr>
+              <w:pStyle w:val="ListParagraph"/>
               <w:numPr>
                 <w:ilvl w:val="0"/>
                 <w:numId w:val="1"/>
@@ -632,7 +632,7 @@
           </w:tcPr>
           <w:p>
             <w:pPr>
-              <w:pStyle w:val="Prrafodelista"/>
+              <w:pStyle w:val="ListParagraph"/>
               <w:numPr>
                 <w:ilvl w:val="0"/>
                 <w:numId w:val="1"/>
@@ -657,7 +657,7 @@
           </w:p>
           <w:p>
             <w:pPr>
-              <w:pStyle w:val="Prrafodelista"/>
+              <w:pStyle w:val="ListParagraph"/>
               <w:numPr>
                 <w:ilvl w:val="0"/>
                 <w:numId w:val="1"/>
@@ -696,7 +696,7 @@
           </w:p>
           <w:p>
             <w:pPr>
-              <w:pStyle w:val="Prrafodelista"/>
+              <w:pStyle w:val="ListParagraph"/>
               <w:numPr>
                 <w:ilvl w:val="0"/>
                 <w:numId w:val="1"/>
@@ -721,7 +721,7 @@
           </w:p>
           <w:p>
             <w:pPr>
-              <w:pStyle w:val="Prrafodelista"/>
+              <w:pStyle w:val="ListParagraph"/>
               <w:numPr>
                 <w:ilvl w:val="0"/>
                 <w:numId w:val="1"/>
@@ -760,7 +760,7 @@
           </w:p>
           <w:p>
             <w:pPr>
-              <w:pStyle w:val="Prrafodelista"/>
+              <w:pStyle w:val="ListParagraph"/>
               <w:numPr>
                 <w:ilvl w:val="0"/>
                 <w:numId w:val="1"/>
@@ -799,7 +799,7 @@
           </w:p>
           <w:p>
             <w:pPr>
-              <w:pStyle w:val="Prrafodelista"/>
+              <w:pStyle w:val="ListParagraph"/>
               <w:numPr>
                 <w:ilvl w:val="0"/>
                 <w:numId w:val="1"/>
@@ -852,7 +852,7 @@
           </w:p>
           <w:p>
             <w:pPr>
-              <w:pStyle w:val="Prrafodelista"/>
+              <w:pStyle w:val="ListParagraph"/>
               <w:numPr>
                 <w:ilvl w:val="0"/>
                 <w:numId w:val="1"/>
@@ -888,12 +888,10 @@
               </w:rPr>
               <w:t>(Default = 1)</w:t>
             </w:r>
-            <w:bookmarkStart w:id="0" w:name="_GoBack"/>
-            <w:bookmarkEnd w:id="0"/>
-          </w:p>
-          <w:p>
-            <w:pPr>
-              <w:pStyle w:val="Prrafodelista"/>
+          </w:p>
+          <w:p>
+            <w:pPr>
+              <w:pStyle w:val="ListParagraph"/>
               <w:numPr>
                 <w:ilvl w:val="0"/>
                 <w:numId w:val="1"/>
@@ -1030,7 +1028,7 @@
           </w:tcPr>
           <w:p>
             <w:pPr>
-              <w:pStyle w:val="Prrafodelista"/>
+              <w:pStyle w:val="ListParagraph"/>
               <w:numPr>
                 <w:ilvl w:val="0"/>
                 <w:numId w:val="1"/>
@@ -1054,7 +1052,7 @@
           </w:p>
           <w:p>
             <w:pPr>
-              <w:pStyle w:val="Prrafodelista"/>
+              <w:pStyle w:val="ListParagraph"/>
               <w:numPr>
                 <w:ilvl w:val="0"/>
                 <w:numId w:val="1"/>
@@ -1078,7 +1076,7 @@
           </w:p>
           <w:p>
             <w:pPr>
-              <w:pStyle w:val="Prrafodelista"/>
+              <w:pStyle w:val="ListParagraph"/>
               <w:numPr>
                 <w:ilvl w:val="0"/>
                 <w:numId w:val="1"/>
@@ -1116,7 +1114,7 @@
           </w:p>
           <w:p>
             <w:pPr>
-              <w:pStyle w:val="Prrafodelista"/>
+              <w:pStyle w:val="ListParagraph"/>
               <w:numPr>
                 <w:ilvl w:val="0"/>
                 <w:numId w:val="1"/>
@@ -1570,7 +1568,7 @@
           </w:tcPr>
           <w:p>
             <w:pPr>
-              <w:pStyle w:val="Prrafodelista"/>
+              <w:pStyle w:val="ListParagraph"/>
               <w:numPr>
                 <w:ilvl w:val="0"/>
                 <w:numId w:val="2"/>
@@ -1605,7 +1603,7 @@
           </w:p>
           <w:p>
             <w:pPr>
-              <w:pStyle w:val="Prrafodelista"/>
+              <w:pStyle w:val="ListParagraph"/>
               <w:spacing w:before="120" w:after="120"/>
               <w:ind w:left="205"/>
               <w:cnfStyle w:val="000000000000" w:firstRow="0" w:lastRow="0" w:firstColumn="0" w:lastColumn="0" w:oddVBand="0" w:evenVBand="0" w:oddHBand="0" w:evenHBand="0" w:firstRowFirstColumn="0" w:firstRowLastColumn="0" w:lastRowFirstColumn="0" w:lastRowLastColumn="0"/>
@@ -1640,7 +1638,7 @@
           </w:p>
           <w:p>
             <w:pPr>
-              <w:pStyle w:val="Prrafodelista"/>
+              <w:pStyle w:val="ListParagraph"/>
               <w:spacing w:before="120" w:after="120"/>
               <w:ind w:left="205"/>
               <w:cnfStyle w:val="000000000000" w:firstRow="0" w:lastRow="0" w:firstColumn="0" w:lastColumn="0" w:oddVBand="0" w:evenVBand="0" w:oddHBand="0" w:evenHBand="0" w:firstRowFirstColumn="0" w:firstRowLastColumn="0" w:lastRowFirstColumn="0" w:lastRowLastColumn="0"/>
@@ -1652,7 +1650,7 @@
           </w:p>
           <w:p>
             <w:pPr>
-              <w:pStyle w:val="Prrafodelista"/>
+              <w:pStyle w:val="ListParagraph"/>
               <w:numPr>
                 <w:ilvl w:val="0"/>
                 <w:numId w:val="2"/>
@@ -1686,7 +1684,7 @@
           </w:p>
           <w:p>
             <w:pPr>
-              <w:pStyle w:val="Prrafodelista"/>
+              <w:pStyle w:val="ListParagraph"/>
               <w:spacing w:before="120" w:after="120"/>
               <w:ind w:left="205"/>
               <w:cnfStyle w:val="000000000000" w:firstRow="0" w:lastRow="0" w:firstColumn="0" w:lastColumn="0" w:oddVBand="0" w:evenVBand="0" w:oddHBand="0" w:evenHBand="0" w:firstRowFirstColumn="0" w:firstRowLastColumn="0" w:lastRowFirstColumn="0" w:lastRowLastColumn="0"/>
@@ -1705,7 +1703,7 @@
           </w:p>
           <w:p>
             <w:pPr>
-              <w:pStyle w:val="Prrafodelista"/>
+              <w:pStyle w:val="ListParagraph"/>
               <w:spacing w:before="120" w:after="120"/>
               <w:ind w:left="205"/>
               <w:cnfStyle w:val="000000000000" w:firstRow="0" w:lastRow="0" w:firstColumn="0" w:lastColumn="0" w:oddVBand="0" w:evenVBand="0" w:oddHBand="0" w:evenHBand="0" w:firstRowFirstColumn="0" w:firstRowLastColumn="0" w:lastRowFirstColumn="0" w:lastRowLastColumn="0"/>
@@ -1717,7 +1715,7 @@
           </w:p>
           <w:p>
             <w:pPr>
-              <w:pStyle w:val="Prrafodelista"/>
+              <w:pStyle w:val="ListParagraph"/>
               <w:numPr>
                 <w:ilvl w:val="0"/>
                 <w:numId w:val="2"/>
@@ -1751,7 +1749,7 @@
           </w:p>
           <w:p>
             <w:pPr>
-              <w:pStyle w:val="Prrafodelista"/>
+              <w:pStyle w:val="ListParagraph"/>
               <w:spacing w:before="120" w:after="120"/>
               <w:ind w:left="205"/>
               <w:cnfStyle w:val="000000000000" w:firstRow="0" w:lastRow="0" w:firstColumn="0" w:lastColumn="0" w:oddVBand="0" w:evenVBand="0" w:oddHBand="0" w:evenHBand="0" w:firstRowFirstColumn="0" w:firstRowLastColumn="0" w:lastRowFirstColumn="0" w:lastRowLastColumn="0"/>
@@ -1770,7 +1768,7 @@
           </w:p>
           <w:p>
             <w:pPr>
-              <w:pStyle w:val="Prrafodelista"/>
+              <w:pStyle w:val="ListParagraph"/>
               <w:spacing w:before="120" w:after="120"/>
               <w:ind w:left="205"/>
               <w:cnfStyle w:val="000000000000" w:firstRow="0" w:lastRow="0" w:firstColumn="0" w:lastColumn="0" w:oddVBand="0" w:evenVBand="0" w:oddHBand="0" w:evenHBand="0" w:firstRowFirstColumn="0" w:firstRowLastColumn="0" w:lastRowFirstColumn="0" w:lastRowLastColumn="0"/>
@@ -1782,7 +1780,7 @@
           </w:p>
           <w:p>
             <w:pPr>
-              <w:pStyle w:val="Prrafodelista"/>
+              <w:pStyle w:val="ListParagraph"/>
               <w:numPr>
                 <w:ilvl w:val="0"/>
                 <w:numId w:val="2"/>
@@ -1816,7 +1814,7 @@
           </w:p>
           <w:p>
             <w:pPr>
-              <w:pStyle w:val="Prrafodelista"/>
+              <w:pStyle w:val="ListParagraph"/>
               <w:spacing w:before="120" w:after="120"/>
               <w:ind w:left="205"/>
               <w:cnfStyle w:val="000000000000" w:firstRow="0" w:lastRow="0" w:firstColumn="0" w:lastColumn="0" w:oddVBand="0" w:evenVBand="0" w:oddHBand="0" w:evenHBand="0" w:firstRowFirstColumn="0" w:firstRowLastColumn="0" w:lastRowFirstColumn="0" w:lastRowLastColumn="0"/>
@@ -2739,7 +2737,6 @@
               <w:rPr>
                 <w:rFonts w:asciiTheme="minorHAnsi" w:hAnsiTheme="minorHAnsi" w:cstheme="minorHAnsi"/>
                 <w:b w:val="0"/>
-                <w:color w:val="FF0000"/>
               </w:rPr>
               <w:t>/</w:t>
             </w:r>
@@ -2748,9 +2745,8 @@
               <w:rPr>
                 <w:rFonts w:asciiTheme="minorHAnsi" w:hAnsiTheme="minorHAnsi" w:cstheme="minorHAnsi"/>
                 <w:b w:val="0"/>
-                <w:color w:val="FF0000"/>
-              </w:rPr>
-              <w:t>peers_available</w:t>
+              </w:rPr>
+              <w:t>call_groups</w:t>
             </w:r>
             <w:proofErr w:type="spellEnd"/>
           </w:p>
@@ -2797,6 +2793,8 @@
               </w:rPr>
               <w:t>-</w:t>
             </w:r>
+            <w:bookmarkStart w:id="0" w:name="_GoBack"/>
+            <w:bookmarkEnd w:id="0"/>
           </w:p>
         </w:tc>
         <w:tc>
@@ -2809,8 +2807,89 @@
               <w:cnfStyle w:val="000000000000" w:firstRow="0" w:lastRow="0" w:firstColumn="0" w:lastColumn="0" w:oddVBand="0" w:evenVBand="0" w:oddHBand="0" w:evenHBand="0" w:firstRowFirstColumn="0" w:firstRowLastColumn="0" w:lastRowFirstColumn="0" w:lastRowLastColumn="0"/>
               <w:rPr>
                 <w:rFonts w:cstheme="minorHAnsi"/>
-              </w:rPr>
-            </w:pPr>
+                <w:lang w:val="en-US"/>
+              </w:rPr>
+            </w:pPr>
+            <w:proofErr w:type="spellStart"/>
+            <w:r>
+              <w:rPr>
+                <w:rFonts w:cstheme="minorHAnsi"/>
+                <w:lang w:val="en-US"/>
+              </w:rPr>
+              <w:t>Retorna</w:t>
+            </w:r>
+            <w:proofErr w:type="spellEnd"/>
+            <w:r>
+              <w:rPr>
+                <w:rFonts w:cstheme="minorHAnsi"/>
+                <w:lang w:val="en-US"/>
+              </w:rPr>
+              <w:t xml:space="preserve"> </w:t>
+            </w:r>
+            <w:proofErr w:type="spellStart"/>
+            <w:r>
+              <w:rPr>
+                <w:rFonts w:cstheme="minorHAnsi"/>
+                <w:lang w:val="en-US"/>
+              </w:rPr>
+              <w:t>una</w:t>
+            </w:r>
+            <w:proofErr w:type="spellEnd"/>
+            <w:r>
+              <w:rPr>
+                <w:rFonts w:cstheme="minorHAnsi"/>
+                <w:lang w:val="en-US"/>
+              </w:rPr>
+              <w:t xml:space="preserve"> </w:t>
+            </w:r>
+            <w:proofErr w:type="spellStart"/>
+            <w:r>
+              <w:rPr>
+                <w:rFonts w:cstheme="minorHAnsi"/>
+                <w:lang w:val="en-US"/>
+              </w:rPr>
+              <w:t>lista</w:t>
+            </w:r>
+            <w:proofErr w:type="spellEnd"/>
+            <w:r>
+              <w:rPr>
+                <w:rFonts w:cstheme="minorHAnsi"/>
+                <w:lang w:val="en-US"/>
+              </w:rPr>
+              <w:t xml:space="preserve"> de </w:t>
+            </w:r>
+            <w:proofErr w:type="spellStart"/>
+            <w:r>
+              <w:rPr>
+                <w:rFonts w:cstheme="minorHAnsi"/>
+                <w:lang w:val="en-US"/>
+              </w:rPr>
+              <w:t>grupos</w:t>
+            </w:r>
+            <w:proofErr w:type="spellEnd"/>
+            <w:r>
+              <w:rPr>
+                <w:rFonts w:cstheme="minorHAnsi"/>
+                <w:lang w:val="en-US"/>
+              </w:rPr>
+              <w:t xml:space="preserve"> de </w:t>
+            </w:r>
+            <w:proofErr w:type="spellStart"/>
+            <w:r>
+              <w:rPr>
+                <w:rFonts w:cstheme="minorHAnsi"/>
+                <w:lang w:val="en-US"/>
+              </w:rPr>
+              <w:t>llamada</w:t>
+            </w:r>
+            <w:proofErr w:type="spellEnd"/>
+            <w:r>
+              <w:rPr>
+                <w:rFonts w:cstheme="minorHAnsi"/>
+                <w:lang w:val="en-US"/>
+              </w:rPr>
+              <w:t xml:space="preserve"> (Ring Groups).</w:t>
+            </w:r>
           </w:p>
         </w:tc>
       </w:tr>
@@ -2913,7 +2992,7 @@
           </w:tcPr>
           <w:p>
             <w:pPr>
-              <w:pStyle w:val="Prrafodelista"/>
+              <w:pStyle w:val="ListParagraph"/>
               <w:numPr>
                 <w:ilvl w:val="0"/>
                 <w:numId w:val="1"/>
@@ -2951,7 +3030,7 @@
           </w:p>
           <w:p>
             <w:pPr>
-              <w:pStyle w:val="Prrafodelista"/>
+              <w:pStyle w:val="ListParagraph"/>
               <w:numPr>
                 <w:ilvl w:val="0"/>
                 <w:numId w:val="1"/>
@@ -2989,7 +3068,7 @@
           </w:p>
           <w:p>
             <w:pPr>
-              <w:pStyle w:val="Prrafodelista"/>
+              <w:pStyle w:val="ListParagraph"/>
               <w:numPr>
                 <w:ilvl w:val="0"/>
                 <w:numId w:val="1"/>
@@ -3027,7 +3106,7 @@
           </w:p>
           <w:p>
             <w:pPr>
-              <w:pStyle w:val="Prrafodelista"/>
+              <w:pStyle w:val="ListParagraph"/>
               <w:numPr>
                 <w:ilvl w:val="0"/>
                 <w:numId w:val="1"/>
@@ -3078,6 +3157,7 @@
                 <w:b/>
                 <w:i/>
               </w:rPr>
+              <w:lastRenderedPageBreak/>
               <w:t>Nota</w:t>
             </w:r>
             <w:r>
@@ -3085,15 +3165,7 @@
                 <w:rFonts w:cstheme="minorHAnsi"/>
                 <w:i/>
               </w:rPr>
-              <w:t xml:space="preserve">: Debe enviarse al menos </w:t>
-            </w:r>
-            <w:r>
-              <w:rPr>
-                <w:rFonts w:cstheme="minorHAnsi"/>
-                <w:i/>
-              </w:rPr>
-              <w:lastRenderedPageBreak/>
-              <w:t>un parámetro.</w:t>
+              <w:t>: Debe enviarse al menos un parámetro.</w:t>
             </w:r>
           </w:p>
         </w:tc>
@@ -3936,11 +4008,11 @@
     <w:name w:val="Normal"/>
     <w:qFormat/>
   </w:style>
-  <w:style w:type="paragraph" w:styleId="Ttulo1">
+  <w:style w:type="paragraph" w:styleId="Heading1">
     <w:name w:val="heading 1"/>
     <w:basedOn w:val="Normal"/>
     <w:next w:val="Normal"/>
-    <w:link w:val="Ttulo1Car"/>
+    <w:link w:val="Heading1Char"/>
     <w:uiPriority w:val="9"/>
     <w:qFormat/>
     <w:rsid w:val="00231E26"/>
@@ -3959,13 +4031,13 @@
       <w:szCs w:val="28"/>
     </w:rPr>
   </w:style>
-  <w:style w:type="character" w:default="1" w:styleId="Fuentedeprrafopredeter">
+  <w:style w:type="character" w:default="1" w:styleId="DefaultParagraphFont">
     <w:name w:val="Default Paragraph Font"/>
     <w:uiPriority w:val="1"/>
     <w:semiHidden/>
     <w:unhideWhenUsed/>
   </w:style>
-  <w:style w:type="table" w:default="1" w:styleId="Tablanormal">
+  <w:style w:type="table" w:default="1" w:styleId="TableNormal">
     <w:name w:val="Normal Table"/>
     <w:uiPriority w:val="99"/>
     <w:semiHidden/>
@@ -3980,16 +4052,16 @@
       </w:tblCellMar>
     </w:tblPr>
   </w:style>
-  <w:style w:type="numbering" w:default="1" w:styleId="Sinlista">
+  <w:style w:type="numbering" w:default="1" w:styleId="NoList">
     <w:name w:val="No List"/>
     <w:uiPriority w:val="99"/>
     <w:semiHidden/>
     <w:unhideWhenUsed/>
   </w:style>
-  <w:style w:type="character" w:customStyle="1" w:styleId="Ttulo1Car">
-    <w:name w:val="Título 1 Car"/>
-    <w:basedOn w:val="Fuentedeprrafopredeter"/>
-    <w:link w:val="Ttulo1"/>
+  <w:style w:type="character" w:customStyle="1" w:styleId="Heading1Char">
+    <w:name w:val="Heading 1 Char"/>
+    <w:basedOn w:val="DefaultParagraphFont"/>
+    <w:link w:val="Heading1"/>
     <w:uiPriority w:val="9"/>
     <w:rsid w:val="00231E26"/>
     <w:rPr>
@@ -4001,11 +4073,11 @@
       <w:szCs w:val="28"/>
     </w:rPr>
   </w:style>
-  <w:style w:type="paragraph" w:styleId="Ttulo">
+  <w:style w:type="paragraph" w:styleId="Title">
     <w:name w:val="Title"/>
     <w:basedOn w:val="Normal"/>
     <w:next w:val="Normal"/>
-    <w:link w:val="TtuloCar"/>
+    <w:link w:val="TitleChar"/>
     <w:uiPriority w:val="10"/>
     <w:qFormat/>
     <w:rsid w:val="00231E26"/>
@@ -4025,10 +4097,10 @@
       <w:szCs w:val="52"/>
     </w:rPr>
   </w:style>
-  <w:style w:type="character" w:customStyle="1" w:styleId="TtuloCar">
-    <w:name w:val="Título Car"/>
-    <w:basedOn w:val="Fuentedeprrafopredeter"/>
-    <w:link w:val="Ttulo"/>
+  <w:style w:type="character" w:customStyle="1" w:styleId="TitleChar">
+    <w:name w:val="Title Char"/>
+    <w:basedOn w:val="DefaultParagraphFont"/>
+    <w:link w:val="Title"/>
     <w:uiPriority w:val="10"/>
     <w:rsid w:val="00231E26"/>
     <w:rPr>
@@ -4040,16 +4112,15 @@
       <w:szCs w:val="52"/>
     </w:rPr>
   </w:style>
-  <w:style w:type="table" w:styleId="Tablaconcuadrcula">
+  <w:style w:type="table" w:styleId="TableGrid">
     <w:name w:val="Table Grid"/>
-    <w:basedOn w:val="Tablanormal"/>
+    <w:basedOn w:val="TableNormal"/>
     <w:uiPriority w:val="59"/>
     <w:rsid w:val="00231E26"/>
     <w:pPr>
       <w:spacing w:after="0" w:line="240" w:lineRule="auto"/>
     </w:pPr>
     <w:tblPr>
-      <w:tblInd w:w="0" w:type="dxa"/>
       <w:tblBorders>
         <w:top w:val="single" w:sz="4" w:space="0" w:color="auto"/>
         <w:left w:val="single" w:sz="4" w:space="0" w:color="auto"/>
@@ -4058,17 +4129,11 @@
         <w:insideH w:val="single" w:sz="4" w:space="0" w:color="auto"/>
         <w:insideV w:val="single" w:sz="4" w:space="0" w:color="auto"/>
       </w:tblBorders>
-      <w:tblCellMar>
-        <w:top w:w="0" w:type="dxa"/>
-        <w:left w:w="108" w:type="dxa"/>
-        <w:bottom w:w="0" w:type="dxa"/>
-        <w:right w:w="108" w:type="dxa"/>
-      </w:tblCellMar>
     </w:tblPr>
   </w:style>
-  <w:style w:type="table" w:styleId="Sombreadoclaro">
+  <w:style w:type="table" w:styleId="LightShading">
     <w:name w:val="Light Shading"/>
-    <w:basedOn w:val="Tablanormal"/>
+    <w:basedOn w:val="TableNormal"/>
     <w:uiPriority w:val="60"/>
     <w:rsid w:val="00231E26"/>
     <w:pPr>
@@ -4080,17 +4145,10 @@
     <w:tblPr>
       <w:tblStyleRowBandSize w:val="1"/>
       <w:tblStyleColBandSize w:val="1"/>
-      <w:tblInd w:w="0" w:type="dxa"/>
       <w:tblBorders>
         <w:top w:val="single" w:sz="8" w:space="0" w:color="000000" w:themeColor="text1"/>
         <w:bottom w:val="single" w:sz="8" w:space="0" w:color="000000" w:themeColor="text1"/>
       </w:tblBorders>
-      <w:tblCellMar>
-        <w:top w:w="0" w:type="dxa"/>
-        <w:left w:w="108" w:type="dxa"/>
-        <w:bottom w:w="0" w:type="dxa"/>
-        <w:right w:w="108" w:type="dxa"/>
-      </w:tblCellMar>
     </w:tblPr>
     <w:tblStylePr w:type="firstRow">
       <w:pPr>
@@ -4169,9 +4227,9 @@
       </w:tcPr>
     </w:tblStylePr>
   </w:style>
-  <w:style w:type="table" w:styleId="Cuadrculaclara">
+  <w:style w:type="table" w:styleId="LightGrid">
     <w:name w:val="Light Grid"/>
-    <w:basedOn w:val="Tablanormal"/>
+    <w:basedOn w:val="TableNormal"/>
     <w:uiPriority w:val="62"/>
     <w:rsid w:val="00231E26"/>
     <w:pPr>
@@ -4180,7 +4238,6 @@
     <w:tblPr>
       <w:tblStyleRowBandSize w:val="1"/>
       <w:tblStyleColBandSize w:val="1"/>
-      <w:tblInd w:w="0" w:type="dxa"/>
       <w:tblBorders>
         <w:top w:val="single" w:sz="8" w:space="0" w:color="000000" w:themeColor="text1"/>
         <w:left w:val="single" w:sz="8" w:space="0" w:color="000000" w:themeColor="text1"/>
@@ -4189,12 +4246,6 @@
         <w:insideH w:val="single" w:sz="8" w:space="0" w:color="000000" w:themeColor="text1"/>
         <w:insideV w:val="single" w:sz="8" w:space="0" w:color="000000" w:themeColor="text1"/>
       </w:tblBorders>
-      <w:tblCellMar>
-        <w:top w:w="0" w:type="dxa"/>
-        <w:left w:w="108" w:type="dxa"/>
-        <w:bottom w:w="0" w:type="dxa"/>
-        <w:right w:w="108" w:type="dxa"/>
-      </w:tblCellMar>
     </w:tblPr>
     <w:tblStylePr w:type="firstRow">
       <w:pPr>
@@ -4299,7 +4350,7 @@
       </w:tcPr>
     </w:tblStylePr>
   </w:style>
-  <w:style w:type="paragraph" w:styleId="Prrafodelista">
+  <w:style w:type="paragraph" w:styleId="ListParagraph">
     <w:name w:val="List Paragraph"/>
     <w:basedOn w:val="Normal"/>
     <w:uiPriority w:val="34"/>
@@ -4310,7 +4361,7 @@
       <w:contextualSpacing/>
     </w:pPr>
   </w:style>
-  <w:style w:type="paragraph" w:styleId="Sinespaciado">
+  <w:style w:type="paragraph" w:styleId="NoSpacing">
     <w:name w:val="No Spacing"/>
     <w:uiPriority w:val="1"/>
     <w:qFormat/>
@@ -4319,9 +4370,9 @@
       <w:spacing w:after="0" w:line="240" w:lineRule="auto"/>
     </w:pPr>
   </w:style>
-  <w:style w:type="table" w:styleId="Cuadrculaclara-nfasis1">
+  <w:style w:type="table" w:styleId="LightGrid-Accent1">
     <w:name w:val="Light Grid Accent 1"/>
-    <w:basedOn w:val="Tablanormal"/>
+    <w:basedOn w:val="TableNormal"/>
     <w:uiPriority w:val="62"/>
     <w:rsid w:val="00F04A57"/>
     <w:pPr>
@@ -4330,7 +4381,6 @@
     <w:tblPr>
       <w:tblStyleRowBandSize w:val="1"/>
       <w:tblStyleColBandSize w:val="1"/>
-      <w:tblInd w:w="0" w:type="dxa"/>
       <w:tblBorders>
         <w:top w:val="single" w:sz="8" w:space="0" w:color="4F81BD" w:themeColor="accent1"/>
         <w:left w:val="single" w:sz="8" w:space="0" w:color="4F81BD" w:themeColor="accent1"/>
@@ -4339,12 +4389,6 @@
         <w:insideH w:val="single" w:sz="8" w:space="0" w:color="4F81BD" w:themeColor="accent1"/>
         <w:insideV w:val="single" w:sz="8" w:space="0" w:color="4F81BD" w:themeColor="accent1"/>
       </w:tblBorders>
-      <w:tblCellMar>
-        <w:top w:w="0" w:type="dxa"/>
-        <w:left w:w="108" w:type="dxa"/>
-        <w:bottom w:w="0" w:type="dxa"/>
-        <w:right w:w="108" w:type="dxa"/>
-      </w:tblCellMar>
     </w:tblPr>
     <w:tblStylePr w:type="firstRow">
       <w:pPr>
@@ -4449,9 +4493,9 @@
       </w:tcPr>
     </w:tblStylePr>
   </w:style>
-  <w:style w:type="character" w:styleId="Textodelmarcadordeposicin">
+  <w:style w:type="character" w:styleId="PlaceholderText">
     <w:name w:val="Placeholder Text"/>
-    <w:basedOn w:val="Fuentedeprrafopredeter"/>
+    <w:basedOn w:val="DefaultParagraphFont"/>
     <w:uiPriority w:val="99"/>
     <w:semiHidden/>
     <w:rsid w:val="00751135"/>
@@ -4459,10 +4503,10 @@
       <w:color w:val="808080"/>
     </w:rPr>
   </w:style>
-  <w:style w:type="paragraph" w:styleId="Textodeglobo">
+  <w:style w:type="paragraph" w:styleId="BalloonText">
     <w:name w:val="Balloon Text"/>
     <w:basedOn w:val="Normal"/>
-    <w:link w:val="TextodegloboCar"/>
+    <w:link w:val="BalloonTextChar"/>
     <w:uiPriority w:val="99"/>
     <w:semiHidden/>
     <w:unhideWhenUsed/>
@@ -4476,10 +4520,10 @@
       <w:szCs w:val="16"/>
     </w:rPr>
   </w:style>
-  <w:style w:type="character" w:customStyle="1" w:styleId="TextodegloboCar">
-    <w:name w:val="Texto de globo Car"/>
-    <w:basedOn w:val="Fuentedeprrafopredeter"/>
-    <w:link w:val="Textodeglobo"/>
+  <w:style w:type="character" w:customStyle="1" w:styleId="BalloonTextChar">
+    <w:name w:val="Balloon Text Char"/>
+    <w:basedOn w:val="DefaultParagraphFont"/>
+    <w:link w:val="BalloonText"/>
     <w:uiPriority w:val="99"/>
     <w:semiHidden/>
     <w:rsid w:val="00751135"/>
@@ -4652,11 +4696,11 @@
     <w:name w:val="Normal"/>
     <w:qFormat/>
   </w:style>
-  <w:style w:type="paragraph" w:styleId="Ttulo1">
+  <w:style w:type="paragraph" w:styleId="Heading1">
     <w:name w:val="heading 1"/>
     <w:basedOn w:val="Normal"/>
     <w:next w:val="Normal"/>
-    <w:link w:val="Ttulo1Car"/>
+    <w:link w:val="Heading1Char"/>
     <w:uiPriority w:val="9"/>
     <w:qFormat/>
     <w:rsid w:val="00231E26"/>
@@ -4675,13 +4719,13 @@
       <w:szCs w:val="28"/>
     </w:rPr>
   </w:style>
-  <w:style w:type="character" w:default="1" w:styleId="Fuentedeprrafopredeter">
+  <w:style w:type="character" w:default="1" w:styleId="DefaultParagraphFont">
     <w:name w:val="Default Paragraph Font"/>
     <w:uiPriority w:val="1"/>
     <w:semiHidden/>
     <w:unhideWhenUsed/>
   </w:style>
-  <w:style w:type="table" w:default="1" w:styleId="Tablanormal">
+  <w:style w:type="table" w:default="1" w:styleId="TableNormal">
     <w:name w:val="Normal Table"/>
     <w:uiPriority w:val="99"/>
     <w:semiHidden/>
@@ -4696,16 +4740,16 @@
       </w:tblCellMar>
     </w:tblPr>
   </w:style>
-  <w:style w:type="numbering" w:default="1" w:styleId="Sinlista">
+  <w:style w:type="numbering" w:default="1" w:styleId="NoList">
     <w:name w:val="No List"/>
     <w:uiPriority w:val="99"/>
     <w:semiHidden/>
     <w:unhideWhenUsed/>
   </w:style>
-  <w:style w:type="character" w:customStyle="1" w:styleId="Ttulo1Car">
-    <w:name w:val="Título 1 Car"/>
-    <w:basedOn w:val="Fuentedeprrafopredeter"/>
-    <w:link w:val="Ttulo1"/>
+  <w:style w:type="character" w:customStyle="1" w:styleId="Heading1Char">
+    <w:name w:val="Heading 1 Char"/>
+    <w:basedOn w:val="DefaultParagraphFont"/>
+    <w:link w:val="Heading1"/>
     <w:uiPriority w:val="9"/>
     <w:rsid w:val="00231E26"/>
     <w:rPr>
@@ -4717,11 +4761,11 @@
       <w:szCs w:val="28"/>
     </w:rPr>
   </w:style>
-  <w:style w:type="paragraph" w:styleId="Ttulo">
+  <w:style w:type="paragraph" w:styleId="Title">
     <w:name w:val="Title"/>
     <w:basedOn w:val="Normal"/>
     <w:next w:val="Normal"/>
-    <w:link w:val="TtuloCar"/>
+    <w:link w:val="TitleChar"/>
     <w:uiPriority w:val="10"/>
     <w:qFormat/>
     <w:rsid w:val="00231E26"/>
@@ -4741,10 +4785,10 @@
       <w:szCs w:val="52"/>
     </w:rPr>
   </w:style>
-  <w:style w:type="character" w:customStyle="1" w:styleId="TtuloCar">
-    <w:name w:val="Título Car"/>
-    <w:basedOn w:val="Fuentedeprrafopredeter"/>
-    <w:link w:val="Ttulo"/>
+  <w:style w:type="character" w:customStyle="1" w:styleId="TitleChar">
+    <w:name w:val="Title Char"/>
+    <w:basedOn w:val="DefaultParagraphFont"/>
+    <w:link w:val="Title"/>
     <w:uiPriority w:val="10"/>
     <w:rsid w:val="00231E26"/>
     <w:rPr>
@@ -4756,16 +4800,15 @@
       <w:szCs w:val="52"/>
     </w:rPr>
   </w:style>
-  <w:style w:type="table" w:styleId="Tablaconcuadrcula">
+  <w:style w:type="table" w:styleId="TableGrid">
     <w:name w:val="Table Grid"/>
-    <w:basedOn w:val="Tablanormal"/>
+    <w:basedOn w:val="TableNormal"/>
     <w:uiPriority w:val="59"/>
     <w:rsid w:val="00231E26"/>
     <w:pPr>
       <w:spacing w:after="0" w:line="240" w:lineRule="auto"/>
     </w:pPr>
     <w:tblPr>
-      <w:tblInd w:w="0" w:type="dxa"/>
       <w:tblBorders>
         <w:top w:val="single" w:sz="4" w:space="0" w:color="auto"/>
         <w:left w:val="single" w:sz="4" w:space="0" w:color="auto"/>
@@ -4774,17 +4817,11 @@
         <w:insideH w:val="single" w:sz="4" w:space="0" w:color="auto"/>
         <w:insideV w:val="single" w:sz="4" w:space="0" w:color="auto"/>
       </w:tblBorders>
-      <w:tblCellMar>
-        <w:top w:w="0" w:type="dxa"/>
-        <w:left w:w="108" w:type="dxa"/>
-        <w:bottom w:w="0" w:type="dxa"/>
-        <w:right w:w="108" w:type="dxa"/>
-      </w:tblCellMar>
     </w:tblPr>
   </w:style>
-  <w:style w:type="table" w:styleId="Sombreadoclaro">
+  <w:style w:type="table" w:styleId="LightShading">
     <w:name w:val="Light Shading"/>
-    <w:basedOn w:val="Tablanormal"/>
+    <w:basedOn w:val="TableNormal"/>
     <w:uiPriority w:val="60"/>
     <w:rsid w:val="00231E26"/>
     <w:pPr>
@@ -4796,17 +4833,10 @@
     <w:tblPr>
       <w:tblStyleRowBandSize w:val="1"/>
       <w:tblStyleColBandSize w:val="1"/>
-      <w:tblInd w:w="0" w:type="dxa"/>
       <w:tblBorders>
         <w:top w:val="single" w:sz="8" w:space="0" w:color="000000" w:themeColor="text1"/>
         <w:bottom w:val="single" w:sz="8" w:space="0" w:color="000000" w:themeColor="text1"/>
       </w:tblBorders>
-      <w:tblCellMar>
-        <w:top w:w="0" w:type="dxa"/>
-        <w:left w:w="108" w:type="dxa"/>
-        <w:bottom w:w="0" w:type="dxa"/>
-        <w:right w:w="108" w:type="dxa"/>
-      </w:tblCellMar>
     </w:tblPr>
     <w:tblStylePr w:type="firstRow">
       <w:pPr>
@@ -4885,9 +4915,9 @@
       </w:tcPr>
     </w:tblStylePr>
   </w:style>
-  <w:style w:type="table" w:styleId="Cuadrculaclara">
+  <w:style w:type="table" w:styleId="LightGrid">
     <w:name w:val="Light Grid"/>
-    <w:basedOn w:val="Tablanormal"/>
+    <w:basedOn w:val="TableNormal"/>
     <w:uiPriority w:val="62"/>
     <w:rsid w:val="00231E26"/>
     <w:pPr>
@@ -4896,7 +4926,6 @@
     <w:tblPr>
       <w:tblStyleRowBandSize w:val="1"/>
       <w:tblStyleColBandSize w:val="1"/>
-      <w:tblInd w:w="0" w:type="dxa"/>
       <w:tblBorders>
         <w:top w:val="single" w:sz="8" w:space="0" w:color="000000" w:themeColor="text1"/>
         <w:left w:val="single" w:sz="8" w:space="0" w:color="000000" w:themeColor="text1"/>
@@ -4905,12 +4934,6 @@
         <w:insideH w:val="single" w:sz="8" w:space="0" w:color="000000" w:themeColor="text1"/>
         <w:insideV w:val="single" w:sz="8" w:space="0" w:color="000000" w:themeColor="text1"/>
       </w:tblBorders>
-      <w:tblCellMar>
-        <w:top w:w="0" w:type="dxa"/>
-        <w:left w:w="108" w:type="dxa"/>
-        <w:bottom w:w="0" w:type="dxa"/>
-        <w:right w:w="108" w:type="dxa"/>
-      </w:tblCellMar>
     </w:tblPr>
     <w:tblStylePr w:type="firstRow">
       <w:pPr>
@@ -5015,7 +5038,7 @@
       </w:tcPr>
     </w:tblStylePr>
   </w:style>
-  <w:style w:type="paragraph" w:styleId="Prrafodelista">
+  <w:style w:type="paragraph" w:styleId="ListParagraph">
     <w:name w:val="List Paragraph"/>
     <w:basedOn w:val="Normal"/>
     <w:uiPriority w:val="34"/>
@@ -5026,7 +5049,7 @@
       <w:contextualSpacing/>
     </w:pPr>
   </w:style>
-  <w:style w:type="paragraph" w:styleId="Sinespaciado">
+  <w:style w:type="paragraph" w:styleId="NoSpacing">
     <w:name w:val="No Spacing"/>
     <w:uiPriority w:val="1"/>
     <w:qFormat/>
@@ -5035,9 +5058,9 @@
       <w:spacing w:after="0" w:line="240" w:lineRule="auto"/>
     </w:pPr>
   </w:style>
-  <w:style w:type="table" w:styleId="Cuadrculaclara-nfasis1">
+  <w:style w:type="table" w:styleId="LightGrid-Accent1">
     <w:name w:val="Light Grid Accent 1"/>
-    <w:basedOn w:val="Tablanormal"/>
+    <w:basedOn w:val="TableNormal"/>
     <w:uiPriority w:val="62"/>
     <w:rsid w:val="00F04A57"/>
     <w:pPr>
@@ -5046,7 +5069,6 @@
     <w:tblPr>
       <w:tblStyleRowBandSize w:val="1"/>
       <w:tblStyleColBandSize w:val="1"/>
-      <w:tblInd w:w="0" w:type="dxa"/>
       <w:tblBorders>
         <w:top w:val="single" w:sz="8" w:space="0" w:color="4F81BD" w:themeColor="accent1"/>
         <w:left w:val="single" w:sz="8" w:space="0" w:color="4F81BD" w:themeColor="accent1"/>
@@ -5055,12 +5077,6 @@
         <w:insideH w:val="single" w:sz="8" w:space="0" w:color="4F81BD" w:themeColor="accent1"/>
         <w:insideV w:val="single" w:sz="8" w:space="0" w:color="4F81BD" w:themeColor="accent1"/>
       </w:tblBorders>
-      <w:tblCellMar>
-        <w:top w:w="0" w:type="dxa"/>
-        <w:left w:w="108" w:type="dxa"/>
-        <w:bottom w:w="0" w:type="dxa"/>
-        <w:right w:w="108" w:type="dxa"/>
-      </w:tblCellMar>
     </w:tblPr>
     <w:tblStylePr w:type="firstRow">
       <w:pPr>
@@ -5165,9 +5181,9 @@
       </w:tcPr>
     </w:tblStylePr>
   </w:style>
-  <w:style w:type="character" w:styleId="Textodelmarcadordeposicin">
+  <w:style w:type="character" w:styleId="PlaceholderText">
     <w:name w:val="Placeholder Text"/>
-    <w:basedOn w:val="Fuentedeprrafopredeter"/>
+    <w:basedOn w:val="DefaultParagraphFont"/>
     <w:uiPriority w:val="99"/>
     <w:semiHidden/>
     <w:rsid w:val="00751135"/>
@@ -5175,10 +5191,10 @@
       <w:color w:val="808080"/>
     </w:rPr>
   </w:style>
-  <w:style w:type="paragraph" w:styleId="Textodeglobo">
+  <w:style w:type="paragraph" w:styleId="BalloonText">
     <w:name w:val="Balloon Text"/>
     <w:basedOn w:val="Normal"/>
-    <w:link w:val="TextodegloboCar"/>
+    <w:link w:val="BalloonTextChar"/>
     <w:uiPriority w:val="99"/>
     <w:semiHidden/>
     <w:unhideWhenUsed/>
@@ -5192,10 +5208,10 @@
       <w:szCs w:val="16"/>
     </w:rPr>
   </w:style>
-  <w:style w:type="character" w:customStyle="1" w:styleId="TextodegloboCar">
-    <w:name w:val="Texto de globo Car"/>
-    <w:basedOn w:val="Fuentedeprrafopredeter"/>
-    <w:link w:val="Textodeglobo"/>
+  <w:style w:type="character" w:customStyle="1" w:styleId="BalloonTextChar">
+    <w:name w:val="Balloon Text Char"/>
+    <w:basedOn w:val="DefaultParagraphFont"/>
+    <w:link w:val="BalloonText"/>
     <w:uiPriority w:val="99"/>
     <w:semiHidden/>
     <w:rsid w:val="00751135"/>
@@ -5498,7 +5514,7 @@
 </file>
 
 <file path=customXml/itemProps1.xml><?xml version="1.0" encoding="utf-8"?>
-<ds:datastoreItem xmlns:ds="http://schemas.openxmlformats.org/officeDocument/2006/customXml" ds:itemID="{9105C6D0-2F98-48A4-9D60-033B0C4E53DF}">
+<ds:datastoreItem xmlns:ds="http://schemas.openxmlformats.org/officeDocument/2006/customXml" ds:itemID="{11E05467-191E-4735-A55A-2BDB1465356E}">
   <ds:schemaRefs>
     <ds:schemaRef ds:uri="http://schemas.openxmlformats.org/officeDocument/2006/bibliography"/>
   </ds:schemaRefs>

</xml_diff>